<commit_message>
Added Structure of the PPDoc
</commit_message>
<xml_diff>
--- a/A-Level Computer Science Practical Programming Project.docx
+++ b/A-Level Computer Science Practical Programming Project.docx
@@ -18,7 +18,1617 @@
         <w:t xml:space="preserve">Practical Programming Project </w:t>
       </w:r>
     </w:p>
+    <w:sdt>
+      <w:sdtPr>
+        <w:id w:val="-786733883"/>
+        <w:docPartObj>
+          <w:docPartGallery w:val="Table of Contents"/>
+          <w:docPartUnique/>
+        </w:docPartObj>
+      </w:sdtPr>
+      <w:sdtEndPr>
+        <w:rPr>
+          <w:rFonts w:asciiTheme="minorHAnsi" w:eastAsiaTheme="minorHAnsi" w:hAnsiTheme="minorHAnsi" w:cstheme="minorBidi"/>
+          <w:b/>
+          <w:bCs/>
+          <w:noProof/>
+          <w:color w:val="auto"/>
+          <w:kern w:val="2"/>
+          <w:sz w:val="22"/>
+          <w:szCs w:val="22"/>
+          <w:lang w:val="en-GB"/>
+          <w14:ligatures w14:val="standardContextual"/>
+        </w:rPr>
+      </w:sdtEndPr>
+      <w:sdtContent>
+        <w:p>
+          <w:pPr>
+            <w:pStyle w:val="TOCHeading"/>
+          </w:pPr>
+          <w:r>
+            <w:t>Contents</w:t>
+          </w:r>
+        </w:p>
+        <w:p>
+          <w:pPr>
+            <w:pStyle w:val="TOC1"/>
+            <w:tabs>
+              <w:tab w:val="right" w:leader="dot" w:pos="9016"/>
+            </w:tabs>
+            <w:rPr>
+              <w:noProof/>
+            </w:rPr>
+          </w:pPr>
+          <w:r>
+            <w:fldChar w:fldCharType="begin"/>
+          </w:r>
+          <w:r>
+            <w:instrText xml:space="preserve"> TOC \o "1-3" \h \z \u </w:instrText>
+          </w:r>
+          <w:r>
+            <w:fldChar w:fldCharType="separate"/>
+          </w:r>
+          <w:hyperlink w:anchor="_Toc137033106" w:history="1">
+            <w:r>
+              <w:rPr>
+                <w:rStyle w:val="Hyperlink"/>
+                <w:noProof/>
+              </w:rPr>
+              <w:t>Analysis</w:t>
+            </w:r>
+            <w:r>
+              <w:rPr>
+                <w:noProof/>
+                <w:webHidden/>
+              </w:rPr>
+              <w:tab/>
+            </w:r>
+            <w:r>
+              <w:rPr>
+                <w:noProof/>
+                <w:webHidden/>
+              </w:rPr>
+              <w:fldChar w:fldCharType="begin"/>
+            </w:r>
+            <w:r>
+              <w:rPr>
+                <w:noProof/>
+                <w:webHidden/>
+              </w:rPr>
+              <w:instrText xml:space="preserve"> PAGEREF _Toc137033106 \h </w:instrText>
+            </w:r>
+            <w:r>
+              <w:rPr>
+                <w:noProof/>
+                <w:webHidden/>
+              </w:rPr>
+            </w:r>
+            <w:r>
+              <w:rPr>
+                <w:noProof/>
+                <w:webHidden/>
+              </w:rPr>
+              <w:fldChar w:fldCharType="separate"/>
+            </w:r>
+            <w:r>
+              <w:rPr>
+                <w:noProof/>
+                <w:webHidden/>
+              </w:rPr>
+              <w:t>1</w:t>
+            </w:r>
+            <w:r>
+              <w:rPr>
+                <w:noProof/>
+                <w:webHidden/>
+              </w:rPr>
+              <w:fldChar w:fldCharType="end"/>
+            </w:r>
+          </w:hyperlink>
+        </w:p>
+        <w:p>
+          <w:pPr>
+            <w:pStyle w:val="TOC2"/>
+            <w:tabs>
+              <w:tab w:val="right" w:leader="dot" w:pos="9016"/>
+            </w:tabs>
+            <w:rPr>
+              <w:noProof/>
+            </w:rPr>
+          </w:pPr>
+          <w:hyperlink w:anchor="_Toc137033107" w:history="1">
+            <w:r>
+              <w:rPr>
+                <w:rStyle w:val="Hyperlink"/>
+                <w:noProof/>
+              </w:rPr>
+              <w:t>Summary</w:t>
+            </w:r>
+            <w:r>
+              <w:rPr>
+                <w:noProof/>
+                <w:webHidden/>
+              </w:rPr>
+              <w:tab/>
+            </w:r>
+            <w:r>
+              <w:rPr>
+                <w:noProof/>
+                <w:webHidden/>
+              </w:rPr>
+              <w:fldChar w:fldCharType="begin"/>
+            </w:r>
+            <w:r>
+              <w:rPr>
+                <w:noProof/>
+                <w:webHidden/>
+              </w:rPr>
+              <w:instrText xml:space="preserve"> PAGEREF _Toc137033107 \h </w:instrText>
+            </w:r>
+            <w:r>
+              <w:rPr>
+                <w:noProof/>
+                <w:webHidden/>
+              </w:rPr>
+            </w:r>
+            <w:r>
+              <w:rPr>
+                <w:noProof/>
+                <w:webHidden/>
+              </w:rPr>
+              <w:fldChar w:fldCharType="separate"/>
+            </w:r>
+            <w:r>
+              <w:rPr>
+                <w:noProof/>
+                <w:webHidden/>
+              </w:rPr>
+              <w:t>1</w:t>
+            </w:r>
+            <w:r>
+              <w:rPr>
+                <w:noProof/>
+                <w:webHidden/>
+              </w:rPr>
+              <w:fldChar w:fldCharType="end"/>
+            </w:r>
+          </w:hyperlink>
+        </w:p>
+        <w:p>
+          <w:pPr>
+            <w:pStyle w:val="TOC2"/>
+            <w:tabs>
+              <w:tab w:val="right" w:leader="dot" w:pos="9016"/>
+            </w:tabs>
+            <w:rPr>
+              <w:noProof/>
+            </w:rPr>
+          </w:pPr>
+          <w:hyperlink w:anchor="_Toc137033108" w:history="1">
+            <w:r>
+              <w:rPr>
+                <w:rStyle w:val="Hyperlink"/>
+                <w:noProof/>
+              </w:rPr>
+              <w:t>Computation</w:t>
+            </w:r>
+            <w:r>
+              <w:rPr>
+                <w:noProof/>
+                <w:webHidden/>
+              </w:rPr>
+              <w:tab/>
+            </w:r>
+            <w:r>
+              <w:rPr>
+                <w:noProof/>
+                <w:webHidden/>
+              </w:rPr>
+              <w:fldChar w:fldCharType="begin"/>
+            </w:r>
+            <w:r>
+              <w:rPr>
+                <w:noProof/>
+                <w:webHidden/>
+              </w:rPr>
+              <w:instrText xml:space="preserve"> PAGEREF _Toc137033108 \h </w:instrText>
+            </w:r>
+            <w:r>
+              <w:rPr>
+                <w:noProof/>
+                <w:webHidden/>
+              </w:rPr>
+            </w:r>
+            <w:r>
+              <w:rPr>
+                <w:noProof/>
+                <w:webHidden/>
+              </w:rPr>
+              <w:fldChar w:fldCharType="separate"/>
+            </w:r>
+            <w:r>
+              <w:rPr>
+                <w:noProof/>
+                <w:webHidden/>
+              </w:rPr>
+              <w:t>1</w:t>
+            </w:r>
+            <w:r>
+              <w:rPr>
+                <w:noProof/>
+                <w:webHidden/>
+              </w:rPr>
+              <w:fldChar w:fldCharType="end"/>
+            </w:r>
+          </w:hyperlink>
+        </w:p>
+        <w:p>
+          <w:pPr>
+            <w:pStyle w:val="TOC2"/>
+            <w:tabs>
+              <w:tab w:val="right" w:leader="dot" w:pos="9016"/>
+            </w:tabs>
+            <w:rPr>
+              <w:noProof/>
+            </w:rPr>
+          </w:pPr>
+          <w:hyperlink w:anchor="_Toc137033109" w:history="1">
+            <w:r>
+              <w:rPr>
+                <w:rStyle w:val="Hyperlink"/>
+                <w:noProof/>
+              </w:rPr>
+              <w:t>Stakeholder</w:t>
+            </w:r>
+            <w:r>
+              <w:rPr>
+                <w:noProof/>
+                <w:webHidden/>
+              </w:rPr>
+              <w:tab/>
+            </w:r>
+            <w:r>
+              <w:rPr>
+                <w:noProof/>
+                <w:webHidden/>
+              </w:rPr>
+              <w:fldChar w:fldCharType="begin"/>
+            </w:r>
+            <w:r>
+              <w:rPr>
+                <w:noProof/>
+                <w:webHidden/>
+              </w:rPr>
+              <w:instrText xml:space="preserve"> PAGEREF _Toc137033109 \h </w:instrText>
+            </w:r>
+            <w:r>
+              <w:rPr>
+                <w:noProof/>
+                <w:webHidden/>
+              </w:rPr>
+            </w:r>
+            <w:r>
+              <w:rPr>
+                <w:noProof/>
+                <w:webHidden/>
+              </w:rPr>
+              <w:fldChar w:fldCharType="separate"/>
+            </w:r>
+            <w:r>
+              <w:rPr>
+                <w:noProof/>
+                <w:webHidden/>
+              </w:rPr>
+              <w:t>1</w:t>
+            </w:r>
+            <w:r>
+              <w:rPr>
+                <w:noProof/>
+                <w:webHidden/>
+              </w:rPr>
+              <w:fldChar w:fldCharType="end"/>
+            </w:r>
+          </w:hyperlink>
+        </w:p>
+        <w:p>
+          <w:pPr>
+            <w:pStyle w:val="TOC2"/>
+            <w:tabs>
+              <w:tab w:val="right" w:leader="dot" w:pos="9016"/>
+            </w:tabs>
+            <w:rPr>
+              <w:noProof/>
+            </w:rPr>
+          </w:pPr>
+          <w:hyperlink w:anchor="_Toc137033110" w:history="1">
+            <w:r>
+              <w:rPr>
+                <w:rStyle w:val="Hyperlink"/>
+                <w:noProof/>
+              </w:rPr>
+              <w:t>Research</w:t>
+            </w:r>
+            <w:r>
+              <w:rPr>
+                <w:noProof/>
+                <w:webHidden/>
+              </w:rPr>
+              <w:tab/>
+            </w:r>
+            <w:r>
+              <w:rPr>
+                <w:noProof/>
+                <w:webHidden/>
+              </w:rPr>
+              <w:fldChar w:fldCharType="begin"/>
+            </w:r>
+            <w:r>
+              <w:rPr>
+                <w:noProof/>
+                <w:webHidden/>
+              </w:rPr>
+              <w:instrText xml:space="preserve"> PAGEREF _Toc137033110 \h </w:instrText>
+            </w:r>
+            <w:r>
+              <w:rPr>
+                <w:noProof/>
+                <w:webHidden/>
+              </w:rPr>
+            </w:r>
+            <w:r>
+              <w:rPr>
+                <w:noProof/>
+                <w:webHidden/>
+              </w:rPr>
+              <w:fldChar w:fldCharType="separate"/>
+            </w:r>
+            <w:r>
+              <w:rPr>
+                <w:noProof/>
+                <w:webHidden/>
+              </w:rPr>
+              <w:t>1</w:t>
+            </w:r>
+            <w:r>
+              <w:rPr>
+                <w:noProof/>
+                <w:webHidden/>
+              </w:rPr>
+              <w:fldChar w:fldCharType="end"/>
+            </w:r>
+          </w:hyperlink>
+        </w:p>
+        <w:p>
+          <w:pPr>
+            <w:pStyle w:val="TOC2"/>
+            <w:tabs>
+              <w:tab w:val="right" w:leader="dot" w:pos="9016"/>
+            </w:tabs>
+            <w:rPr>
+              <w:noProof/>
+            </w:rPr>
+          </w:pPr>
+          <w:hyperlink w:anchor="_Toc137033111" w:history="1">
+            <w:r>
+              <w:rPr>
+                <w:rStyle w:val="Hyperlink"/>
+                <w:noProof/>
+              </w:rPr>
+              <w:t>Essential features</w:t>
+            </w:r>
+            <w:r>
+              <w:rPr>
+                <w:noProof/>
+                <w:webHidden/>
+              </w:rPr>
+              <w:tab/>
+            </w:r>
+            <w:r>
+              <w:rPr>
+                <w:noProof/>
+                <w:webHidden/>
+              </w:rPr>
+              <w:fldChar w:fldCharType="begin"/>
+            </w:r>
+            <w:r>
+              <w:rPr>
+                <w:noProof/>
+                <w:webHidden/>
+              </w:rPr>
+              <w:instrText xml:space="preserve"> PAGEREF _Toc137033111 \h </w:instrText>
+            </w:r>
+            <w:r>
+              <w:rPr>
+                <w:noProof/>
+                <w:webHidden/>
+              </w:rPr>
+            </w:r>
+            <w:r>
+              <w:rPr>
+                <w:noProof/>
+                <w:webHidden/>
+              </w:rPr>
+              <w:fldChar w:fldCharType="separate"/>
+            </w:r>
+            <w:r>
+              <w:rPr>
+                <w:noProof/>
+                <w:webHidden/>
+              </w:rPr>
+              <w:t>1</w:t>
+            </w:r>
+            <w:r>
+              <w:rPr>
+                <w:noProof/>
+                <w:webHidden/>
+              </w:rPr>
+              <w:fldChar w:fldCharType="end"/>
+            </w:r>
+          </w:hyperlink>
+        </w:p>
+        <w:p>
+          <w:pPr>
+            <w:pStyle w:val="TOC2"/>
+            <w:tabs>
+              <w:tab w:val="right" w:leader="dot" w:pos="9016"/>
+            </w:tabs>
+            <w:rPr>
+              <w:noProof/>
+            </w:rPr>
+          </w:pPr>
+          <w:hyperlink w:anchor="_Toc137033112" w:history="1">
+            <w:r>
+              <w:rPr>
+                <w:rStyle w:val="Hyperlink"/>
+                <w:noProof/>
+              </w:rPr>
+              <w:drawing>
+                <wp:inline distT="0" distB="0" distL="0" distR="0" wp14:anchorId="7C78A9E8" wp14:editId="3C1B176D">
+                  <wp:extent cx="3496163" cy="447737"/>
+                  <wp:effectExtent l="0" t="0" r="9525" b="9525"/>
+                  <wp:docPr id="92973283" name="Picture 92973283"/>
+                  <wp:cNvGraphicFramePr>
+                    <a:graphicFrameLocks xmlns:a="http://schemas.openxmlformats.org/drawingml/2006/main" noChangeAspect="1"/>
+                  </wp:cNvGraphicFramePr>
+                  <a:graphic xmlns:a="http://schemas.openxmlformats.org/drawingml/2006/main">
+                    <a:graphicData uri="http://schemas.openxmlformats.org/drawingml/2006/picture">
+                      <pic:pic xmlns:pic="http://schemas.openxmlformats.org/drawingml/2006/picture">
+                        <pic:nvPicPr>
+                          <pic:cNvPr id="579422473" name=""/>
+                          <pic:cNvPicPr/>
+                        </pic:nvPicPr>
+                        <pic:blipFill>
+                          <a:blip r:embed="rId8"/>
+                          <a:stretch>
+                            <a:fillRect/>
+                          </a:stretch>
+                        </pic:blipFill>
+                        <pic:spPr>
+                          <a:xfrm>
+                            <a:off x="0" y="0"/>
+                            <a:ext cx="3496163" cy="447737"/>
+                          </a:xfrm>
+                          <a:prstGeom prst="rect">
+                            <a:avLst/>
+                          </a:prstGeom>
+                        </pic:spPr>
+                      </pic:pic>
+                    </a:graphicData>
+                  </a:graphic>
+                </wp:inline>
+              </w:drawing>
+            </w:r>
+            <w:r>
+              <w:rPr>
+                <w:noProof/>
+                <w:webHidden/>
+              </w:rPr>
+              <w:tab/>
+            </w:r>
+            <w:r>
+              <w:rPr>
+                <w:noProof/>
+                <w:webHidden/>
+              </w:rPr>
+              <w:fldChar w:fldCharType="begin"/>
+            </w:r>
+            <w:r>
+              <w:rPr>
+                <w:noProof/>
+                <w:webHidden/>
+              </w:rPr>
+              <w:instrText xml:space="preserve"> PAGEREF _Toc137033112 \h </w:instrText>
+            </w:r>
+            <w:r>
+              <w:rPr>
+                <w:noProof/>
+                <w:webHidden/>
+              </w:rPr>
+            </w:r>
+            <w:r>
+              <w:rPr>
+                <w:noProof/>
+                <w:webHidden/>
+              </w:rPr>
+              <w:fldChar w:fldCharType="separate"/>
+            </w:r>
+            <w:r>
+              <w:rPr>
+                <w:noProof/>
+                <w:webHidden/>
+              </w:rPr>
+              <w:t>1</w:t>
+            </w:r>
+            <w:r>
+              <w:rPr>
+                <w:noProof/>
+                <w:webHidden/>
+              </w:rPr>
+              <w:fldChar w:fldCharType="end"/>
+            </w:r>
+          </w:hyperlink>
+        </w:p>
+        <w:p>
+          <w:pPr>
+            <w:pStyle w:val="TOC2"/>
+            <w:tabs>
+              <w:tab w:val="right" w:leader="dot" w:pos="9016"/>
+            </w:tabs>
+            <w:rPr>
+              <w:noProof/>
+            </w:rPr>
+          </w:pPr>
+          <w:hyperlink w:anchor="_Toc137033113" w:history="1">
+            <w:r>
+              <w:rPr>
+                <w:rStyle w:val="Hyperlink"/>
+                <w:noProof/>
+              </w:rPr>
+              <w:t>Limitations</w:t>
+            </w:r>
+            <w:r>
+              <w:rPr>
+                <w:noProof/>
+                <w:webHidden/>
+              </w:rPr>
+              <w:tab/>
+            </w:r>
+            <w:r>
+              <w:rPr>
+                <w:noProof/>
+                <w:webHidden/>
+              </w:rPr>
+              <w:fldChar w:fldCharType="begin"/>
+            </w:r>
+            <w:r>
+              <w:rPr>
+                <w:noProof/>
+                <w:webHidden/>
+              </w:rPr>
+              <w:instrText xml:space="preserve"> PAGEREF _Toc137033113 \h </w:instrText>
+            </w:r>
+            <w:r>
+              <w:rPr>
+                <w:noProof/>
+                <w:webHidden/>
+              </w:rPr>
+            </w:r>
+            <w:r>
+              <w:rPr>
+                <w:noProof/>
+                <w:webHidden/>
+              </w:rPr>
+              <w:fldChar w:fldCharType="separate"/>
+            </w:r>
+            <w:r>
+              <w:rPr>
+                <w:noProof/>
+                <w:webHidden/>
+              </w:rPr>
+              <w:t>1</w:t>
+            </w:r>
+            <w:r>
+              <w:rPr>
+                <w:noProof/>
+                <w:webHidden/>
+              </w:rPr>
+              <w:fldChar w:fldCharType="end"/>
+            </w:r>
+          </w:hyperlink>
+        </w:p>
+        <w:p>
+          <w:pPr>
+            <w:pStyle w:val="TOC2"/>
+            <w:tabs>
+              <w:tab w:val="right" w:leader="dot" w:pos="9016"/>
+            </w:tabs>
+            <w:rPr>
+              <w:noProof/>
+            </w:rPr>
+          </w:pPr>
+          <w:hyperlink w:anchor="_Toc137033114" w:history="1">
+            <w:r>
+              <w:rPr>
+                <w:rStyle w:val="Hyperlink"/>
+                <w:noProof/>
+              </w:rPr>
+              <w:t>Requirements</w:t>
+            </w:r>
+            <w:r>
+              <w:rPr>
+                <w:noProof/>
+                <w:webHidden/>
+              </w:rPr>
+              <w:tab/>
+            </w:r>
+            <w:r>
+              <w:rPr>
+                <w:noProof/>
+                <w:webHidden/>
+              </w:rPr>
+              <w:fldChar w:fldCharType="begin"/>
+            </w:r>
+            <w:r>
+              <w:rPr>
+                <w:noProof/>
+                <w:webHidden/>
+              </w:rPr>
+              <w:instrText xml:space="preserve"> PAGEREF _Toc137033114 \h </w:instrText>
+            </w:r>
+            <w:r>
+              <w:rPr>
+                <w:noProof/>
+                <w:webHidden/>
+              </w:rPr>
+            </w:r>
+            <w:r>
+              <w:rPr>
+                <w:noProof/>
+                <w:webHidden/>
+              </w:rPr>
+              <w:fldChar w:fldCharType="separate"/>
+            </w:r>
+            <w:r>
+              <w:rPr>
+                <w:noProof/>
+                <w:webHidden/>
+              </w:rPr>
+              <w:t>1</w:t>
+            </w:r>
+            <w:r>
+              <w:rPr>
+                <w:noProof/>
+                <w:webHidden/>
+              </w:rPr>
+              <w:fldChar w:fldCharType="end"/>
+            </w:r>
+          </w:hyperlink>
+        </w:p>
+        <w:p>
+          <w:pPr>
+            <w:pStyle w:val="TOC2"/>
+            <w:tabs>
+              <w:tab w:val="right" w:leader="dot" w:pos="9016"/>
+            </w:tabs>
+            <w:rPr>
+              <w:noProof/>
+            </w:rPr>
+          </w:pPr>
+          <w:hyperlink w:anchor="_Toc137033115" w:history="1">
+            <w:r>
+              <w:rPr>
+                <w:rStyle w:val="Hyperlink"/>
+                <w:noProof/>
+              </w:rPr>
+              <w:t>Success Criteria</w:t>
+            </w:r>
+            <w:r>
+              <w:rPr>
+                <w:noProof/>
+                <w:webHidden/>
+              </w:rPr>
+              <w:tab/>
+            </w:r>
+            <w:r>
+              <w:rPr>
+                <w:noProof/>
+                <w:webHidden/>
+              </w:rPr>
+              <w:fldChar w:fldCharType="begin"/>
+            </w:r>
+            <w:r>
+              <w:rPr>
+                <w:noProof/>
+                <w:webHidden/>
+              </w:rPr>
+              <w:instrText xml:space="preserve"> PAGEREF _Toc137033115 \h </w:instrText>
+            </w:r>
+            <w:r>
+              <w:rPr>
+                <w:noProof/>
+                <w:webHidden/>
+              </w:rPr>
+            </w:r>
+            <w:r>
+              <w:rPr>
+                <w:noProof/>
+                <w:webHidden/>
+              </w:rPr>
+              <w:fldChar w:fldCharType="separate"/>
+            </w:r>
+            <w:r>
+              <w:rPr>
+                <w:noProof/>
+                <w:webHidden/>
+              </w:rPr>
+              <w:t>2</w:t>
+            </w:r>
+            <w:r>
+              <w:rPr>
+                <w:noProof/>
+                <w:webHidden/>
+              </w:rPr>
+              <w:fldChar w:fldCharType="end"/>
+            </w:r>
+          </w:hyperlink>
+        </w:p>
+        <w:p>
+          <w:pPr>
+            <w:pStyle w:val="TOC1"/>
+            <w:tabs>
+              <w:tab w:val="right" w:leader="dot" w:pos="9016"/>
+            </w:tabs>
+            <w:rPr>
+              <w:noProof/>
+            </w:rPr>
+          </w:pPr>
+          <w:hyperlink w:anchor="_Toc137033116" w:history="1">
+            <w:r>
+              <w:rPr>
+                <w:rStyle w:val="Hyperlink"/>
+                <w:noProof/>
+              </w:rPr>
+              <w:t>Design</w:t>
+            </w:r>
+            <w:r>
+              <w:rPr>
+                <w:noProof/>
+                <w:webHidden/>
+              </w:rPr>
+              <w:tab/>
+            </w:r>
+            <w:r>
+              <w:rPr>
+                <w:noProof/>
+                <w:webHidden/>
+              </w:rPr>
+              <w:fldChar w:fldCharType="begin"/>
+            </w:r>
+            <w:r>
+              <w:rPr>
+                <w:noProof/>
+                <w:webHidden/>
+              </w:rPr>
+              <w:instrText xml:space="preserve"> PAGEREF _Toc137033116 \h </w:instrText>
+            </w:r>
+            <w:r>
+              <w:rPr>
+                <w:noProof/>
+                <w:webHidden/>
+              </w:rPr>
+            </w:r>
+            <w:r>
+              <w:rPr>
+                <w:noProof/>
+                <w:webHidden/>
+              </w:rPr>
+              <w:fldChar w:fldCharType="separate"/>
+            </w:r>
+            <w:r>
+              <w:rPr>
+                <w:noProof/>
+                <w:webHidden/>
+              </w:rPr>
+              <w:t>2</w:t>
+            </w:r>
+            <w:r>
+              <w:rPr>
+                <w:noProof/>
+                <w:webHidden/>
+              </w:rPr>
+              <w:fldChar w:fldCharType="end"/>
+            </w:r>
+          </w:hyperlink>
+        </w:p>
+        <w:p>
+          <w:pPr>
+            <w:pStyle w:val="TOC1"/>
+            <w:tabs>
+              <w:tab w:val="right" w:leader="dot" w:pos="9016"/>
+            </w:tabs>
+            <w:rPr>
+              <w:noProof/>
+            </w:rPr>
+          </w:pPr>
+          <w:hyperlink w:anchor="_Toc137033117" w:history="1">
+            <w:r>
+              <w:rPr>
+                <w:rStyle w:val="Hyperlink"/>
+                <w:noProof/>
+              </w:rPr>
+              <w:t>Development and testing</w:t>
+            </w:r>
+            <w:r>
+              <w:rPr>
+                <w:noProof/>
+                <w:webHidden/>
+              </w:rPr>
+              <w:tab/>
+            </w:r>
+            <w:r>
+              <w:rPr>
+                <w:noProof/>
+                <w:webHidden/>
+              </w:rPr>
+              <w:fldChar w:fldCharType="begin"/>
+            </w:r>
+            <w:r>
+              <w:rPr>
+                <w:noProof/>
+                <w:webHidden/>
+              </w:rPr>
+              <w:instrText xml:space="preserve"> PAGEREF _Toc137033117 \h </w:instrText>
+            </w:r>
+            <w:r>
+              <w:rPr>
+                <w:noProof/>
+                <w:webHidden/>
+              </w:rPr>
+            </w:r>
+            <w:r>
+              <w:rPr>
+                <w:noProof/>
+                <w:webHidden/>
+              </w:rPr>
+              <w:fldChar w:fldCharType="separate"/>
+            </w:r>
+            <w:r>
+              <w:rPr>
+                <w:noProof/>
+                <w:webHidden/>
+              </w:rPr>
+              <w:t>2</w:t>
+            </w:r>
+            <w:r>
+              <w:rPr>
+                <w:noProof/>
+                <w:webHidden/>
+              </w:rPr>
+              <w:fldChar w:fldCharType="end"/>
+            </w:r>
+          </w:hyperlink>
+        </w:p>
+        <w:p>
+          <w:pPr>
+            <w:pStyle w:val="TOC1"/>
+            <w:tabs>
+              <w:tab w:val="right" w:leader="dot" w:pos="9016"/>
+            </w:tabs>
+            <w:rPr>
+              <w:noProof/>
+            </w:rPr>
+          </w:pPr>
+          <w:hyperlink w:anchor="_Toc137033118" w:history="1">
+            <w:r>
+              <w:rPr>
+                <w:rStyle w:val="Hyperlink"/>
+                <w:noProof/>
+              </w:rPr>
+              <w:t>Evaluation</w:t>
+            </w:r>
+            <w:r>
+              <w:rPr>
+                <w:noProof/>
+                <w:webHidden/>
+              </w:rPr>
+              <w:tab/>
+            </w:r>
+            <w:r>
+              <w:rPr>
+                <w:noProof/>
+                <w:webHidden/>
+              </w:rPr>
+              <w:fldChar w:fldCharType="begin"/>
+            </w:r>
+            <w:r>
+              <w:rPr>
+                <w:noProof/>
+                <w:webHidden/>
+              </w:rPr>
+              <w:instrText xml:space="preserve"> PAGEREF _Toc137033118 \h </w:instrText>
+            </w:r>
+            <w:r>
+              <w:rPr>
+                <w:noProof/>
+                <w:webHidden/>
+              </w:rPr>
+            </w:r>
+            <w:r>
+              <w:rPr>
+                <w:noProof/>
+                <w:webHidden/>
+              </w:rPr>
+              <w:fldChar w:fldCharType="separate"/>
+            </w:r>
+            <w:r>
+              <w:rPr>
+                <w:noProof/>
+                <w:webHidden/>
+              </w:rPr>
+              <w:t>2</w:t>
+            </w:r>
+            <w:r>
+              <w:rPr>
+                <w:noProof/>
+                <w:webHidden/>
+              </w:rPr>
+              <w:fldChar w:fldCharType="end"/>
+            </w:r>
+          </w:hyperlink>
+        </w:p>
+        <w:p>
+          <w:r>
+            <w:rPr>
+              <w:b/>
+              <w:bCs/>
+              <w:noProof/>
+            </w:rPr>
+            <w:fldChar w:fldCharType="end"/>
+          </w:r>
+        </w:p>
+      </w:sdtContent>
+    </w:sdt>
     <w:p/>
+    <w:p>
+      <w:pPr>
+        <w:pStyle w:val="Heading1"/>
+      </w:pPr>
+      <w:bookmarkStart w:id="0" w:name="_Toc137033106"/>
+      <w:r>
+        <w:t>Analysis</w:t>
+      </w:r>
+      <w:bookmarkEnd w:id="0"/>
+    </w:p>
+    <w:p>
+      <w:pPr>
+        <w:pStyle w:val="Heading2"/>
+      </w:pPr>
+      <w:bookmarkStart w:id="1" w:name="_Toc137033107"/>
+      <w:r>
+        <w:t>Summary</w:t>
+      </w:r>
+      <w:bookmarkEnd w:id="1"/>
+    </w:p>
+    <w:p>
+      <w:pPr>
+        <w:rPr>
+          <w:noProof/>
+        </w:rPr>
+      </w:pPr>
+      <w:r>
+        <w:rPr>
+          <w:noProof/>
+        </w:rPr>
+        <w:t xml:space="preserve">I would like to create a (web) app that controls a Database of suppliers for a company. </w:t>
+      </w:r>
+    </w:p>
+    <w:p>
+      <w:pPr>
+        <w:pStyle w:val="Heading2"/>
+      </w:pPr>
+      <w:bookmarkStart w:id="2" w:name="_Toc137033108"/>
+      <w:r>
+        <w:t>Computation</w:t>
+      </w:r>
+      <w:bookmarkEnd w:id="2"/>
+    </w:p>
+    <w:p>
+      <w:pPr>
+        <w:rPr>
+          <w:noProof/>
+        </w:rPr>
+      </w:pPr>
+      <w:r>
+        <w:rPr>
+          <w:noProof/>
+        </w:rPr>
+        <w:t>DECOMPOSITION &amp; ABSTRACTION (2.1)</w:t>
+      </w:r>
+    </w:p>
+    <w:p>
+      <w:pPr>
+        <w:rPr>
+          <w:noProof/>
+        </w:rPr>
+      </w:pPr>
+      <w:r>
+        <w:rPr>
+          <w:noProof/>
+        </w:rPr>
+        <w:drawing>
+          <wp:inline distT="0" distB="0" distL="0" distR="0" wp14:anchorId="4D362FA3" wp14:editId="75330E52">
+            <wp:extent cx="3543299" cy="866775"/>
+            <wp:effectExtent l="0" t="0" r="635" b="0"/>
+            <wp:docPr id="2071510552" name="Picture 1" descr="A picture containing text, font, white, algebra&#10;&#10;Description automatically generated"/>
+            <wp:cNvGraphicFramePr>
+              <a:graphicFrameLocks xmlns:a="http://schemas.openxmlformats.org/drawingml/2006/main" noChangeAspect="1"/>
+            </wp:cNvGraphicFramePr>
+            <a:graphic xmlns:a="http://schemas.openxmlformats.org/drawingml/2006/main">
+              <a:graphicData uri="http://schemas.openxmlformats.org/drawingml/2006/picture">
+                <pic:pic xmlns:pic="http://schemas.openxmlformats.org/drawingml/2006/picture">
+                  <pic:nvPicPr>
+                    <pic:cNvPr id="2071510552" name="Picture 1" descr="A picture containing text, font, white, algebra&#10;&#10;Description automatically generated"/>
+                    <pic:cNvPicPr/>
+                  </pic:nvPicPr>
+                  <pic:blipFill rotWithShape="1">
+                    <a:blip r:embed="rId9"/>
+                    <a:srcRect l="4615"/>
+                    <a:stretch/>
+                  </pic:blipFill>
+                  <pic:spPr bwMode="auto">
+                    <a:xfrm>
+                      <a:off x="0" y="0"/>
+                      <a:ext cx="3543794" cy="866896"/>
+                    </a:xfrm>
+                    <a:prstGeom prst="rect">
+                      <a:avLst/>
+                    </a:prstGeom>
+                    <a:ln>
+                      <a:noFill/>
+                    </a:ln>
+                    <a:extLst>
+                      <a:ext uri="{53640926-AAD7-44D8-BBD7-CCE9431645EC}">
+                        <a14:shadowObscured xmlns:a14="http://schemas.microsoft.com/office/drawing/2010/main"/>
+                      </a:ext>
+                    </a:extLst>
+                  </pic:spPr>
+                </pic:pic>
+              </a:graphicData>
+            </a:graphic>
+          </wp:inline>
+        </w:drawing>
+      </w:r>
+    </w:p>
+    <w:p>
+      <w:pPr>
+        <w:pStyle w:val="Heading2"/>
+        <w:rPr>
+          <w:noProof/>
+        </w:rPr>
+      </w:pPr>
+      <w:bookmarkStart w:id="3" w:name="_Toc137033109"/>
+      <w:r>
+        <w:rPr>
+          <w:noProof/>
+        </w:rPr>
+        <w:t>Stakeholder</w:t>
+      </w:r>
+      <w:bookmarkEnd w:id="3"/>
+    </w:p>
+    <w:p>
+      <w:r>
+        <w:t>RAPITA</w:t>
+      </w:r>
+    </w:p>
+    <w:p>
+      <w:r>
+        <w:drawing>
+          <wp:inline distT="0" distB="0" distL="0" distR="0" wp14:anchorId="5BEE0A5F" wp14:editId="5610D1E6">
+            <wp:extent cx="3486637" cy="847843"/>
+            <wp:effectExtent l="0" t="0" r="0" b="9525"/>
+            <wp:docPr id="1313641933" name="Picture 1" descr="A close-up of black text&#10;&#10;Description automatically generated with low confidence"/>
+            <wp:cNvGraphicFramePr>
+              <a:graphicFrameLocks xmlns:a="http://schemas.openxmlformats.org/drawingml/2006/main" noChangeAspect="1"/>
+            </wp:cNvGraphicFramePr>
+            <a:graphic xmlns:a="http://schemas.openxmlformats.org/drawingml/2006/main">
+              <a:graphicData uri="http://schemas.openxmlformats.org/drawingml/2006/picture">
+                <pic:pic xmlns:pic="http://schemas.openxmlformats.org/drawingml/2006/picture">
+                  <pic:nvPicPr>
+                    <pic:cNvPr id="1313641933" name="Picture 1" descr="A close-up of black text&#10;&#10;Description automatically generated with low confidence"/>
+                    <pic:cNvPicPr/>
+                  </pic:nvPicPr>
+                  <pic:blipFill>
+                    <a:blip r:embed="rId10"/>
+                    <a:stretch>
+                      <a:fillRect/>
+                    </a:stretch>
+                  </pic:blipFill>
+                  <pic:spPr>
+                    <a:xfrm>
+                      <a:off x="0" y="0"/>
+                      <a:ext cx="3486637" cy="847843"/>
+                    </a:xfrm>
+                    <a:prstGeom prst="rect">
+                      <a:avLst/>
+                    </a:prstGeom>
+                  </pic:spPr>
+                </pic:pic>
+              </a:graphicData>
+            </a:graphic>
+          </wp:inline>
+        </w:drawing>
+      </w:r>
+    </w:p>
+    <w:p>
+      <w:pPr>
+        <w:pStyle w:val="Heading2"/>
+        <w:rPr>
+          <w:noProof/>
+        </w:rPr>
+      </w:pPr>
+      <w:bookmarkStart w:id="4" w:name="_Toc137033110"/>
+      <w:r>
+        <w:rPr>
+          <w:noProof/>
+        </w:rPr>
+        <w:lastRenderedPageBreak/>
+        <w:t>Research</w:t>
+      </w:r>
+      <w:bookmarkEnd w:id="4"/>
+    </w:p>
+    <w:p>
+      <w:r>
+        <w:drawing>
+          <wp:inline distT="0" distB="0" distL="0" distR="0" wp14:anchorId="2491B3E1" wp14:editId="04AE83D3">
+            <wp:extent cx="3524742" cy="771633"/>
+            <wp:effectExtent l="0" t="0" r="0" b="9525"/>
+            <wp:docPr id="898088479" name="Picture 1" descr="A black text on a white background&#10;&#10;Description automatically generated with medium confidence"/>
+            <wp:cNvGraphicFramePr>
+              <a:graphicFrameLocks xmlns:a="http://schemas.openxmlformats.org/drawingml/2006/main" noChangeAspect="1"/>
+            </wp:cNvGraphicFramePr>
+            <a:graphic xmlns:a="http://schemas.openxmlformats.org/drawingml/2006/main">
+              <a:graphicData uri="http://schemas.openxmlformats.org/drawingml/2006/picture">
+                <pic:pic xmlns:pic="http://schemas.openxmlformats.org/drawingml/2006/picture">
+                  <pic:nvPicPr>
+                    <pic:cNvPr id="898088479" name="Picture 1" descr="A black text on a white background&#10;&#10;Description automatically generated with medium confidence"/>
+                    <pic:cNvPicPr/>
+                  </pic:nvPicPr>
+                  <pic:blipFill>
+                    <a:blip r:embed="rId11"/>
+                    <a:stretch>
+                      <a:fillRect/>
+                    </a:stretch>
+                  </pic:blipFill>
+                  <pic:spPr>
+                    <a:xfrm>
+                      <a:off x="0" y="0"/>
+                      <a:ext cx="3524742" cy="771633"/>
+                    </a:xfrm>
+                    <a:prstGeom prst="rect">
+                      <a:avLst/>
+                    </a:prstGeom>
+                  </pic:spPr>
+                </pic:pic>
+              </a:graphicData>
+            </a:graphic>
+          </wp:inline>
+        </w:drawing>
+      </w:r>
+    </w:p>
+    <w:p>
+      <w:pPr>
+        <w:pStyle w:val="Heading2"/>
+      </w:pPr>
+      <w:bookmarkStart w:id="5" w:name="_Toc137033111"/>
+      <w:r>
+        <w:t>Essential features</w:t>
+      </w:r>
+      <w:bookmarkEnd w:id="5"/>
+    </w:p>
+    <w:p>
+      <w:pPr>
+        <w:pStyle w:val="Heading2"/>
+      </w:pPr>
+      <w:bookmarkStart w:id="6" w:name="_Toc137033112"/>
+      <w:r>
+        <w:drawing>
+          <wp:inline distT="0" distB="0" distL="0" distR="0" wp14:anchorId="0DB352FE" wp14:editId="33838CB4">
+            <wp:extent cx="3496163" cy="447737"/>
+            <wp:effectExtent l="0" t="0" r="9525" b="9525"/>
+            <wp:docPr id="579422473" name="Picture 1"/>
+            <wp:cNvGraphicFramePr>
+              <a:graphicFrameLocks xmlns:a="http://schemas.openxmlformats.org/drawingml/2006/main" noChangeAspect="1"/>
+            </wp:cNvGraphicFramePr>
+            <a:graphic xmlns:a="http://schemas.openxmlformats.org/drawingml/2006/main">
+              <a:graphicData uri="http://schemas.openxmlformats.org/drawingml/2006/picture">
+                <pic:pic xmlns:pic="http://schemas.openxmlformats.org/drawingml/2006/picture">
+                  <pic:nvPicPr>
+                    <pic:cNvPr id="579422473" name=""/>
+                    <pic:cNvPicPr/>
+                  </pic:nvPicPr>
+                  <pic:blipFill>
+                    <a:blip r:embed="rId8"/>
+                    <a:stretch>
+                      <a:fillRect/>
+                    </a:stretch>
+                  </pic:blipFill>
+                  <pic:spPr>
+                    <a:xfrm>
+                      <a:off x="0" y="0"/>
+                      <a:ext cx="3496163" cy="447737"/>
+                    </a:xfrm>
+                    <a:prstGeom prst="rect">
+                      <a:avLst/>
+                    </a:prstGeom>
+                  </pic:spPr>
+                </pic:pic>
+              </a:graphicData>
+            </a:graphic>
+          </wp:inline>
+        </w:drawing>
+      </w:r>
+      <w:bookmarkEnd w:id="6"/>
+    </w:p>
+    <w:p>
+      <w:pPr>
+        <w:pStyle w:val="Heading2"/>
+      </w:pPr>
+      <w:bookmarkStart w:id="7" w:name="_Toc137033113"/>
+      <w:r>
+        <w:t>Limitations</w:t>
+      </w:r>
+      <w:bookmarkEnd w:id="7"/>
+    </w:p>
+    <w:p>
+      <w:r>
+        <w:t>TIME</w:t>
+      </w:r>
+    </w:p>
+    <w:p>
+      <w:r>
+        <w:drawing>
+          <wp:inline distT="0" distB="0" distL="0" distR="0" wp14:anchorId="68388F28" wp14:editId="5CD8E931">
+            <wp:extent cx="3258005" cy="419158"/>
+            <wp:effectExtent l="0" t="0" r="0" b="0"/>
+            <wp:docPr id="1945032515" name="Picture 1"/>
+            <wp:cNvGraphicFramePr>
+              <a:graphicFrameLocks xmlns:a="http://schemas.openxmlformats.org/drawingml/2006/main" noChangeAspect="1"/>
+            </wp:cNvGraphicFramePr>
+            <a:graphic xmlns:a="http://schemas.openxmlformats.org/drawingml/2006/main">
+              <a:graphicData uri="http://schemas.openxmlformats.org/drawingml/2006/picture">
+                <pic:pic xmlns:pic="http://schemas.openxmlformats.org/drawingml/2006/picture">
+                  <pic:nvPicPr>
+                    <pic:cNvPr id="1945032515" name=""/>
+                    <pic:cNvPicPr/>
+                  </pic:nvPicPr>
+                  <pic:blipFill>
+                    <a:blip r:embed="rId12"/>
+                    <a:stretch>
+                      <a:fillRect/>
+                    </a:stretch>
+                  </pic:blipFill>
+                  <pic:spPr>
+                    <a:xfrm>
+                      <a:off x="0" y="0"/>
+                      <a:ext cx="3258005" cy="419158"/>
+                    </a:xfrm>
+                    <a:prstGeom prst="rect">
+                      <a:avLst/>
+                    </a:prstGeom>
+                  </pic:spPr>
+                </pic:pic>
+              </a:graphicData>
+            </a:graphic>
+          </wp:inline>
+        </w:drawing>
+      </w:r>
+    </w:p>
+    <w:p>
+      <w:pPr>
+        <w:pStyle w:val="Heading2"/>
+      </w:pPr>
+      <w:bookmarkStart w:id="8" w:name="_Toc137033114"/>
+      <w:r>
+        <w:t>Requirements</w:t>
+      </w:r>
+      <w:bookmarkEnd w:id="8"/>
+    </w:p>
+    <w:p>
+      <w:r>
+        <w:t>WEB BROWSER – CHROME ETC.</w:t>
+      </w:r>
+    </w:p>
+    <w:p>
+      <w:r>
+        <w:drawing>
+          <wp:inline distT="0" distB="0" distL="0" distR="0" wp14:anchorId="0183C7FD" wp14:editId="379BE996">
+            <wp:extent cx="3496163" cy="609685"/>
+            <wp:effectExtent l="0" t="0" r="9525" b="0"/>
+            <wp:docPr id="2045160305" name="Picture 1" descr="A picture containing text, font, white&#10;&#10;Description automatically generated"/>
+            <wp:cNvGraphicFramePr>
+              <a:graphicFrameLocks xmlns:a="http://schemas.openxmlformats.org/drawingml/2006/main" noChangeAspect="1"/>
+            </wp:cNvGraphicFramePr>
+            <a:graphic xmlns:a="http://schemas.openxmlformats.org/drawingml/2006/main">
+              <a:graphicData uri="http://schemas.openxmlformats.org/drawingml/2006/picture">
+                <pic:pic xmlns:pic="http://schemas.openxmlformats.org/drawingml/2006/picture">
+                  <pic:nvPicPr>
+                    <pic:cNvPr id="2045160305" name="Picture 1" descr="A picture containing text, font, white&#10;&#10;Description automatically generated"/>
+                    <pic:cNvPicPr/>
+                  </pic:nvPicPr>
+                  <pic:blipFill>
+                    <a:blip r:embed="rId13"/>
+                    <a:stretch>
+                      <a:fillRect/>
+                    </a:stretch>
+                  </pic:blipFill>
+                  <pic:spPr>
+                    <a:xfrm>
+                      <a:off x="0" y="0"/>
+                      <a:ext cx="3496163" cy="609685"/>
+                    </a:xfrm>
+                    <a:prstGeom prst="rect">
+                      <a:avLst/>
+                    </a:prstGeom>
+                  </pic:spPr>
+                </pic:pic>
+              </a:graphicData>
+            </a:graphic>
+          </wp:inline>
+        </w:drawing>
+      </w:r>
+    </w:p>
+    <w:p>
+      <w:pPr>
+        <w:pStyle w:val="Heading2"/>
+      </w:pPr>
+      <w:bookmarkStart w:id="9" w:name="_Toc137033115"/>
+      <w:r>
+        <w:t>Success Criteria</w:t>
+      </w:r>
+      <w:bookmarkEnd w:id="9"/>
+    </w:p>
+    <w:p>
+      <w:r>
+        <w:t>TODO List</w:t>
+      </w:r>
+    </w:p>
+    <w:p>
+      <w:r>
+        <w:drawing>
+          <wp:inline distT="0" distB="0" distL="0" distR="0" wp14:anchorId="2828A6DE" wp14:editId="3A964D2B">
+            <wp:extent cx="3124636" cy="447737"/>
+            <wp:effectExtent l="0" t="0" r="0" b="9525"/>
+            <wp:docPr id="1778090035" name="Picture 1"/>
+            <wp:cNvGraphicFramePr>
+              <a:graphicFrameLocks xmlns:a="http://schemas.openxmlformats.org/drawingml/2006/main" noChangeAspect="1"/>
+            </wp:cNvGraphicFramePr>
+            <a:graphic xmlns:a="http://schemas.openxmlformats.org/drawingml/2006/main">
+              <a:graphicData uri="http://schemas.openxmlformats.org/drawingml/2006/picture">
+                <pic:pic xmlns:pic="http://schemas.openxmlformats.org/drawingml/2006/picture">
+                  <pic:nvPicPr>
+                    <pic:cNvPr id="1778090035" name=""/>
+                    <pic:cNvPicPr/>
+                  </pic:nvPicPr>
+                  <pic:blipFill>
+                    <a:blip r:embed="rId14"/>
+                    <a:stretch>
+                      <a:fillRect/>
+                    </a:stretch>
+                  </pic:blipFill>
+                  <pic:spPr>
+                    <a:xfrm>
+                      <a:off x="0" y="0"/>
+                      <a:ext cx="3124636" cy="447737"/>
+                    </a:xfrm>
+                    <a:prstGeom prst="rect">
+                      <a:avLst/>
+                    </a:prstGeom>
+                  </pic:spPr>
+                </pic:pic>
+              </a:graphicData>
+            </a:graphic>
+          </wp:inline>
+        </w:drawing>
+      </w:r>
+    </w:p>
+    <w:tbl>
+      <w:tblPr>
+        <w:tblStyle w:val="TableGrid"/>
+        <w:tblW w:w="0" w:type="auto"/>
+        <w:tblLook w:val="04A0" w:firstRow="1" w:lastRow="0" w:firstColumn="1" w:lastColumn="0" w:noHBand="0" w:noVBand="1"/>
+      </w:tblPr>
+      <w:tblGrid>
+        <w:gridCol w:w="3005"/>
+        <w:gridCol w:w="3005"/>
+        <w:gridCol w:w="3006"/>
+      </w:tblGrid>
+      <w:tr>
+        <w:tc>
+          <w:tcPr>
+            <w:tcW w:w="3005" w:type="dxa"/>
+          </w:tcPr>
+          <w:p>
+            <w:r>
+              <w:t>Criteria Number</w:t>
+            </w:r>
+          </w:p>
+        </w:tc>
+        <w:tc>
+          <w:tcPr>
+            <w:tcW w:w="3005" w:type="dxa"/>
+          </w:tcPr>
+          <w:p>
+            <w:r>
+              <w:t>Description</w:t>
+            </w:r>
+          </w:p>
+        </w:tc>
+        <w:tc>
+          <w:tcPr>
+            <w:tcW w:w="3006" w:type="dxa"/>
+          </w:tcPr>
+          <w:p>
+            <w:r>
+              <w:t>Achieved?</w:t>
+            </w:r>
+          </w:p>
+        </w:tc>
+      </w:tr>
+      <w:tr>
+        <w:tc>
+          <w:tcPr>
+            <w:tcW w:w="3005" w:type="dxa"/>
+          </w:tcPr>
+          <w:p/>
+        </w:tc>
+        <w:tc>
+          <w:tcPr>
+            <w:tcW w:w="3005" w:type="dxa"/>
+          </w:tcPr>
+          <w:p/>
+        </w:tc>
+        <w:tc>
+          <w:tcPr>
+            <w:tcW w:w="3006" w:type="dxa"/>
+          </w:tcPr>
+          <w:p/>
+        </w:tc>
+      </w:tr>
+      <w:tr>
+        <w:tc>
+          <w:tcPr>
+            <w:tcW w:w="3005" w:type="dxa"/>
+          </w:tcPr>
+          <w:p/>
+        </w:tc>
+        <w:tc>
+          <w:tcPr>
+            <w:tcW w:w="3005" w:type="dxa"/>
+          </w:tcPr>
+          <w:p/>
+        </w:tc>
+        <w:tc>
+          <w:tcPr>
+            <w:tcW w:w="3006" w:type="dxa"/>
+          </w:tcPr>
+          <w:p/>
+        </w:tc>
+      </w:tr>
+      <w:tr>
+        <w:tc>
+          <w:tcPr>
+            <w:tcW w:w="3005" w:type="dxa"/>
+          </w:tcPr>
+          <w:p/>
+        </w:tc>
+        <w:tc>
+          <w:tcPr>
+            <w:tcW w:w="3005" w:type="dxa"/>
+          </w:tcPr>
+          <w:p/>
+        </w:tc>
+        <w:tc>
+          <w:tcPr>
+            <w:tcW w:w="3006" w:type="dxa"/>
+          </w:tcPr>
+          <w:p/>
+        </w:tc>
+      </w:tr>
+      <w:tr>
+        <w:tc>
+          <w:tcPr>
+            <w:tcW w:w="3005" w:type="dxa"/>
+          </w:tcPr>
+          <w:p/>
+        </w:tc>
+        <w:tc>
+          <w:tcPr>
+            <w:tcW w:w="3005" w:type="dxa"/>
+          </w:tcPr>
+          <w:p/>
+        </w:tc>
+        <w:tc>
+          <w:tcPr>
+            <w:tcW w:w="3006" w:type="dxa"/>
+          </w:tcPr>
+          <w:p/>
+        </w:tc>
+      </w:tr>
+      <w:tr>
+        <w:tc>
+          <w:tcPr>
+            <w:tcW w:w="3005" w:type="dxa"/>
+          </w:tcPr>
+          <w:p/>
+        </w:tc>
+        <w:tc>
+          <w:tcPr>
+            <w:tcW w:w="3005" w:type="dxa"/>
+          </w:tcPr>
+          <w:p/>
+        </w:tc>
+        <w:tc>
+          <w:tcPr>
+            <w:tcW w:w="3006" w:type="dxa"/>
+          </w:tcPr>
+          <w:p/>
+        </w:tc>
+      </w:tr>
+      <w:tr>
+        <w:tc>
+          <w:tcPr>
+            <w:tcW w:w="3005" w:type="dxa"/>
+          </w:tcPr>
+          <w:p/>
+        </w:tc>
+        <w:tc>
+          <w:tcPr>
+            <w:tcW w:w="3005" w:type="dxa"/>
+          </w:tcPr>
+          <w:p/>
+        </w:tc>
+        <w:tc>
+          <w:tcPr>
+            <w:tcW w:w="3006" w:type="dxa"/>
+          </w:tcPr>
+          <w:p/>
+        </w:tc>
+      </w:tr>
+    </w:tbl>
+    <w:p/>
+    <w:p/>
+    <w:p>
+      <w:pPr>
+        <w:pStyle w:val="Heading1"/>
+      </w:pPr>
+      <w:bookmarkStart w:id="10" w:name="_Toc137033116"/>
+      <w:r>
+        <w:t>Design</w:t>
+      </w:r>
+      <w:bookmarkEnd w:id="10"/>
+    </w:p>
+    <w:p/>
+    <w:p>
+      <w:pPr>
+        <w:pStyle w:val="Heading1"/>
+      </w:pPr>
+      <w:bookmarkStart w:id="11" w:name="_Toc137033117"/>
+      <w:r>
+        <w:t>Development and testing</w:t>
+      </w:r>
+      <w:bookmarkEnd w:id="11"/>
+    </w:p>
+    <w:p/>
+    <w:p>
+      <w:pPr>
+        <w:pStyle w:val="Heading1"/>
+      </w:pPr>
+      <w:bookmarkStart w:id="12" w:name="_Toc137033118"/>
+      <w:r>
+        <w:t>Evaluation</w:t>
+      </w:r>
+      <w:bookmarkEnd w:id="12"/>
+    </w:p>
     <w:sectPr>
       <w:pgSz w:w="11906" w:h="16838"/>
       <w:pgMar w:top="1440" w:right="1440" w:bottom="1440" w:left="1440" w:header="708" w:footer="708" w:gutter="0"/>
@@ -430,6 +2040,49 @@
     <w:name w:val="Normal"/>
     <w:qFormat/>
   </w:style>
+  <w:style w:type="paragraph" w:styleId="Heading1">
+    <w:name w:val="heading 1"/>
+    <w:basedOn w:val="Normal"/>
+    <w:next w:val="Normal"/>
+    <w:link w:val="Heading1Char"/>
+    <w:uiPriority w:val="9"/>
+    <w:qFormat/>
+    <w:rsid w:val="00625B1D"/>
+    <w:pPr>
+      <w:keepNext/>
+      <w:keepLines/>
+      <w:spacing w:before="240" w:after="0"/>
+      <w:outlineLvl w:val="0"/>
+    </w:pPr>
+    <w:rPr>
+      <w:rFonts w:asciiTheme="majorHAnsi" w:eastAsiaTheme="majorEastAsia" w:hAnsiTheme="majorHAnsi" w:cstheme="majorBidi"/>
+      <w:color w:val="2F5496" w:themeColor="accent1" w:themeShade="BF"/>
+      <w:sz w:val="32"/>
+      <w:szCs w:val="32"/>
+    </w:rPr>
+  </w:style>
+  <w:style w:type="paragraph" w:styleId="Heading2">
+    <w:name w:val="heading 2"/>
+    <w:basedOn w:val="Normal"/>
+    <w:next w:val="Normal"/>
+    <w:link w:val="Heading2Char"/>
+    <w:uiPriority w:val="9"/>
+    <w:unhideWhenUsed/>
+    <w:qFormat/>
+    <w:rsid w:val="00625B1D"/>
+    <w:pPr>
+      <w:keepNext/>
+      <w:keepLines/>
+      <w:spacing w:before="40" w:after="0"/>
+      <w:outlineLvl w:val="1"/>
+    </w:pPr>
+    <w:rPr>
+      <w:rFonts w:asciiTheme="majorHAnsi" w:eastAsiaTheme="majorEastAsia" w:hAnsiTheme="majorHAnsi" w:cstheme="majorBidi"/>
+      <w:color w:val="2F5496" w:themeColor="accent1" w:themeShade="BF"/>
+      <w:sz w:val="26"/>
+      <w:szCs w:val="26"/>
+    </w:rPr>
+  </w:style>
   <w:style w:type="character" w:default="1" w:styleId="DefaultParagraphFont">
     <w:name w:val="Default Paragraph Font"/>
     <w:uiPriority w:val="1"/>
@@ -520,6 +2173,104 @@
       <w:rFonts w:eastAsiaTheme="minorEastAsia"/>
       <w:color w:val="5A5A5A" w:themeColor="text1" w:themeTint="A5"/>
       <w:spacing w:val="15"/>
+    </w:rPr>
+  </w:style>
+  <w:style w:type="character" w:customStyle="1" w:styleId="Heading1Char">
+    <w:name w:val="Heading 1 Char"/>
+    <w:basedOn w:val="DefaultParagraphFont"/>
+    <w:link w:val="Heading1"/>
+    <w:uiPriority w:val="9"/>
+    <w:rsid w:val="00625B1D"/>
+    <w:rPr>
+      <w:rFonts w:asciiTheme="majorHAnsi" w:eastAsiaTheme="majorEastAsia" w:hAnsiTheme="majorHAnsi" w:cstheme="majorBidi"/>
+      <w:color w:val="2F5496" w:themeColor="accent1" w:themeShade="BF"/>
+      <w:sz w:val="32"/>
+      <w:szCs w:val="32"/>
+    </w:rPr>
+  </w:style>
+  <w:style w:type="character" w:customStyle="1" w:styleId="Heading2Char">
+    <w:name w:val="Heading 2 Char"/>
+    <w:basedOn w:val="DefaultParagraphFont"/>
+    <w:link w:val="Heading2"/>
+    <w:uiPriority w:val="9"/>
+    <w:rsid w:val="00625B1D"/>
+    <w:rPr>
+      <w:rFonts w:asciiTheme="majorHAnsi" w:eastAsiaTheme="majorEastAsia" w:hAnsiTheme="majorHAnsi" w:cstheme="majorBidi"/>
+      <w:color w:val="2F5496" w:themeColor="accent1" w:themeShade="BF"/>
+      <w:sz w:val="26"/>
+      <w:szCs w:val="26"/>
+    </w:rPr>
+  </w:style>
+  <w:style w:type="table" w:styleId="TableGrid">
+    <w:name w:val="Table Grid"/>
+    <w:basedOn w:val="TableNormal"/>
+    <w:uiPriority w:val="39"/>
+    <w:rsid w:val="004A2E49"/>
+    <w:pPr>
+      <w:spacing w:after="0" w:line="240" w:lineRule="auto"/>
+    </w:pPr>
+    <w:tblPr>
+      <w:tblBorders>
+        <w:top w:val="single" w:sz="4" w:space="0" w:color="auto"/>
+        <w:left w:val="single" w:sz="4" w:space="0" w:color="auto"/>
+        <w:bottom w:val="single" w:sz="4" w:space="0" w:color="auto"/>
+        <w:right w:val="single" w:sz="4" w:space="0" w:color="auto"/>
+        <w:insideH w:val="single" w:sz="4" w:space="0" w:color="auto"/>
+        <w:insideV w:val="single" w:sz="4" w:space="0" w:color="auto"/>
+      </w:tblBorders>
+    </w:tblPr>
+  </w:style>
+  <w:style w:type="paragraph" w:styleId="TOCHeading">
+    <w:name w:val="TOC Heading"/>
+    <w:basedOn w:val="Heading1"/>
+    <w:next w:val="Normal"/>
+    <w:uiPriority w:val="39"/>
+    <w:unhideWhenUsed/>
+    <w:qFormat/>
+    <w:rsid w:val="004A2E49"/>
+    <w:pPr>
+      <w:outlineLvl w:val="9"/>
+    </w:pPr>
+    <w:rPr>
+      <w:kern w:val="0"/>
+      <w:lang w:val="en-US"/>
+      <w14:ligatures w14:val="none"/>
+    </w:rPr>
+  </w:style>
+  <w:style w:type="paragraph" w:styleId="TOC1">
+    <w:name w:val="toc 1"/>
+    <w:basedOn w:val="Normal"/>
+    <w:next w:val="Normal"/>
+    <w:autoRedefine/>
+    <w:uiPriority w:val="39"/>
+    <w:unhideWhenUsed/>
+    <w:rsid w:val="004A2E49"/>
+    <w:pPr>
+      <w:spacing w:after="100"/>
+    </w:pPr>
+  </w:style>
+  <w:style w:type="paragraph" w:styleId="TOC2">
+    <w:name w:val="toc 2"/>
+    <w:basedOn w:val="Normal"/>
+    <w:next w:val="Normal"/>
+    <w:autoRedefine/>
+    <w:uiPriority w:val="39"/>
+    <w:unhideWhenUsed/>
+    <w:rsid w:val="004A2E49"/>
+    <w:pPr>
+      <w:spacing w:after="100"/>
+      <w:ind w:left="220"/>
+    </w:pPr>
+  </w:style>
+  <w:style w:type="character" w:styleId="Hyperlink">
+    <w:name w:val="Hyperlink"/>
+    <w:basedOn w:val="DefaultParagraphFont"/>
+    <w:uiPriority w:val="99"/>
+    <w:unhideWhenUsed/>
+    <w:rsid w:val="004A2E49"/>
+    <w:rPr>
+      <w:color w:val="0563C1" w:themeColor="hyperlink"/>
+      <w:u w:val="single"/>
     </w:rPr>
   </w:style>
 </w:styles>
@@ -1066,6 +2817,10 @@
 </p:properties>
 </file>
 
+<file path=customXml/item4.xml><?xml version="1.0" encoding="utf-8"?>
+<b:Sources xmlns:b="http://schemas.openxmlformats.org/officeDocument/2006/bibliography" xmlns="http://schemas.openxmlformats.org/officeDocument/2006/bibliography" SelectedStyle="\APASixthEditionOfficeOnline.xsl" StyleName="APA" Version="6"/>
+</file>
+
 <file path=customXml/itemProps1.xml><?xml version="1.0" encoding="utf-8"?>
 <ds:datastoreItem xmlns:ds="http://schemas.openxmlformats.org/officeDocument/2006/customXml" ds:itemID="{C3B4BC34-ABB7-4555-B81B-F06A8D33F70D}">
   <ds:schemaRefs>
@@ -1096,16 +2851,17 @@
 <file path=customXml/itemProps3.xml><?xml version="1.0" encoding="utf-8"?>
 <ds:datastoreItem xmlns:ds="http://schemas.openxmlformats.org/officeDocument/2006/customXml" ds:itemID="{E5A3E11B-9DD7-45F6-AC8A-411BACE0F826}">
   <ds:schemaRefs>
-    <ds:schemaRef ds:uri="http://schemas.microsoft.com/office/2006/documentManagement/types"/>
-    <ds:schemaRef ds:uri="http://purl.org/dc/terms/"/>
-    <ds:schemaRef ds:uri="http://schemas.openxmlformats.org/package/2006/metadata/core-properties"/>
-    <ds:schemaRef ds:uri="http://purl.org/dc/elements/1.1/"/>
-    <ds:schemaRef ds:uri="http://www.w3.org/XML/1998/namespace"/>
-    <ds:schemaRef ds:uri="daf00e7f-80c6-458c-98d2-8d5373358a35"/>
+    <ds:schemaRef ds:uri="http://schemas.microsoft.com/office/2006/metadata/properties"/>
     <ds:schemaRef ds:uri="http://schemas.microsoft.com/office/infopath/2007/PartnerControls"/>
     <ds:schemaRef ds:uri="cd8873aa-f4c7-47e3-90f8-cead8dfea2e1"/>
-    <ds:schemaRef ds:uri="http://schemas.microsoft.com/office/2006/metadata/properties"/>
-    <ds:schemaRef ds:uri="http://purl.org/dc/dcmitype/"/>
+  </ds:schemaRefs>
+</ds:datastoreItem>
+</file>
+
+<file path=customXml/itemProps4.xml><?xml version="1.0" encoding="utf-8"?>
+<ds:datastoreItem xmlns:ds="http://schemas.openxmlformats.org/officeDocument/2006/customXml" ds:itemID="{19C253B9-0532-4D5D-8261-B199859B155F}">
+  <ds:schemaRefs>
+    <ds:schemaRef ds:uri="http://schemas.openxmlformats.org/officeDocument/2006/bibliography"/>
   </ds:schemaRefs>
 </ds:datastoreItem>
 </file>
</xml_diff>

<commit_message>
Update A-Level Computer Science Practical Programming Project.docx
</commit_message>
<xml_diff>
--- a/A-Level Computer Science Practical Programming Project.docx
+++ b/A-Level Computer Science Practical Programming Project.docx
@@ -2,11 +2,998 @@
 <file path=word/document.xml><?xml version="1.0" encoding="utf-8"?>
 <w:document xmlns:wpc="http://schemas.microsoft.com/office/word/2010/wordprocessingCanvas" xmlns:cx="http://schemas.microsoft.com/office/drawing/2014/chartex" xmlns:cx1="http://schemas.microsoft.com/office/drawing/2015/9/8/chartex" xmlns:cx2="http://schemas.microsoft.com/office/drawing/2015/10/21/chartex" xmlns:cx3="http://schemas.microsoft.com/office/drawing/2016/5/9/chartex" xmlns:cx4="http://schemas.microsoft.com/office/drawing/2016/5/10/chartex" xmlns:cx5="http://schemas.microsoft.com/office/drawing/2016/5/11/chartex" xmlns:cx6="http://schemas.microsoft.com/office/drawing/2016/5/12/chartex" xmlns:cx7="http://schemas.microsoft.com/office/drawing/2016/5/13/chartex" xmlns:cx8="http://schemas.microsoft.com/office/drawing/2016/5/14/chartex" xmlns:mc="http://schemas.openxmlformats.org/markup-compatibility/2006" xmlns:aink="http://schemas.microsoft.com/office/drawing/2016/ink" xmlns:am3d="http://schemas.microsoft.com/office/drawing/2017/model3d" xmlns:o="urn:schemas-microsoft-com:office:office" xmlns:oel="http://schemas.microsoft.com/office/2019/extlst" xmlns:r="http://schemas.openxmlformats.org/officeDocument/2006/relationships" xmlns:m="http://schemas.openxmlformats.org/officeDocument/2006/math" xmlns:v="urn:schemas-microsoft-com:vml" xmlns:wp14="http://schemas.microsoft.com/office/word/2010/wordprocessingDrawing" xmlns:wp="http://schemas.openxmlformats.org/drawingml/2006/wordprocessingDrawing" xmlns:w10="urn:schemas-microsoft-com:office:word" xmlns:w="http://schemas.openxmlformats.org/wordprocessingml/2006/main" xmlns:w14="http://schemas.microsoft.com/office/word/2010/wordml" xmlns:w15="http://schemas.microsoft.com/office/word/2012/wordml" xmlns:w16cex="http://schemas.microsoft.com/office/word/2018/wordml/cex" xmlns:w16cid="http://schemas.microsoft.com/office/word/2016/wordml/cid" xmlns:w16="http://schemas.microsoft.com/office/word/2018/wordml" xmlns:w16du="http://schemas.microsoft.com/office/word/2023/wordml/word16du" xmlns:w16sdtdh="http://schemas.microsoft.com/office/word/2020/wordml/sdtdatahash" xmlns:w16se="http://schemas.microsoft.com/office/word/2015/wordml/symex" xmlns:wpg="http://schemas.microsoft.com/office/word/2010/wordprocessingGroup" xmlns:wpi="http://schemas.microsoft.com/office/word/2010/wordprocessingInk" xmlns:wne="http://schemas.microsoft.com/office/word/2006/wordml" xmlns:wps="http://schemas.microsoft.com/office/word/2010/wordprocessingShape" mc:Ignorable="w14 w15 w16se w16cid w16 w16cex w16sdtdh wp14">
   <w:body>
+    <w:sdt>
+      <w:sdtPr>
+        <w:id w:val="-329294128"/>
+        <w:docPartObj>
+          <w:docPartGallery w:val="Cover Pages"/>
+          <w:docPartUnique/>
+        </w:docPartObj>
+      </w:sdtPr>
+      <w:sdtContent>
+        <w:p>
+          <w:r>
+            <w:rPr>
+              <w:noProof/>
+            </w:rPr>
+            <mc:AlternateContent>
+              <mc:Choice Requires="wpg">
+                <w:drawing>
+                  <wp:anchor distT="0" distB="0" distL="114300" distR="114300" simplePos="0" relativeHeight="251662336" behindDoc="0" locked="0" layoutInCell="1" allowOverlap="1" wp14:anchorId="06D68276" wp14:editId="6E57A568">
+                    <wp:simplePos x="0" y="0"/>
+                    <wp:positionH relativeFrom="page">
+                      <wp:align>center</wp:align>
+                    </wp:positionH>
+                    <mc:AlternateContent>
+                      <mc:Choice Requires="wp14">
+                        <wp:positionV relativeFrom="page">
+                          <wp14:pctPosVOffset>2300</wp14:pctPosVOffset>
+                        </wp:positionV>
+                      </mc:Choice>
+                      <mc:Fallback>
+                        <wp:positionV relativeFrom="page">
+                          <wp:posOffset>245745</wp:posOffset>
+                        </wp:positionV>
+                      </mc:Fallback>
+                    </mc:AlternateContent>
+                    <wp:extent cx="7315200" cy="1215391"/>
+                    <wp:effectExtent l="0" t="0" r="1270" b="1905"/>
+                    <wp:wrapNone/>
+                    <wp:docPr id="149" name="Group 51"/>
+                    <wp:cNvGraphicFramePr/>
+                    <a:graphic xmlns:a="http://schemas.openxmlformats.org/drawingml/2006/main">
+                      <a:graphicData uri="http://schemas.microsoft.com/office/word/2010/wordprocessingGroup">
+                        <wpg:wgp>
+                          <wpg:cNvGrpSpPr/>
+                          <wpg:grpSpPr>
+                            <a:xfrm>
+                              <a:off x="0" y="0"/>
+                              <a:ext cx="7315200" cy="1215391"/>
+                              <a:chOff x="0" y="-1"/>
+                              <a:chExt cx="7315200" cy="1216153"/>
+                            </a:xfrm>
+                          </wpg:grpSpPr>
+                          <wps:wsp>
+                            <wps:cNvPr id="150" name="Rectangle 51"/>
+                            <wps:cNvSpPr/>
+                            <wps:spPr>
+                              <a:xfrm>
+                                <a:off x="0" y="-1"/>
+                                <a:ext cx="7315200" cy="1130373"/>
+                              </a:xfrm>
+                              <a:custGeom>
+                                <a:avLst/>
+                                <a:gdLst>
+                                  <a:gd name="connsiteX0" fmla="*/ 0 w 7312660"/>
+                                  <a:gd name="connsiteY0" fmla="*/ 0 h 1215390"/>
+                                  <a:gd name="connsiteX1" fmla="*/ 7312660 w 7312660"/>
+                                  <a:gd name="connsiteY1" fmla="*/ 0 h 1215390"/>
+                                  <a:gd name="connsiteX2" fmla="*/ 7312660 w 7312660"/>
+                                  <a:gd name="connsiteY2" fmla="*/ 1215390 h 1215390"/>
+                                  <a:gd name="connsiteX3" fmla="*/ 0 w 7312660"/>
+                                  <a:gd name="connsiteY3" fmla="*/ 1215390 h 1215390"/>
+                                  <a:gd name="connsiteX4" fmla="*/ 0 w 7312660"/>
+                                  <a:gd name="connsiteY4" fmla="*/ 0 h 1215390"/>
+                                  <a:gd name="connsiteX0" fmla="*/ 0 w 7312660"/>
+                                  <a:gd name="connsiteY0" fmla="*/ 0 h 1215390"/>
+                                  <a:gd name="connsiteX1" fmla="*/ 7312660 w 7312660"/>
+                                  <a:gd name="connsiteY1" fmla="*/ 0 h 1215390"/>
+                                  <a:gd name="connsiteX2" fmla="*/ 7312660 w 7312660"/>
+                                  <a:gd name="connsiteY2" fmla="*/ 1215390 h 1215390"/>
+                                  <a:gd name="connsiteX3" fmla="*/ 3667125 w 7312660"/>
+                                  <a:gd name="connsiteY3" fmla="*/ 1209675 h 1215390"/>
+                                  <a:gd name="connsiteX4" fmla="*/ 0 w 7312660"/>
+                                  <a:gd name="connsiteY4" fmla="*/ 1215390 h 1215390"/>
+                                  <a:gd name="connsiteX5" fmla="*/ 0 w 7312660"/>
+                                  <a:gd name="connsiteY5" fmla="*/ 0 h 1215390"/>
+                                  <a:gd name="connsiteX0" fmla="*/ 0 w 7312660"/>
+                                  <a:gd name="connsiteY0" fmla="*/ 0 h 1215390"/>
+                                  <a:gd name="connsiteX1" fmla="*/ 7312660 w 7312660"/>
+                                  <a:gd name="connsiteY1" fmla="*/ 0 h 1215390"/>
+                                  <a:gd name="connsiteX2" fmla="*/ 7312660 w 7312660"/>
+                                  <a:gd name="connsiteY2" fmla="*/ 1215390 h 1215390"/>
+                                  <a:gd name="connsiteX3" fmla="*/ 3619500 w 7312660"/>
+                                  <a:gd name="connsiteY3" fmla="*/ 733425 h 1215390"/>
+                                  <a:gd name="connsiteX4" fmla="*/ 0 w 7312660"/>
+                                  <a:gd name="connsiteY4" fmla="*/ 1215390 h 1215390"/>
+                                  <a:gd name="connsiteX5" fmla="*/ 0 w 7312660"/>
+                                  <a:gd name="connsiteY5" fmla="*/ 0 h 1215390"/>
+                                  <a:gd name="connsiteX0" fmla="*/ 0 w 7312660"/>
+                                  <a:gd name="connsiteY0" fmla="*/ 0 h 1215390"/>
+                                  <a:gd name="connsiteX1" fmla="*/ 7312660 w 7312660"/>
+                                  <a:gd name="connsiteY1" fmla="*/ 0 h 1215390"/>
+                                  <a:gd name="connsiteX2" fmla="*/ 7312660 w 7312660"/>
+                                  <a:gd name="connsiteY2" fmla="*/ 1129665 h 1215390"/>
+                                  <a:gd name="connsiteX3" fmla="*/ 3619500 w 7312660"/>
+                                  <a:gd name="connsiteY3" fmla="*/ 733425 h 1215390"/>
+                                  <a:gd name="connsiteX4" fmla="*/ 0 w 7312660"/>
+                                  <a:gd name="connsiteY4" fmla="*/ 1215390 h 1215390"/>
+                                  <a:gd name="connsiteX5" fmla="*/ 0 w 7312660"/>
+                                  <a:gd name="connsiteY5" fmla="*/ 0 h 1215390"/>
+                                  <a:gd name="connsiteX0" fmla="*/ 9525 w 7322185"/>
+                                  <a:gd name="connsiteY0" fmla="*/ 0 h 1129665"/>
+                                  <a:gd name="connsiteX1" fmla="*/ 7322185 w 7322185"/>
+                                  <a:gd name="connsiteY1" fmla="*/ 0 h 1129665"/>
+                                  <a:gd name="connsiteX2" fmla="*/ 7322185 w 7322185"/>
+                                  <a:gd name="connsiteY2" fmla="*/ 1129665 h 1129665"/>
+                                  <a:gd name="connsiteX3" fmla="*/ 3629025 w 7322185"/>
+                                  <a:gd name="connsiteY3" fmla="*/ 733425 h 1129665"/>
+                                  <a:gd name="connsiteX4" fmla="*/ 0 w 7322185"/>
+                                  <a:gd name="connsiteY4" fmla="*/ 1091565 h 1129665"/>
+                                  <a:gd name="connsiteX5" fmla="*/ 9525 w 7322185"/>
+                                  <a:gd name="connsiteY5" fmla="*/ 0 h 1129665"/>
+                                  <a:gd name="connsiteX0" fmla="*/ 0 w 7312660"/>
+                                  <a:gd name="connsiteY0" fmla="*/ 0 h 1129665"/>
+                                  <a:gd name="connsiteX1" fmla="*/ 7312660 w 7312660"/>
+                                  <a:gd name="connsiteY1" fmla="*/ 0 h 1129665"/>
+                                  <a:gd name="connsiteX2" fmla="*/ 7312660 w 7312660"/>
+                                  <a:gd name="connsiteY2" fmla="*/ 1129665 h 1129665"/>
+                                  <a:gd name="connsiteX3" fmla="*/ 3619500 w 7312660"/>
+                                  <a:gd name="connsiteY3" fmla="*/ 733425 h 1129665"/>
+                                  <a:gd name="connsiteX4" fmla="*/ 0 w 7312660"/>
+                                  <a:gd name="connsiteY4" fmla="*/ 1091565 h 1129665"/>
+                                  <a:gd name="connsiteX5" fmla="*/ 0 w 7312660"/>
+                                  <a:gd name="connsiteY5" fmla="*/ 0 h 1129665"/>
+                                </a:gdLst>
+                                <a:ahLst/>
+                                <a:cxnLst>
+                                  <a:cxn ang="0">
+                                    <a:pos x="connsiteX0" y="connsiteY0"/>
+                                  </a:cxn>
+                                  <a:cxn ang="0">
+                                    <a:pos x="connsiteX1" y="connsiteY1"/>
+                                  </a:cxn>
+                                  <a:cxn ang="0">
+                                    <a:pos x="connsiteX2" y="connsiteY2"/>
+                                  </a:cxn>
+                                  <a:cxn ang="0">
+                                    <a:pos x="connsiteX3" y="connsiteY3"/>
+                                  </a:cxn>
+                                  <a:cxn ang="0">
+                                    <a:pos x="connsiteX4" y="connsiteY4"/>
+                                  </a:cxn>
+                                  <a:cxn ang="0">
+                                    <a:pos x="connsiteX5" y="connsiteY5"/>
+                                  </a:cxn>
+                                </a:cxnLst>
+                                <a:rect l="l" t="t" r="r" b="b"/>
+                                <a:pathLst>
+                                  <a:path w="7312660" h="1129665">
+                                    <a:moveTo>
+                                      <a:pt x="0" y="0"/>
+                                    </a:moveTo>
+                                    <a:lnTo>
+                                      <a:pt x="7312660" y="0"/>
+                                    </a:lnTo>
+                                    <a:lnTo>
+                                      <a:pt x="7312660" y="1129665"/>
+                                    </a:lnTo>
+                                    <a:lnTo>
+                                      <a:pt x="3619500" y="733425"/>
+                                    </a:lnTo>
+                                    <a:lnTo>
+                                      <a:pt x="0" y="1091565"/>
+                                    </a:lnTo>
+                                    <a:lnTo>
+                                      <a:pt x="0" y="0"/>
+                                    </a:lnTo>
+                                    <a:close/>
+                                  </a:path>
+                                </a:pathLst>
+                              </a:custGeom>
+                              <a:ln>
+                                <a:noFill/>
+                              </a:ln>
+                            </wps:spPr>
+                            <wps:style>
+                              <a:lnRef idx="2">
+                                <a:schemeClr val="accent1">
+                                  <a:shade val="50000"/>
+                                </a:schemeClr>
+                              </a:lnRef>
+                              <a:fillRef idx="1">
+                                <a:schemeClr val="accent1"/>
+                              </a:fillRef>
+                              <a:effectRef idx="0">
+                                <a:schemeClr val="accent1"/>
+                              </a:effectRef>
+                              <a:fontRef idx="minor">
+                                <a:schemeClr val="lt1"/>
+                              </a:fontRef>
+                            </wps:style>
+                            <wps:bodyPr rot="0" spcFirstLastPara="0" vertOverflow="overflow" horzOverflow="overflow" vert="horz" wrap="square" lIns="91440" tIns="45720" rIns="91440" bIns="45720" numCol="1" spcCol="0" rtlCol="0" fromWordArt="0" anchor="ctr" anchorCtr="0" forceAA="0" compatLnSpc="1">
+                              <a:prstTxWarp prst="textNoShape">
+                                <a:avLst/>
+                              </a:prstTxWarp>
+                              <a:noAutofit/>
+                            </wps:bodyPr>
+                          </wps:wsp>
+                          <wps:wsp>
+                            <wps:cNvPr id="151" name="Rectangle 151"/>
+                            <wps:cNvSpPr/>
+                            <wps:spPr>
+                              <a:xfrm>
+                                <a:off x="0" y="0"/>
+                                <a:ext cx="7315200" cy="1216152"/>
+                              </a:xfrm>
+                              <a:prstGeom prst="rect">
+                                <a:avLst/>
+                              </a:prstGeom>
+                              <a:blipFill>
+                                <a:blip r:embed="rId11"/>
+                                <a:stretch>
+                                  <a:fillRect r="-7574"/>
+                                </a:stretch>
+                              </a:blipFill>
+                              <a:ln>
+                                <a:noFill/>
+                              </a:ln>
+                            </wps:spPr>
+                            <wps:style>
+                              <a:lnRef idx="2">
+                                <a:schemeClr val="accent1">
+                                  <a:shade val="50000"/>
+                                </a:schemeClr>
+                              </a:lnRef>
+                              <a:fillRef idx="1">
+                                <a:schemeClr val="accent1"/>
+                              </a:fillRef>
+                              <a:effectRef idx="0">
+                                <a:schemeClr val="accent1"/>
+                              </a:effectRef>
+                              <a:fontRef idx="minor">
+                                <a:schemeClr val="lt1"/>
+                              </a:fontRef>
+                            </wps:style>
+                            <wps:bodyPr rot="0" spcFirstLastPara="0" vertOverflow="overflow" horzOverflow="overflow" vert="horz" wrap="square" lIns="91440" tIns="45720" rIns="91440" bIns="45720" numCol="1" spcCol="0" rtlCol="0" fromWordArt="0" anchor="ctr" anchorCtr="0" forceAA="0" compatLnSpc="1">
+                              <a:prstTxWarp prst="textNoShape">
+                                <a:avLst/>
+                              </a:prstTxWarp>
+                              <a:noAutofit/>
+                            </wps:bodyPr>
+                          </wps:wsp>
+                        </wpg:wgp>
+                      </a:graphicData>
+                    </a:graphic>
+                    <wp14:sizeRelH relativeFrom="page">
+                      <wp14:pctWidth>94100</wp14:pctWidth>
+                    </wp14:sizeRelH>
+                    <wp14:sizeRelV relativeFrom="page">
+                      <wp14:pctHeight>12100</wp14:pctHeight>
+                    </wp14:sizeRelV>
+                  </wp:anchor>
+                </w:drawing>
+              </mc:Choice>
+              <mc:Fallback>
+                <w:pict>
+                  <v:group w14:anchorId="5DA92A03" id="Group 51" o:spid="_x0000_s1026" style="position:absolute;margin-left:0;margin-top:0;width:8in;height:95.7pt;z-index:251662336;mso-width-percent:941;mso-height-percent:121;mso-top-percent:23;mso-position-horizontal:center;mso-position-horizontal-relative:page;mso-position-vertical-relative:page;mso-width-percent:941;mso-height-percent:121;mso-top-percent:23" coordorigin="" coordsize="73152,12161" o:gfxdata="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">
+                    <v:shape id="Rectangle 51" o:spid="_x0000_s1027" style="position:absolute;width:73152;height:11303;visibility:visible;mso-wrap-style:square;v-text-anchor:middle" coordsize="7312660,1129665" o:gfxdata="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" path="m,l7312660,r,1129665l3619500,733425,,1091565,,xe" fillcolor="#4472c4 [3204]" stroked="f" strokeweight="1pt">
+                      <v:stroke joinstyle="miter"/>
+                      <v:path arrowok="t" o:connecttype="custom" o:connectlocs="0,0;7315200,0;7315200,1130373;3620757,733885;0,1092249;0,0" o:connectangles="0,0,0,0,0,0"/>
+                    </v:shape>
+                    <v:rect id="Rectangle 151" o:spid="_x0000_s1028" style="position:absolute;width:73152;height:12161;visibility:visible;mso-wrap-style:square;v-text-anchor:middle" o:gfxdata="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" stroked="f" strokeweight="1pt">
+                      <v:fill r:id="rId12" o:title="" recolor="t" rotate="t" type="frame"/>
+                    </v:rect>
+                    <w10:wrap anchorx="page" anchory="page"/>
+                  </v:group>
+                </w:pict>
+              </mc:Fallback>
+            </mc:AlternateContent>
+          </w:r>
+          <w:r>
+            <w:rPr>
+              <w:noProof/>
+            </w:rPr>
+            <mc:AlternateContent>
+              <mc:Choice Requires="wps">
+                <w:drawing>
+                  <wp:anchor distT="0" distB="0" distL="114300" distR="114300" simplePos="0" relativeHeight="251660288" behindDoc="0" locked="0" layoutInCell="1" allowOverlap="1" wp14:anchorId="33717DFE" wp14:editId="23FB52D1">
+                    <wp:simplePos x="0" y="0"/>
+                    <wp:positionH relativeFrom="page">
+                      <wp:align>center</wp:align>
+                    </wp:positionH>
+                    <mc:AlternateContent>
+                      <mc:Choice Requires="wp14">
+                        <wp:positionV relativeFrom="page">
+                          <wp14:pctPosVOffset>81800</wp14:pctPosVOffset>
+                        </wp:positionV>
+                      </mc:Choice>
+                      <mc:Fallback>
+                        <wp:positionV relativeFrom="page">
+                          <wp:posOffset>8745855</wp:posOffset>
+                        </wp:positionV>
+                      </mc:Fallback>
+                    </mc:AlternateContent>
+                    <wp:extent cx="7315200" cy="914400"/>
+                    <wp:effectExtent l="0" t="0" r="0" b="8255"/>
+                    <wp:wrapSquare wrapText="bothSides"/>
+                    <wp:docPr id="152" name="Text Box 52"/>
+                    <wp:cNvGraphicFramePr/>
+                    <a:graphic xmlns:a="http://schemas.openxmlformats.org/drawingml/2006/main">
+                      <a:graphicData uri="http://schemas.microsoft.com/office/word/2010/wordprocessingShape">
+                        <wps:wsp>
+                          <wps:cNvSpPr txBox="1"/>
+                          <wps:spPr>
+                            <a:xfrm>
+                              <a:off x="0" y="0"/>
+                              <a:ext cx="7315200" cy="914400"/>
+                            </a:xfrm>
+                            <a:prstGeom prst="rect">
+                              <a:avLst/>
+                            </a:prstGeom>
+                            <a:noFill/>
+                            <a:ln w="6350">
+                              <a:noFill/>
+                            </a:ln>
+                            <a:effectLst/>
+                          </wps:spPr>
+                          <wps:style>
+                            <a:lnRef idx="0">
+                              <a:schemeClr val="accent1"/>
+                            </a:lnRef>
+                            <a:fillRef idx="0">
+                              <a:schemeClr val="accent1"/>
+                            </a:fillRef>
+                            <a:effectRef idx="0">
+                              <a:schemeClr val="accent1"/>
+                            </a:effectRef>
+                            <a:fontRef idx="minor">
+                              <a:schemeClr val="dk1"/>
+                            </a:fontRef>
+                          </wps:style>
+                          <wps:txbx>
+                            <w:txbxContent>
+                              <w:sdt>
+                                <w:sdtPr>
+                                  <w:rPr>
+                                    <w:color w:val="595959" w:themeColor="text1" w:themeTint="A6"/>
+                                    <w:sz w:val="28"/>
+                                    <w:szCs w:val="28"/>
+                                  </w:rPr>
+                                  <w:alias w:val="Author"/>
+                                  <w:tag w:val=""/>
+                                  <w:id w:val="789243997"/>
+                                  <w:dataBinding w:prefixMappings="xmlns:ns0='http://purl.org/dc/elements/1.1/' xmlns:ns1='http://schemas.openxmlformats.org/package/2006/metadata/core-properties' " w:xpath="/ns1:coreProperties[1]/ns0:creator[1]" w:storeItemID="{6C3C8BC8-F283-45AE-878A-BAB7291924A1}"/>
+                                  <w:text/>
+                                </w:sdtPr>
+                                <w:sdtContent>
+                                  <w:p>
+                                    <w:pPr>
+                                      <w:pStyle w:val="NoSpacing"/>
+                                      <w:jc w:val="right"/>
+                                      <w:rPr>
+                                        <w:color w:val="595959" w:themeColor="text1" w:themeTint="A6"/>
+                                        <w:sz w:val="28"/>
+                                        <w:szCs w:val="28"/>
+                                      </w:rPr>
+                                    </w:pPr>
+                                    <w:r>
+                                      <w:rPr>
+                                        <w:color w:val="595959" w:themeColor="text1" w:themeTint="A6"/>
+                                        <w:sz w:val="28"/>
+                                        <w:szCs w:val="28"/>
+                                      </w:rPr>
+                                      <w:t>Candidate Number: 7629</w:t>
+                                    </w:r>
+                                  </w:p>
+                                </w:sdtContent>
+                              </w:sdt>
+                              <w:p>
+                                <w:pPr>
+                                  <w:pStyle w:val="NoSpacing"/>
+                                  <w:jc w:val="right"/>
+                                  <w:rPr>
+                                    <w:color w:val="595959" w:themeColor="text1" w:themeTint="A6"/>
+                                    <w:sz w:val="18"/>
+                                    <w:szCs w:val="18"/>
+                                  </w:rPr>
+                                </w:pPr>
+                                <w:sdt>
+                                  <w:sdtPr>
+                                    <w:rPr>
+                                      <w:color w:val="595959" w:themeColor="text1" w:themeTint="A6"/>
+                                      <w:sz w:val="18"/>
+                                      <w:szCs w:val="18"/>
+                                    </w:rPr>
+                                    <w:alias w:val="Email"/>
+                                    <w:tag w:val="Email"/>
+                                    <w:id w:val="942260680"/>
+                                    <w:showingPlcHdr/>
+                                    <w:dataBinding w:prefixMappings="xmlns:ns0='http://schemas.microsoft.com/office/2006/coverPageProps' " w:xpath="/ns0:CoverPageProperties[1]/ns0:CompanyEmail[1]" w:storeItemID="{55AF091B-3C7A-41E3-B477-F2FDAA23CFDA}"/>
+                                    <w:text/>
+                                  </w:sdtPr>
+                                  <w:sdtContent>
+                                    <w:r>
+                                      <w:rPr>
+                                        <w:color w:val="595959" w:themeColor="text1" w:themeTint="A6"/>
+                                        <w:sz w:val="18"/>
+                                        <w:szCs w:val="18"/>
+                                      </w:rPr>
+                                      <w:t xml:space="preserve">     </w:t>
+                                    </w:r>
+                                  </w:sdtContent>
+                                </w:sdt>
+                              </w:p>
+                            </w:txbxContent>
+                          </wps:txbx>
+                          <wps:bodyPr rot="0" spcFirstLastPara="0" vertOverflow="overflow" horzOverflow="overflow" vert="horz" wrap="square" lIns="1600200" tIns="0" rIns="685800" bIns="0" numCol="1" spcCol="0" rtlCol="0" fromWordArt="0" anchor="b" anchorCtr="0" forceAA="0" compatLnSpc="1">
+                            <a:prstTxWarp prst="textNoShape">
+                              <a:avLst/>
+                            </a:prstTxWarp>
+                            <a:noAutofit/>
+                          </wps:bodyPr>
+                        </wps:wsp>
+                      </a:graphicData>
+                    </a:graphic>
+                    <wp14:sizeRelH relativeFrom="page">
+                      <wp14:pctWidth>94100</wp14:pctWidth>
+                    </wp14:sizeRelH>
+                    <wp14:sizeRelV relativeFrom="page">
+                      <wp14:pctHeight>9200</wp14:pctHeight>
+                    </wp14:sizeRelV>
+                  </wp:anchor>
+                </w:drawing>
+              </mc:Choice>
+              <mc:Fallback>
+                <w:pict>
+                  <v:shapetype w14:anchorId="33717DFE" id="_x0000_t202" coordsize="21600,21600" o:spt="202" path="m,l,21600r21600,l21600,xe">
+                    <v:stroke joinstyle="miter"/>
+                    <v:path gradientshapeok="t" o:connecttype="rect"/>
+                  </v:shapetype>
+                  <v:shape id="Text Box 52" o:spid="_x0000_s1026" type="#_x0000_t202" style="position:absolute;margin-left:0;margin-top:0;width:8in;height:1in;z-index:251660288;visibility:visible;mso-wrap-style:square;mso-width-percent:941;mso-height-percent:92;mso-top-percent:818;mso-wrap-distance-left:9pt;mso-wrap-distance-top:0;mso-wrap-distance-right:9pt;mso-wrap-distance-bottom:0;mso-position-horizontal:center;mso-position-horizontal-relative:page;mso-position-vertical-relative:page;mso-width-percent:941;mso-height-percent:92;mso-top-percent:818;mso-width-relative:page;mso-height-relative:page;v-text-anchor:bottom" o:gfxdata="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" filled="f" stroked="f" strokeweight=".5pt">
+                    <v:textbox inset="126pt,0,54pt,0">
+                      <w:txbxContent>
+                        <w:sdt>
+                          <w:sdtPr>
+                            <w:rPr>
+                              <w:color w:val="595959" w:themeColor="text1" w:themeTint="A6"/>
+                              <w:sz w:val="28"/>
+                              <w:szCs w:val="28"/>
+                            </w:rPr>
+                            <w:alias w:val="Author"/>
+                            <w:tag w:val=""/>
+                            <w:id w:val="789243997"/>
+                            <w:dataBinding w:prefixMappings="xmlns:ns0='http://purl.org/dc/elements/1.1/' xmlns:ns1='http://schemas.openxmlformats.org/package/2006/metadata/core-properties' " w:xpath="/ns1:coreProperties[1]/ns0:creator[1]" w:storeItemID="{6C3C8BC8-F283-45AE-878A-BAB7291924A1}"/>
+                            <w:text/>
+                          </w:sdtPr>
+                          <w:sdtContent>
+                            <w:p>
+                              <w:pPr>
+                                <w:pStyle w:val="NoSpacing"/>
+                                <w:jc w:val="right"/>
+                                <w:rPr>
+                                  <w:color w:val="595959" w:themeColor="text1" w:themeTint="A6"/>
+                                  <w:sz w:val="28"/>
+                                  <w:szCs w:val="28"/>
+                                </w:rPr>
+                              </w:pPr>
+                              <w:r>
+                                <w:rPr>
+                                  <w:color w:val="595959" w:themeColor="text1" w:themeTint="A6"/>
+                                  <w:sz w:val="28"/>
+                                  <w:szCs w:val="28"/>
+                                </w:rPr>
+                                <w:t>Candidate Number: 7629</w:t>
+                              </w:r>
+                            </w:p>
+                          </w:sdtContent>
+                        </w:sdt>
+                        <w:p>
+                          <w:pPr>
+                            <w:pStyle w:val="NoSpacing"/>
+                            <w:jc w:val="right"/>
+                            <w:rPr>
+                              <w:color w:val="595959" w:themeColor="text1" w:themeTint="A6"/>
+                              <w:sz w:val="18"/>
+                              <w:szCs w:val="18"/>
+                            </w:rPr>
+                          </w:pPr>
+                          <w:sdt>
+                            <w:sdtPr>
+                              <w:rPr>
+                                <w:color w:val="595959" w:themeColor="text1" w:themeTint="A6"/>
+                                <w:sz w:val="18"/>
+                                <w:szCs w:val="18"/>
+                              </w:rPr>
+                              <w:alias w:val="Email"/>
+                              <w:tag w:val="Email"/>
+                              <w:id w:val="942260680"/>
+                              <w:showingPlcHdr/>
+                              <w:dataBinding w:prefixMappings="xmlns:ns0='http://schemas.microsoft.com/office/2006/coverPageProps' " w:xpath="/ns0:CoverPageProperties[1]/ns0:CompanyEmail[1]" w:storeItemID="{55AF091B-3C7A-41E3-B477-F2FDAA23CFDA}"/>
+                              <w:text/>
+                            </w:sdtPr>
+                            <w:sdtContent>
+                              <w:r>
+                                <w:rPr>
+                                  <w:color w:val="595959" w:themeColor="text1" w:themeTint="A6"/>
+                                  <w:sz w:val="18"/>
+                                  <w:szCs w:val="18"/>
+                                </w:rPr>
+                                <w:t xml:space="preserve">     </w:t>
+                              </w:r>
+                            </w:sdtContent>
+                          </w:sdt>
+                        </w:p>
+                      </w:txbxContent>
+                    </v:textbox>
+                    <w10:wrap type="square" anchorx="page" anchory="page"/>
+                  </v:shape>
+                </w:pict>
+              </mc:Fallback>
+            </mc:AlternateContent>
+          </w:r>
+          <w:r>
+            <w:rPr>
+              <w:noProof/>
+            </w:rPr>
+            <mc:AlternateContent>
+              <mc:Choice Requires="wps">
+                <w:drawing>
+                  <wp:anchor distT="0" distB="0" distL="114300" distR="114300" simplePos="0" relativeHeight="251661312" behindDoc="0" locked="0" layoutInCell="1" allowOverlap="1" wp14:anchorId="7BA4D1B9" wp14:editId="7D0E9014">
+                    <wp:simplePos x="0" y="0"/>
+                    <wp:positionH relativeFrom="page">
+                      <wp:align>center</wp:align>
+                    </wp:positionH>
+                    <mc:AlternateContent>
+                      <mc:Choice Requires="wp14">
+                        <wp:positionV relativeFrom="page">
+                          <wp14:pctPosVOffset>70000</wp14:pctPosVOffset>
+                        </wp:positionV>
+                      </mc:Choice>
+                      <mc:Fallback>
+                        <wp:positionV relativeFrom="page">
+                          <wp:posOffset>7484110</wp:posOffset>
+                        </wp:positionV>
+                      </mc:Fallback>
+                    </mc:AlternateContent>
+                    <wp:extent cx="7315200" cy="1009650"/>
+                    <wp:effectExtent l="0" t="0" r="0" b="0"/>
+                    <wp:wrapSquare wrapText="bothSides"/>
+                    <wp:docPr id="153" name="Text Box 53"/>
+                    <wp:cNvGraphicFramePr/>
+                    <a:graphic xmlns:a="http://schemas.openxmlformats.org/drawingml/2006/main">
+                      <a:graphicData uri="http://schemas.microsoft.com/office/word/2010/wordprocessingShape">
+                        <wps:wsp>
+                          <wps:cNvSpPr txBox="1"/>
+                          <wps:spPr>
+                            <a:xfrm>
+                              <a:off x="0" y="0"/>
+                              <a:ext cx="7315200" cy="1009650"/>
+                            </a:xfrm>
+                            <a:prstGeom prst="rect">
+                              <a:avLst/>
+                            </a:prstGeom>
+                            <a:noFill/>
+                            <a:ln w="6350">
+                              <a:noFill/>
+                            </a:ln>
+                            <a:effectLst/>
+                          </wps:spPr>
+                          <wps:style>
+                            <a:lnRef idx="0">
+                              <a:schemeClr val="accent1"/>
+                            </a:lnRef>
+                            <a:fillRef idx="0">
+                              <a:schemeClr val="accent1"/>
+                            </a:fillRef>
+                            <a:effectRef idx="0">
+                              <a:schemeClr val="accent1"/>
+                            </a:effectRef>
+                            <a:fontRef idx="minor">
+                              <a:schemeClr val="dk1"/>
+                            </a:fontRef>
+                          </wps:style>
+                          <wps:txbx>
+                            <w:txbxContent>
+                              <w:p>
+                                <w:pPr>
+                                  <w:pStyle w:val="NoSpacing"/>
+                                  <w:jc w:val="right"/>
+                                  <w:rPr>
+                                    <w:color w:val="4472C4" w:themeColor="accent1"/>
+                                    <w:sz w:val="28"/>
+                                    <w:szCs w:val="28"/>
+                                  </w:rPr>
+                                </w:pPr>
+                                <w:r>
+                                  <w:rPr>
+                                    <w:color w:val="4472C4" w:themeColor="accent1"/>
+                                    <w:sz w:val="28"/>
+                                    <w:szCs w:val="28"/>
+                                  </w:rPr>
+                                  <w:t>Jonathan Broster</w:t>
+                                </w:r>
+                              </w:p>
+                              <w:sdt>
+                                <w:sdtPr>
+                                  <w:rPr>
+                                    <w:noProof/>
+                                  </w:rPr>
+                                  <w:alias w:val="Abstract"/>
+                                  <w:tag w:val=""/>
+                                  <w:id w:val="1375273687"/>
+                                  <w:dataBinding w:prefixMappings="xmlns:ns0='http://schemas.microsoft.com/office/2006/coverPageProps' " w:xpath="/ns0:CoverPageProperties[1]/ns0:Abstract[1]" w:storeItemID="{55AF091B-3C7A-41E3-B477-F2FDAA23CFDA}"/>
+                                  <w:text w:multiLine="1"/>
+                                </w:sdtPr>
+                                <w:sdtContent>
+                                  <w:p>
+                                    <w:pPr>
+                                      <w:pStyle w:val="NoSpacing"/>
+                                      <w:jc w:val="right"/>
+                                      <w:rPr>
+                                        <w:color w:val="595959" w:themeColor="text1" w:themeTint="A6"/>
+                                        <w:sz w:val="20"/>
+                                        <w:szCs w:val="20"/>
+                                      </w:rPr>
+                                    </w:pPr>
+                                    <w:r>
+                                      <w:rPr>
+                                        <w:noProof/>
+                                      </w:rPr>
+                                      <w:t>A</w:t>
+                                    </w:r>
+                                    <w:r>
+                                      <w:rPr>
+                                        <w:noProof/>
+                                      </w:rPr>
+                                      <w:t xml:space="preserve"> (web) app that controls a Database of suppliers for a company.</w:t>
+                                    </w:r>
+                                  </w:p>
+                                </w:sdtContent>
+                              </w:sdt>
+                            </w:txbxContent>
+                          </wps:txbx>
+                          <wps:bodyPr rot="0" spcFirstLastPara="0" vertOverflow="overflow" horzOverflow="overflow" vert="horz" wrap="square" lIns="1600200" tIns="0" rIns="685800" bIns="0" numCol="1" spcCol="0" rtlCol="0" fromWordArt="0" anchor="t" anchorCtr="0" forceAA="0" compatLnSpc="1">
+                            <a:prstTxWarp prst="textNoShape">
+                              <a:avLst/>
+                            </a:prstTxWarp>
+                            <a:spAutoFit/>
+                          </wps:bodyPr>
+                        </wps:wsp>
+                      </a:graphicData>
+                    </a:graphic>
+                    <wp14:sizeRelH relativeFrom="page">
+                      <wp14:pctWidth>94100</wp14:pctWidth>
+                    </wp14:sizeRelH>
+                    <wp14:sizeRelV relativeFrom="page">
+                      <wp14:pctHeight>10000</wp14:pctHeight>
+                    </wp14:sizeRelV>
+                  </wp:anchor>
+                </w:drawing>
+              </mc:Choice>
+              <mc:Fallback>
+                <w:pict>
+                  <v:shape w14:anchorId="7BA4D1B9" id="Text Box 53" o:spid="_x0000_s1027" type="#_x0000_t202" style="position:absolute;margin-left:0;margin-top:0;width:8in;height:79.5pt;z-index:251661312;visibility:visible;mso-wrap-style:square;mso-width-percent:941;mso-height-percent:100;mso-top-percent:700;mso-wrap-distance-left:9pt;mso-wrap-distance-top:0;mso-wrap-distance-right:9pt;mso-wrap-distance-bottom:0;mso-position-horizontal:center;mso-position-horizontal-relative:page;mso-position-vertical-relative:page;mso-width-percent:941;mso-height-percent:100;mso-top-percent:700;mso-width-relative:page;mso-height-relative:page;v-text-anchor:top" o:gfxdata="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" filled="f" stroked="f" strokeweight=".5pt">
+                    <v:textbox style="mso-fit-shape-to-text:t" inset="126pt,0,54pt,0">
+                      <w:txbxContent>
+                        <w:p>
+                          <w:pPr>
+                            <w:pStyle w:val="NoSpacing"/>
+                            <w:jc w:val="right"/>
+                            <w:rPr>
+                              <w:color w:val="4472C4" w:themeColor="accent1"/>
+                              <w:sz w:val="28"/>
+                              <w:szCs w:val="28"/>
+                            </w:rPr>
+                          </w:pPr>
+                          <w:r>
+                            <w:rPr>
+                              <w:color w:val="4472C4" w:themeColor="accent1"/>
+                              <w:sz w:val="28"/>
+                              <w:szCs w:val="28"/>
+                            </w:rPr>
+                            <w:t>Jonathan Broster</w:t>
+                          </w:r>
+                        </w:p>
+                        <w:sdt>
+                          <w:sdtPr>
+                            <w:rPr>
+                              <w:noProof/>
+                            </w:rPr>
+                            <w:alias w:val="Abstract"/>
+                            <w:tag w:val=""/>
+                            <w:id w:val="1375273687"/>
+                            <w:dataBinding w:prefixMappings="xmlns:ns0='http://schemas.microsoft.com/office/2006/coverPageProps' " w:xpath="/ns0:CoverPageProperties[1]/ns0:Abstract[1]" w:storeItemID="{55AF091B-3C7A-41E3-B477-F2FDAA23CFDA}"/>
+                            <w:text w:multiLine="1"/>
+                          </w:sdtPr>
+                          <w:sdtContent>
+                            <w:p>
+                              <w:pPr>
+                                <w:pStyle w:val="NoSpacing"/>
+                                <w:jc w:val="right"/>
+                                <w:rPr>
+                                  <w:color w:val="595959" w:themeColor="text1" w:themeTint="A6"/>
+                                  <w:sz w:val="20"/>
+                                  <w:szCs w:val="20"/>
+                                </w:rPr>
+                              </w:pPr>
+                              <w:r>
+                                <w:rPr>
+                                  <w:noProof/>
+                                </w:rPr>
+                                <w:t>A</w:t>
+                              </w:r>
+                              <w:r>
+                                <w:rPr>
+                                  <w:noProof/>
+                                </w:rPr>
+                                <w:t xml:space="preserve"> (web) app that controls a Database of suppliers for a company.</w:t>
+                              </w:r>
+                            </w:p>
+                          </w:sdtContent>
+                        </w:sdt>
+                      </w:txbxContent>
+                    </v:textbox>
+                    <w10:wrap type="square" anchorx="page" anchory="page"/>
+                  </v:shape>
+                </w:pict>
+              </mc:Fallback>
+            </mc:AlternateContent>
+          </w:r>
+          <w:r>
+            <w:rPr>
+              <w:noProof/>
+            </w:rPr>
+            <mc:AlternateContent>
+              <mc:Choice Requires="wps">
+                <w:drawing>
+                  <wp:anchor distT="0" distB="0" distL="114300" distR="114300" simplePos="0" relativeHeight="251659264" behindDoc="0" locked="0" layoutInCell="1" allowOverlap="1" wp14:anchorId="32BA426E" wp14:editId="2E9356D8">
+                    <wp:simplePos x="0" y="0"/>
+                    <wp:positionH relativeFrom="page">
+                      <wp:align>center</wp:align>
+                    </wp:positionH>
+                    <mc:AlternateContent>
+                      <mc:Choice Requires="wp14">
+                        <wp:positionV relativeFrom="page">
+                          <wp14:pctPosVOffset>30000</wp14:pctPosVOffset>
+                        </wp:positionV>
+                      </mc:Choice>
+                      <mc:Fallback>
+                        <wp:positionV relativeFrom="page">
+                          <wp:posOffset>3207385</wp:posOffset>
+                        </wp:positionV>
+                      </mc:Fallback>
+                    </mc:AlternateContent>
+                    <wp:extent cx="7315200" cy="3638550"/>
+                    <wp:effectExtent l="0" t="0" r="0" b="6350"/>
+                    <wp:wrapSquare wrapText="bothSides"/>
+                    <wp:docPr id="154" name="Text Box 54"/>
+                    <wp:cNvGraphicFramePr/>
+                    <a:graphic xmlns:a="http://schemas.openxmlformats.org/drawingml/2006/main">
+                      <a:graphicData uri="http://schemas.microsoft.com/office/word/2010/wordprocessingShape">
+                        <wps:wsp>
+                          <wps:cNvSpPr txBox="1"/>
+                          <wps:spPr>
+                            <a:xfrm>
+                              <a:off x="0" y="0"/>
+                              <a:ext cx="7315200" cy="3638550"/>
+                            </a:xfrm>
+                            <a:prstGeom prst="rect">
+                              <a:avLst/>
+                            </a:prstGeom>
+                            <a:noFill/>
+                            <a:ln w="6350">
+                              <a:noFill/>
+                            </a:ln>
+                            <a:effectLst/>
+                          </wps:spPr>
+                          <wps:style>
+                            <a:lnRef idx="0">
+                              <a:schemeClr val="accent1"/>
+                            </a:lnRef>
+                            <a:fillRef idx="0">
+                              <a:schemeClr val="accent1"/>
+                            </a:fillRef>
+                            <a:effectRef idx="0">
+                              <a:schemeClr val="accent1"/>
+                            </a:effectRef>
+                            <a:fontRef idx="minor">
+                              <a:schemeClr val="dk1"/>
+                            </a:fontRef>
+                          </wps:style>
+                          <wps:txbx>
+                            <w:txbxContent>
+                              <w:p>
+                                <w:pPr>
+                                  <w:jc w:val="right"/>
+                                  <w:rPr>
+                                    <w:color w:val="4472C4" w:themeColor="accent1"/>
+                                    <w:sz w:val="64"/>
+                                    <w:szCs w:val="64"/>
+                                  </w:rPr>
+                                </w:pPr>
+                                <w:sdt>
+                                  <w:sdtPr>
+                                    <w:rPr>
+                                      <w:caps/>
+                                      <w:color w:val="4472C4" w:themeColor="accent1"/>
+                                      <w:sz w:val="64"/>
+                                      <w:szCs w:val="64"/>
+                                    </w:rPr>
+                                    <w:alias w:val="Title"/>
+                                    <w:tag w:val=""/>
+                                    <w:id w:val="630141079"/>
+                                    <w:dataBinding w:prefixMappings="xmlns:ns0='http://purl.org/dc/elements/1.1/' xmlns:ns1='http://schemas.openxmlformats.org/package/2006/metadata/core-properties' " w:xpath="/ns1:coreProperties[1]/ns0:title[1]" w:storeItemID="{6C3C8BC8-F283-45AE-878A-BAB7291924A1}"/>
+                                    <w:text w:multiLine="1"/>
+                                  </w:sdtPr>
+                                  <w:sdtEndPr>
+                                    <w:rPr>
+                                      <w:caps w:val="0"/>
+                                    </w:rPr>
+                                  </w:sdtEndPr>
+                                  <w:sdtContent>
+                                    <w:r>
+                                      <w:rPr>
+                                        <w:caps/>
+                                        <w:color w:val="4472C4" w:themeColor="accent1"/>
+                                        <w:sz w:val="64"/>
+                                        <w:szCs w:val="64"/>
+                                      </w:rPr>
+                                      <w:t>H446</w:t>
+                                    </w:r>
+                                  </w:sdtContent>
+                                </w:sdt>
+                              </w:p>
+                              <w:sdt>
+                                <w:sdtPr>
+                                  <w:rPr>
+                                    <w:color w:val="404040" w:themeColor="text1" w:themeTint="BF"/>
+                                    <w:sz w:val="36"/>
+                                    <w:szCs w:val="36"/>
+                                  </w:rPr>
+                                  <w:alias w:val="Subtitle"/>
+                                  <w:tag w:val=""/>
+                                  <w:id w:val="1759551507"/>
+                                  <w:dataBinding w:prefixMappings="xmlns:ns0='http://purl.org/dc/elements/1.1/' xmlns:ns1='http://schemas.openxmlformats.org/package/2006/metadata/core-properties' " w:xpath="/ns1:coreProperties[1]/ns0:subject[1]" w:storeItemID="{6C3C8BC8-F283-45AE-878A-BAB7291924A1}"/>
+                                  <w:text/>
+                                </w:sdtPr>
+                                <w:sdtContent>
+                                  <w:p>
+                                    <w:pPr>
+                                      <w:jc w:val="right"/>
+                                      <w:rPr>
+                                        <w:smallCaps/>
+                                        <w:color w:val="404040" w:themeColor="text1" w:themeTint="BF"/>
+                                        <w:sz w:val="36"/>
+                                        <w:szCs w:val="36"/>
+                                      </w:rPr>
+                                    </w:pPr>
+                                    <w:r>
+                                      <w:rPr>
+                                        <w:color w:val="404040" w:themeColor="text1" w:themeTint="BF"/>
+                                        <w:sz w:val="36"/>
+                                        <w:szCs w:val="36"/>
+                                      </w:rPr>
+                                      <w:t>A-Level Computer Science</w:t>
+                                    </w:r>
+                                  </w:p>
+                                </w:sdtContent>
+                              </w:sdt>
+                              <w:p/>
+                            </w:txbxContent>
+                          </wps:txbx>
+                          <wps:bodyPr rot="0" spcFirstLastPara="0" vertOverflow="overflow" horzOverflow="overflow" vert="horz" wrap="square" lIns="1600200" tIns="0" rIns="685800" bIns="0" numCol="1" spcCol="0" rtlCol="0" fromWordArt="0" anchor="b" anchorCtr="0" forceAA="0" compatLnSpc="1">
+                            <a:prstTxWarp prst="textNoShape">
+                              <a:avLst/>
+                            </a:prstTxWarp>
+                            <a:noAutofit/>
+                          </wps:bodyPr>
+                        </wps:wsp>
+                      </a:graphicData>
+                    </a:graphic>
+                    <wp14:sizeRelH relativeFrom="page">
+                      <wp14:pctWidth>94100</wp14:pctWidth>
+                    </wp14:sizeRelH>
+                    <wp14:sizeRelV relativeFrom="page">
+                      <wp14:pctHeight>36300</wp14:pctHeight>
+                    </wp14:sizeRelV>
+                  </wp:anchor>
+                </w:drawing>
+              </mc:Choice>
+              <mc:Fallback>
+                <w:pict>
+                  <v:shape w14:anchorId="32BA426E" id="Text Box 54" o:spid="_x0000_s1028" type="#_x0000_t202" style="position:absolute;margin-left:0;margin-top:0;width:8in;height:286.5pt;z-index:251659264;visibility:visible;mso-wrap-style:square;mso-width-percent:941;mso-height-percent:363;mso-top-percent:300;mso-wrap-distance-left:9pt;mso-wrap-distance-top:0;mso-wrap-distance-right:9pt;mso-wrap-distance-bottom:0;mso-position-horizontal:center;mso-position-horizontal-relative:page;mso-position-vertical-relative:page;mso-width-percent:941;mso-height-percent:363;mso-top-percent:300;mso-width-relative:page;mso-height-relative:page;v-text-anchor:bottom" o:gfxdata="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" filled="f" stroked="f" strokeweight=".5pt">
+                    <v:textbox inset="126pt,0,54pt,0">
+                      <w:txbxContent>
+                        <w:p>
+                          <w:pPr>
+                            <w:jc w:val="right"/>
+                            <w:rPr>
+                              <w:color w:val="4472C4" w:themeColor="accent1"/>
+                              <w:sz w:val="64"/>
+                              <w:szCs w:val="64"/>
+                            </w:rPr>
+                          </w:pPr>
+                          <w:sdt>
+                            <w:sdtPr>
+                              <w:rPr>
+                                <w:caps/>
+                                <w:color w:val="4472C4" w:themeColor="accent1"/>
+                                <w:sz w:val="64"/>
+                                <w:szCs w:val="64"/>
+                              </w:rPr>
+                              <w:alias w:val="Title"/>
+                              <w:tag w:val=""/>
+                              <w:id w:val="630141079"/>
+                              <w:dataBinding w:prefixMappings="xmlns:ns0='http://purl.org/dc/elements/1.1/' xmlns:ns1='http://schemas.openxmlformats.org/package/2006/metadata/core-properties' " w:xpath="/ns1:coreProperties[1]/ns0:title[1]" w:storeItemID="{6C3C8BC8-F283-45AE-878A-BAB7291924A1}"/>
+                              <w:text w:multiLine="1"/>
+                            </w:sdtPr>
+                            <w:sdtEndPr>
+                              <w:rPr>
+                                <w:caps w:val="0"/>
+                              </w:rPr>
+                            </w:sdtEndPr>
+                            <w:sdtContent>
+                              <w:r>
+                                <w:rPr>
+                                  <w:caps/>
+                                  <w:color w:val="4472C4" w:themeColor="accent1"/>
+                                  <w:sz w:val="64"/>
+                                  <w:szCs w:val="64"/>
+                                </w:rPr>
+                                <w:t>H446</w:t>
+                              </w:r>
+                            </w:sdtContent>
+                          </w:sdt>
+                        </w:p>
+                        <w:sdt>
+                          <w:sdtPr>
+                            <w:rPr>
+                              <w:color w:val="404040" w:themeColor="text1" w:themeTint="BF"/>
+                              <w:sz w:val="36"/>
+                              <w:szCs w:val="36"/>
+                            </w:rPr>
+                            <w:alias w:val="Subtitle"/>
+                            <w:tag w:val=""/>
+                            <w:id w:val="1759551507"/>
+                            <w:dataBinding w:prefixMappings="xmlns:ns0='http://purl.org/dc/elements/1.1/' xmlns:ns1='http://schemas.openxmlformats.org/package/2006/metadata/core-properties' " w:xpath="/ns1:coreProperties[1]/ns0:subject[1]" w:storeItemID="{6C3C8BC8-F283-45AE-878A-BAB7291924A1}"/>
+                            <w:text/>
+                          </w:sdtPr>
+                          <w:sdtContent>
+                            <w:p>
+                              <w:pPr>
+                                <w:jc w:val="right"/>
+                                <w:rPr>
+                                  <w:smallCaps/>
+                                  <w:color w:val="404040" w:themeColor="text1" w:themeTint="BF"/>
+                                  <w:sz w:val="36"/>
+                                  <w:szCs w:val="36"/>
+                                </w:rPr>
+                              </w:pPr>
+                              <w:r>
+                                <w:rPr>
+                                  <w:color w:val="404040" w:themeColor="text1" w:themeTint="BF"/>
+                                  <w:sz w:val="36"/>
+                                  <w:szCs w:val="36"/>
+                                </w:rPr>
+                                <w:t>A-Level Computer Science</w:t>
+                              </w:r>
+                            </w:p>
+                          </w:sdtContent>
+                        </w:sdt>
+                        <w:p/>
+                      </w:txbxContent>
+                    </v:textbox>
+                    <w10:wrap type="square" anchorx="page" anchory="page"/>
+                  </v:shape>
+                </w:pict>
+              </mc:Fallback>
+            </mc:AlternateContent>
+          </w:r>
+        </w:p>
+        <w:p>
+          <w:r>
+            <w:br w:type="page"/>
+          </w:r>
+        </w:p>
+      </w:sdtContent>
+    </w:sdt>
     <w:p>
       <w:pPr>
         <w:pStyle w:val="Title"/>
       </w:pPr>
       <w:r>
+        <w:lastRenderedPageBreak/>
         <w:t>A-Level Computer Science</w:t>
       </w:r>
     </w:p>
@@ -498,7 +1485,7 @@
                           <pic:cNvPicPr/>
                         </pic:nvPicPr>
                         <pic:blipFill>
-                          <a:blip r:embed="rId8"/>
+                          <a:blip r:embed="rId13"/>
                           <a:stretch>
                             <a:fillRect/>
                           </a:stretch>
@@ -1071,7 +2058,7 @@
                     <pic:cNvPicPr/>
                   </pic:nvPicPr>
                   <pic:blipFill rotWithShape="1">
-                    <a:blip r:embed="rId9"/>
+                    <a:blip r:embed="rId14"/>
                     <a:srcRect l="4615"/>
                     <a:stretch/>
                   </pic:blipFill>
@@ -1138,7 +2125,7 @@
                     <pic:cNvPicPr/>
                   </pic:nvPicPr>
                   <pic:blipFill>
-                    <a:blip r:embed="rId10"/>
+                    <a:blip r:embed="rId15"/>
                     <a:stretch>
                       <a:fillRect/>
                     </a:stretch>
@@ -1194,7 +2181,7 @@
                     <pic:cNvPicPr/>
                   </pic:nvPicPr>
                   <pic:blipFill>
-                    <a:blip r:embed="rId11"/>
+                    <a:blip r:embed="rId16"/>
                     <a:stretch>
                       <a:fillRect/>
                     </a:stretch>
@@ -1247,7 +2234,7 @@
                     <pic:cNvPicPr/>
                   </pic:nvPicPr>
                   <pic:blipFill>
-                    <a:blip r:embed="rId8"/>
+                    <a:blip r:embed="rId13"/>
                     <a:stretch>
                       <a:fillRect/>
                     </a:stretch>
@@ -1302,7 +2289,7 @@
                     <pic:cNvPicPr/>
                   </pic:nvPicPr>
                   <pic:blipFill>
-                    <a:blip r:embed="rId12"/>
+                    <a:blip r:embed="rId17"/>
                     <a:stretch>
                       <a:fillRect/>
                     </a:stretch>
@@ -1356,7 +2343,7 @@
                     <pic:cNvPicPr/>
                   </pic:nvPicPr>
                   <pic:blipFill>
-                    <a:blip r:embed="rId13"/>
+                    <a:blip r:embed="rId18"/>
                     <a:stretch>
                       <a:fillRect/>
                     </a:stretch>
@@ -1410,7 +2397,7 @@
                     <pic:cNvPicPr/>
                   </pic:nvPicPr>
                   <pic:blipFill>
-                    <a:blip r:embed="rId14"/>
+                    <a:blip r:embed="rId19"/>
                     <a:stretch>
                       <a:fillRect/>
                     </a:stretch>
@@ -1630,13 +2617,107 @@
       <w:bookmarkEnd w:id="12"/>
     </w:p>
     <w:sectPr>
+      <w:headerReference w:type="default" r:id="rId20"/>
+      <w:footerReference w:type="default" r:id="rId21"/>
       <w:pgSz w:w="11906" w:h="16838"/>
       <w:pgMar w:top="1440" w:right="1440" w:bottom="1440" w:left="1440" w:header="708" w:footer="708" w:gutter="0"/>
+      <w:pgNumType w:start="0"/>
       <w:cols w:space="708"/>
+      <w:titlePg/>
       <w:docGrid w:linePitch="360"/>
     </w:sectPr>
   </w:body>
 </w:document>
+</file>
+
+<file path=word/endnotes.xml><?xml version="1.0" encoding="utf-8"?>
+<w:endnotes xmlns:wpc="http://schemas.microsoft.com/office/word/2010/wordprocessingCanvas" xmlns:cx="http://schemas.microsoft.com/office/drawing/2014/chartex" xmlns:cx1="http://schemas.microsoft.com/office/drawing/2015/9/8/chartex" xmlns:cx2="http://schemas.microsoft.com/office/drawing/2015/10/21/chartex" xmlns:cx3="http://schemas.microsoft.com/office/drawing/2016/5/9/chartex" xmlns:cx4="http://schemas.microsoft.com/office/drawing/2016/5/10/chartex" xmlns:cx5="http://schemas.microsoft.com/office/drawing/2016/5/11/chartex" xmlns:cx6="http://schemas.microsoft.com/office/drawing/2016/5/12/chartex" xmlns:cx7="http://schemas.microsoft.com/office/drawing/2016/5/13/chartex" xmlns:cx8="http://schemas.microsoft.com/office/drawing/2016/5/14/chartex" xmlns:mc="http://schemas.openxmlformats.org/markup-compatibility/2006" xmlns:aink="http://schemas.microsoft.com/office/drawing/2016/ink" xmlns:am3d="http://schemas.microsoft.com/office/drawing/2017/model3d" xmlns:o="urn:schemas-microsoft-com:office:office" xmlns:oel="http://schemas.microsoft.com/office/2019/extlst" xmlns:r="http://schemas.openxmlformats.org/officeDocument/2006/relationships" xmlns:m="http://schemas.openxmlformats.org/officeDocument/2006/math" xmlns:v="urn:schemas-microsoft-com:vml" xmlns:wp14="http://schemas.microsoft.com/office/word/2010/wordprocessingDrawing" xmlns:wp="http://schemas.openxmlformats.org/drawingml/2006/wordprocessingDrawing" xmlns:w10="urn:schemas-microsoft-com:office:word" xmlns:w="http://schemas.openxmlformats.org/wordprocessingml/2006/main" xmlns:w14="http://schemas.microsoft.com/office/word/2010/wordml" xmlns:w15="http://schemas.microsoft.com/office/word/2012/wordml" xmlns:w16cex="http://schemas.microsoft.com/office/word/2018/wordml/cex" xmlns:w16cid="http://schemas.microsoft.com/office/word/2016/wordml/cid" xmlns:w16="http://schemas.microsoft.com/office/word/2018/wordml" xmlns:w16du="http://schemas.microsoft.com/office/word/2023/wordml/word16du" xmlns:w16sdtdh="http://schemas.microsoft.com/office/word/2020/wordml/sdtdatahash" xmlns:w16se="http://schemas.microsoft.com/office/word/2015/wordml/symex" xmlns:wpg="http://schemas.microsoft.com/office/word/2010/wordprocessingGroup" xmlns:wpi="http://schemas.microsoft.com/office/word/2010/wordprocessingInk" xmlns:wne="http://schemas.microsoft.com/office/word/2006/wordml" xmlns:wps="http://schemas.microsoft.com/office/word/2010/wordprocessingShape" mc:Ignorable="w14 w15 w16se w16cid w16 w16cex w16sdtdh wp14">
+  <w:endnote w:type="separator" w:id="-1">
+    <w:p>
+      <w:pPr>
+        <w:spacing w:after="0" w:line="240" w:lineRule="auto"/>
+      </w:pPr>
+      <w:r>
+        <w:separator/>
+      </w:r>
+    </w:p>
+  </w:endnote>
+  <w:endnote w:type="continuationSeparator" w:id="0">
+    <w:p>
+      <w:pPr>
+        <w:spacing w:after="0" w:line="240" w:lineRule="auto"/>
+      </w:pPr>
+      <w:r>
+        <w:continuationSeparator/>
+      </w:r>
+    </w:p>
+  </w:endnote>
+</w:endnotes>
+</file>
+
+<file path=word/footer1.xml><?xml version="1.0" encoding="utf-8"?>
+<w:ftr xmlns:wpc="http://schemas.microsoft.com/office/word/2010/wordprocessingCanvas" xmlns:cx="http://schemas.microsoft.com/office/drawing/2014/chartex" xmlns:cx1="http://schemas.microsoft.com/office/drawing/2015/9/8/chartex" xmlns:cx2="http://schemas.microsoft.com/office/drawing/2015/10/21/chartex" xmlns:cx3="http://schemas.microsoft.com/office/drawing/2016/5/9/chartex" xmlns:cx4="http://schemas.microsoft.com/office/drawing/2016/5/10/chartex" xmlns:cx5="http://schemas.microsoft.com/office/drawing/2016/5/11/chartex" xmlns:cx6="http://schemas.microsoft.com/office/drawing/2016/5/12/chartex" xmlns:cx7="http://schemas.microsoft.com/office/drawing/2016/5/13/chartex" xmlns:cx8="http://schemas.microsoft.com/office/drawing/2016/5/14/chartex" xmlns:mc="http://schemas.openxmlformats.org/markup-compatibility/2006" xmlns:aink="http://schemas.microsoft.com/office/drawing/2016/ink" xmlns:am3d="http://schemas.microsoft.com/office/drawing/2017/model3d" xmlns:o="urn:schemas-microsoft-com:office:office" xmlns:oel="http://schemas.microsoft.com/office/2019/extlst" xmlns:r="http://schemas.openxmlformats.org/officeDocument/2006/relationships" xmlns:m="http://schemas.openxmlformats.org/officeDocument/2006/math" xmlns:v="urn:schemas-microsoft-com:vml" xmlns:wp14="http://schemas.microsoft.com/office/word/2010/wordprocessingDrawing" xmlns:wp="http://schemas.openxmlformats.org/drawingml/2006/wordprocessingDrawing" xmlns:w10="urn:schemas-microsoft-com:office:word" xmlns:w="http://schemas.openxmlformats.org/wordprocessingml/2006/main" xmlns:w14="http://schemas.microsoft.com/office/word/2010/wordml" xmlns:w15="http://schemas.microsoft.com/office/word/2012/wordml" xmlns:w16cex="http://schemas.microsoft.com/office/word/2018/wordml/cex" xmlns:w16cid="http://schemas.microsoft.com/office/word/2016/wordml/cid" xmlns:w16="http://schemas.microsoft.com/office/word/2018/wordml" xmlns:w16du="http://schemas.microsoft.com/office/word/2023/wordml/word16du" xmlns:w16sdtdh="http://schemas.microsoft.com/office/word/2020/wordml/sdtdatahash" xmlns:w16se="http://schemas.microsoft.com/office/word/2015/wordml/symex" xmlns:wpg="http://schemas.microsoft.com/office/word/2010/wordprocessingGroup" xmlns:wpi="http://schemas.microsoft.com/office/word/2010/wordprocessingInk" xmlns:wne="http://schemas.microsoft.com/office/word/2006/wordml" xmlns:wps="http://schemas.microsoft.com/office/word/2010/wordprocessingShape" mc:Ignorable="w14 w15 w16se w16cid w16 w16cex w16sdtdh wp14">
+  <w:p>
+    <w:pPr>
+      <w:pStyle w:val="Footer"/>
+    </w:pPr>
+    <w:r>
+      <w:t>Candidate Number: 7629</w:t>
+    </w:r>
+    <w:r>
+      <w:tab/>
+    </w:r>
+    <w:r>
+      <w:tab/>
+      <w:t>Jonathan Broster</w:t>
+    </w:r>
+  </w:p>
+</w:ftr>
+</file>
+
+<file path=word/footnotes.xml><?xml version="1.0" encoding="utf-8"?>
+<w:footnotes xmlns:wpc="http://schemas.microsoft.com/office/word/2010/wordprocessingCanvas" xmlns:cx="http://schemas.microsoft.com/office/drawing/2014/chartex" xmlns:cx1="http://schemas.microsoft.com/office/drawing/2015/9/8/chartex" xmlns:cx2="http://schemas.microsoft.com/office/drawing/2015/10/21/chartex" xmlns:cx3="http://schemas.microsoft.com/office/drawing/2016/5/9/chartex" xmlns:cx4="http://schemas.microsoft.com/office/drawing/2016/5/10/chartex" xmlns:cx5="http://schemas.microsoft.com/office/drawing/2016/5/11/chartex" xmlns:cx6="http://schemas.microsoft.com/office/drawing/2016/5/12/chartex" xmlns:cx7="http://schemas.microsoft.com/office/drawing/2016/5/13/chartex" xmlns:cx8="http://schemas.microsoft.com/office/drawing/2016/5/14/chartex" xmlns:mc="http://schemas.openxmlformats.org/markup-compatibility/2006" xmlns:aink="http://schemas.microsoft.com/office/drawing/2016/ink" xmlns:am3d="http://schemas.microsoft.com/office/drawing/2017/model3d" xmlns:o="urn:schemas-microsoft-com:office:office" xmlns:oel="http://schemas.microsoft.com/office/2019/extlst" xmlns:r="http://schemas.openxmlformats.org/officeDocument/2006/relationships" xmlns:m="http://schemas.openxmlformats.org/officeDocument/2006/math" xmlns:v="urn:schemas-microsoft-com:vml" xmlns:wp14="http://schemas.microsoft.com/office/word/2010/wordprocessingDrawing" xmlns:wp="http://schemas.openxmlformats.org/drawingml/2006/wordprocessingDrawing" xmlns:w10="urn:schemas-microsoft-com:office:word" xmlns:w="http://schemas.openxmlformats.org/wordprocessingml/2006/main" xmlns:w14="http://schemas.microsoft.com/office/word/2010/wordml" xmlns:w15="http://schemas.microsoft.com/office/word/2012/wordml" xmlns:w16cex="http://schemas.microsoft.com/office/word/2018/wordml/cex" xmlns:w16cid="http://schemas.microsoft.com/office/word/2016/wordml/cid" xmlns:w16="http://schemas.microsoft.com/office/word/2018/wordml" xmlns:w16du="http://schemas.microsoft.com/office/word/2023/wordml/word16du" xmlns:w16sdtdh="http://schemas.microsoft.com/office/word/2020/wordml/sdtdatahash" xmlns:w16se="http://schemas.microsoft.com/office/word/2015/wordml/symex" xmlns:wpg="http://schemas.microsoft.com/office/word/2010/wordprocessingGroup" xmlns:wpi="http://schemas.microsoft.com/office/word/2010/wordprocessingInk" xmlns:wne="http://schemas.microsoft.com/office/word/2006/wordml" xmlns:wps="http://schemas.microsoft.com/office/word/2010/wordprocessingShape" mc:Ignorable="w14 w15 w16se w16cid w16 w16cex w16sdtdh wp14">
+  <w:footnote w:type="separator" w:id="-1">
+    <w:p>
+      <w:pPr>
+        <w:spacing w:after="0" w:line="240" w:lineRule="auto"/>
+      </w:pPr>
+      <w:r>
+        <w:separator/>
+      </w:r>
+    </w:p>
+  </w:footnote>
+  <w:footnote w:type="continuationSeparator" w:id="0">
+    <w:p>
+      <w:pPr>
+        <w:spacing w:after="0" w:line="240" w:lineRule="auto"/>
+      </w:pPr>
+      <w:r>
+        <w:continuationSeparator/>
+      </w:r>
+    </w:p>
+  </w:footnote>
+</w:footnotes>
+</file>
+
+<file path=word/header1.xml><?xml version="1.0" encoding="utf-8"?>
+<w:hdr xmlns:wpc="http://schemas.microsoft.com/office/word/2010/wordprocessingCanvas" xmlns:cx="http://schemas.microsoft.com/office/drawing/2014/chartex" xmlns:cx1="http://schemas.microsoft.com/office/drawing/2015/9/8/chartex" xmlns:cx2="http://schemas.microsoft.com/office/drawing/2015/10/21/chartex" xmlns:cx3="http://schemas.microsoft.com/office/drawing/2016/5/9/chartex" xmlns:cx4="http://schemas.microsoft.com/office/drawing/2016/5/10/chartex" xmlns:cx5="http://schemas.microsoft.com/office/drawing/2016/5/11/chartex" xmlns:cx6="http://schemas.microsoft.com/office/drawing/2016/5/12/chartex" xmlns:cx7="http://schemas.microsoft.com/office/drawing/2016/5/13/chartex" xmlns:cx8="http://schemas.microsoft.com/office/drawing/2016/5/14/chartex" xmlns:mc="http://schemas.openxmlformats.org/markup-compatibility/2006" xmlns:aink="http://schemas.microsoft.com/office/drawing/2016/ink" xmlns:am3d="http://schemas.microsoft.com/office/drawing/2017/model3d" xmlns:o="urn:schemas-microsoft-com:office:office" xmlns:oel="http://schemas.microsoft.com/office/2019/extlst" xmlns:r="http://schemas.openxmlformats.org/officeDocument/2006/relationships" xmlns:m="http://schemas.openxmlformats.org/officeDocument/2006/math" xmlns:v="urn:schemas-microsoft-com:vml" xmlns:wp14="http://schemas.microsoft.com/office/word/2010/wordprocessingDrawing" xmlns:wp="http://schemas.openxmlformats.org/drawingml/2006/wordprocessingDrawing" xmlns:w10="urn:schemas-microsoft-com:office:word" xmlns:w="http://schemas.openxmlformats.org/wordprocessingml/2006/main" xmlns:w14="http://schemas.microsoft.com/office/word/2010/wordml" xmlns:w15="http://schemas.microsoft.com/office/word/2012/wordml" xmlns:w16cex="http://schemas.microsoft.com/office/word/2018/wordml/cex" xmlns:w16cid="http://schemas.microsoft.com/office/word/2016/wordml/cid" xmlns:w16="http://schemas.microsoft.com/office/word/2018/wordml" xmlns:w16du="http://schemas.microsoft.com/office/word/2023/wordml/word16du" xmlns:w16sdtdh="http://schemas.microsoft.com/office/word/2020/wordml/sdtdatahash" xmlns:w16se="http://schemas.microsoft.com/office/word/2015/wordml/symex" xmlns:wpg="http://schemas.microsoft.com/office/word/2010/wordprocessingGroup" xmlns:wpi="http://schemas.microsoft.com/office/word/2010/wordprocessingInk" xmlns:wne="http://schemas.microsoft.com/office/word/2006/wordml" xmlns:wps="http://schemas.microsoft.com/office/word/2010/wordprocessingShape" mc:Ignorable="w14 w15 w16se w16cid w16 w16cex w16sdtdh wp14">
+  <w:p>
+    <w:pPr>
+      <w:pStyle w:val="Header"/>
+    </w:pPr>
+    <w:r>
+      <w:t xml:space="preserve">Centre Number: 48317 </w:t>
+    </w:r>
+    <w:r>
+      <w:tab/>
+    </w:r>
+    <w:r>
+      <w:tab/>
+      <w:t>Fulford School</w:t>
+    </w:r>
+  </w:p>
+</w:hdr>
 </file>
 
 <file path=word/styles.xml><?xml version="1.0" encoding="utf-8"?>
@@ -2273,6 +3354,79 @@
       <w:u w:val="single"/>
     </w:rPr>
   </w:style>
+  <w:style w:type="paragraph" w:styleId="Header">
+    <w:name w:val="header"/>
+    <w:basedOn w:val="Normal"/>
+    <w:link w:val="HeaderChar"/>
+    <w:uiPriority w:val="99"/>
+    <w:unhideWhenUsed/>
+    <w:rsid w:val="00951FB7"/>
+    <w:pPr>
+      <w:tabs>
+        <w:tab w:val="center" w:pos="4513"/>
+        <w:tab w:val="right" w:pos="9026"/>
+      </w:tabs>
+      <w:spacing w:after="0" w:line="240" w:lineRule="auto"/>
+    </w:pPr>
+  </w:style>
+  <w:style w:type="character" w:customStyle="1" w:styleId="HeaderChar">
+    <w:name w:val="Header Char"/>
+    <w:basedOn w:val="DefaultParagraphFont"/>
+    <w:link w:val="Header"/>
+    <w:uiPriority w:val="99"/>
+    <w:rsid w:val="00951FB7"/>
+  </w:style>
+  <w:style w:type="paragraph" w:styleId="Footer">
+    <w:name w:val="footer"/>
+    <w:basedOn w:val="Normal"/>
+    <w:link w:val="FooterChar"/>
+    <w:uiPriority w:val="99"/>
+    <w:unhideWhenUsed/>
+    <w:rsid w:val="00951FB7"/>
+    <w:pPr>
+      <w:tabs>
+        <w:tab w:val="center" w:pos="4513"/>
+        <w:tab w:val="right" w:pos="9026"/>
+      </w:tabs>
+      <w:spacing w:after="0" w:line="240" w:lineRule="auto"/>
+    </w:pPr>
+  </w:style>
+  <w:style w:type="character" w:customStyle="1" w:styleId="FooterChar">
+    <w:name w:val="Footer Char"/>
+    <w:basedOn w:val="DefaultParagraphFont"/>
+    <w:link w:val="Footer"/>
+    <w:uiPriority w:val="99"/>
+    <w:rsid w:val="00951FB7"/>
+  </w:style>
+  <w:style w:type="paragraph" w:styleId="NoSpacing">
+    <w:name w:val="No Spacing"/>
+    <w:link w:val="NoSpacingChar"/>
+    <w:uiPriority w:val="1"/>
+    <w:qFormat/>
+    <w:rsid w:val="00B72403"/>
+    <w:pPr>
+      <w:spacing w:after="0" w:line="240" w:lineRule="auto"/>
+    </w:pPr>
+    <w:rPr>
+      <w:rFonts w:eastAsiaTheme="minorEastAsia"/>
+      <w:kern w:val="0"/>
+      <w:lang w:val="en-US"/>
+      <w14:ligatures w14:val="none"/>
+    </w:rPr>
+  </w:style>
+  <w:style w:type="character" w:customStyle="1" w:styleId="NoSpacingChar">
+    <w:name w:val="No Spacing Char"/>
+    <w:basedOn w:val="DefaultParagraphFont"/>
+    <w:link w:val="NoSpacing"/>
+    <w:uiPriority w:val="1"/>
+    <w:rsid w:val="00B72403"/>
+    <w:rPr>
+      <w:rFonts w:eastAsiaTheme="minorEastAsia"/>
+      <w:kern w:val="0"/>
+      <w:lang w:val="en-US"/>
+      <w14:ligatures w14:val="none"/>
+    </w:rPr>
+  </w:style>
 </w:styles>
 </file>
 
@@ -2572,6 +3726,17 @@
 </file>
 
 <file path=customXml/item1.xml><?xml version="1.0" encoding="utf-8"?>
+<CoverPageProperties xmlns="http://schemas.microsoft.com/office/2006/coverPageProps">
+  <PublishDate/>
+  <Abstract>A (web) app that controls a Database of suppliers for a company.</Abstract>
+  <CompanyAddress/>
+  <CompanyPhone/>
+  <CompanyFax/>
+  <CompanyEmail/>
+</CoverPageProperties>
+</file>
+
+<file path=customXml/item2.xml><?xml version="1.0" encoding="utf-8"?>
 <ct:contentTypeSchema xmlns:ct="http://schemas.microsoft.com/office/2006/metadata/contentType" xmlns:ma="http://schemas.microsoft.com/office/2006/metadata/properties/metaAttributes" ct:_="" ma:_="" ma:contentTypeName="Document" ma:contentTypeID="0x010100CF2BEC23712FBA4AA9D57A8396C9A970" ma:contentTypeVersion="14" ma:contentTypeDescription="Create a new document." ma:contentTypeScope="" ma:versionID="8c4a79f7e10b5a4800e70d7029bdf939">
   <xsd:schema xmlns:xsd="http://www.w3.org/2001/XMLSchema" xmlns:xs="http://www.w3.org/2001/XMLSchema" xmlns:p="http://schemas.microsoft.com/office/2006/metadata/properties" xmlns:ns3="cd8873aa-f4c7-47e3-90f8-cead8dfea2e1" xmlns:ns4="daf00e7f-80c6-458c-98d2-8d5373358a35" targetNamespace="http://schemas.microsoft.com/office/2006/metadata/properties" ma:root="true" ma:fieldsID="97f72e8bbd6fe5a82b79a534ca52851b" ns3:_="" ns4:_="">
     <xsd:import namespace="cd8873aa-f4c7-47e3-90f8-cead8dfea2e1"/>
@@ -2800,7 +3965,7 @@
 </ct:contentTypeSchema>
 </file>
 
-<file path=customXml/item2.xml><?xml version="1.0" encoding="utf-8"?>
+<file path=customXml/item3.xml><?xml version="1.0" encoding="utf-8"?>
 <?mso-contentType ?>
 <FormTemplates xmlns="http://schemas.microsoft.com/sharepoint/v3/contenttype/forms">
   <Display>DocumentLibraryForm</Display>
@@ -2809,7 +3974,7 @@
 </FormTemplates>
 </file>
 
-<file path=customXml/item3.xml><?xml version="1.0" encoding="utf-8"?>
+<file path=customXml/item4.xml><?xml version="1.0" encoding="utf-8"?>
 <p:properties xmlns:p="http://schemas.microsoft.com/office/2006/metadata/properties" xmlns:xsi="http://www.w3.org/2001/XMLSchema-instance" xmlns:pc="http://schemas.microsoft.com/office/infopath/2007/PartnerControls">
   <documentManagement>
     <_activity xmlns="cd8873aa-f4c7-47e3-90f8-cead8dfea2e1" xsi:nil="true"/>
@@ -2817,11 +3982,19 @@
 </p:properties>
 </file>
 
-<file path=customXml/item4.xml><?xml version="1.0" encoding="utf-8"?>
+<file path=customXml/item5.xml><?xml version="1.0" encoding="utf-8"?>
 <b:Sources xmlns:b="http://schemas.openxmlformats.org/officeDocument/2006/bibliography" xmlns="http://schemas.openxmlformats.org/officeDocument/2006/bibliography" SelectedStyle="\APASixthEditionOfficeOnline.xsl" StyleName="APA" Version="6"/>
 </file>
 
 <file path=customXml/itemProps1.xml><?xml version="1.0" encoding="utf-8"?>
+<ds:datastoreItem xmlns:ds="http://schemas.openxmlformats.org/officeDocument/2006/customXml" ds:itemID="{55AF091B-3C7A-41E3-B477-F2FDAA23CFDA}">
+  <ds:schemaRefs>
+    <ds:schemaRef ds:uri="http://schemas.microsoft.com/office/2006/coverPageProps"/>
+  </ds:schemaRefs>
+</ds:datastoreItem>
+</file>
+
+<file path=customXml/itemProps2.xml><?xml version="1.0" encoding="utf-8"?>
 <ds:datastoreItem xmlns:ds="http://schemas.openxmlformats.org/officeDocument/2006/customXml" ds:itemID="{C3B4BC34-ABB7-4555-B81B-F06A8D33F70D}">
   <ds:schemaRefs>
     <ds:schemaRef ds:uri="http://schemas.microsoft.com/office/2006/metadata/contentType"/>
@@ -2840,7 +4013,7 @@
 </ds:datastoreItem>
 </file>
 
-<file path=customXml/itemProps2.xml><?xml version="1.0" encoding="utf-8"?>
+<file path=customXml/itemProps3.xml><?xml version="1.0" encoding="utf-8"?>
 <ds:datastoreItem xmlns:ds="http://schemas.openxmlformats.org/officeDocument/2006/customXml" ds:itemID="{3EDF04F1-045F-49CA-A1FC-9ACCCE3AAA91}">
   <ds:schemaRefs>
     <ds:schemaRef ds:uri="http://schemas.microsoft.com/sharepoint/v3/contenttype/forms"/>
@@ -2848,7 +4021,7 @@
 </ds:datastoreItem>
 </file>
 
-<file path=customXml/itemProps3.xml><?xml version="1.0" encoding="utf-8"?>
+<file path=customXml/itemProps4.xml><?xml version="1.0" encoding="utf-8"?>
 <ds:datastoreItem xmlns:ds="http://schemas.openxmlformats.org/officeDocument/2006/customXml" ds:itemID="{E5A3E11B-9DD7-45F6-AC8A-411BACE0F826}">
   <ds:schemaRefs>
     <ds:schemaRef ds:uri="http://schemas.microsoft.com/office/2006/metadata/properties"/>
@@ -2858,7 +4031,7 @@
 </ds:datastoreItem>
 </file>
 
-<file path=customXml/itemProps4.xml><?xml version="1.0" encoding="utf-8"?>
+<file path=customXml/itemProps5.xml><?xml version="1.0" encoding="utf-8"?>
 <ds:datastoreItem xmlns:ds="http://schemas.openxmlformats.org/officeDocument/2006/customXml" ds:itemID="{19C253B9-0532-4D5D-8261-B199859B155F}">
   <ds:schemaRefs>
     <ds:schemaRef ds:uri="http://schemas.openxmlformats.org/officeDocument/2006/bibliography"/>

</xml_diff>

<commit_message>
final edits to analyiss
</commit_message>
<xml_diff>
--- a/A-Level Computer Science Practical Programming Project.docx
+++ b/A-Level Computer Science Practical Programming Project.docx
@@ -2934,10 +2934,22 @@
         <w:t>Currently there is not a good app to help you practice playing chords on the piano. It is vital to practice playing chords to become a better player, but it can become boring and repetitive. Therefore, I want to create an app to gamify the experience</w:t>
       </w:r>
       <w:r>
-        <w:t xml:space="preserve"> of learning new chords by timing how long it takes you to play the chord. This app could also keep track of what chords you are competent in, and show them less, and what chords you are not competent in playing and show them more. This competency rating can be realised from the time that it takes you to play the chord.</w:t>
-      </w:r>
-      <w:r>
-        <w:t xml:space="preserve"> Through this, it can help the user to learn the chords through a fun game like approach rather than boring repetition and practice. This will increase user satisfaction with piano learning, making it a more satisfying and interesting experience.</w:t>
+        <w:t xml:space="preserve"> of learning new chords by timing how long it takes you to play the chord. This app could also keep track of what chords you are competent in, and show them less, and what chords you are not competent in playing and show them more. This competency rating can be </w:t>
+      </w:r>
+      <w:r>
+        <w:t>calculated</w:t>
+      </w:r>
+      <w:r>
+        <w:t xml:space="preserve"> from the time that it takes you to play the chord.</w:t>
+      </w:r>
+      <w:r>
+        <w:t xml:space="preserve"> Through this, it can help the user to learn the chords through a fun game</w:t>
+      </w:r>
+      <w:r>
+        <w:t>-</w:t>
+      </w:r>
+      <w:r>
+        <w:t>like approach rather than boring repetition and practice. This will increase user satisfaction with piano learning, making it a more satisfying and interesting experience.</w:t>
       </w:r>
     </w:p>
     <w:p>
@@ -3169,7 +3181,13 @@
     </w:p>
     <w:p>
       <w:r>
-        <w:t>Solving the above decomposed problems together seems technically challenging. To be able to write my solution to the problem efficiently and easily, I will need to conquer each of the decomposed problems separately. I will even divide these components into smaller algorithms and subprograms that seem more manageable on their own.</w:t>
+        <w:t xml:space="preserve">Solving the above decomposed problems together seems </w:t>
+      </w:r>
+      <w:r>
+        <w:t>computationally intensive</w:t>
+      </w:r>
+      <w:r>
+        <w:t>. To be able to write my solution to the problem efficiently and easily, I will need to conquer each of the decomposed problems separately. I will even divide these components into smaller algorithms and subprograms that seem more manageable on their own.</w:t>
       </w:r>
       <w:r>
         <w:t xml:space="preserve"> For example, I will first handle the background tasks such as microphone to notes before I do the game and then the UI.</w:t>
@@ -3314,67 +3332,20 @@
           <w:noProof/>
         </w:rPr>
       </w:pPr>
+    </w:p>
+    <w:p>
+      <w:pPr>
+        <w:pStyle w:val="Heading2"/>
+        <w:rPr>
+          <w:noProof/>
+        </w:rPr>
+      </w:pPr>
+      <w:bookmarkStart w:id="11" w:name="_Toc145621046"/>
       <w:r>
         <w:rPr>
           <w:noProof/>
         </w:rPr>
         <w:lastRenderedPageBreak/>
-        <w:drawing>
-          <wp:inline distT="0" distB="0" distL="0" distR="0" wp14:anchorId="4D362FA3" wp14:editId="75330E52">
-            <wp:extent cx="3543299" cy="866775"/>
-            <wp:effectExtent l="0" t="0" r="635" b="0"/>
-            <wp:docPr id="2071510552" name="Picture 1" descr="A picture containing text, font, white, algebra&#10;&#10;Description automatically generated"/>
-            <wp:cNvGraphicFramePr>
-              <a:graphicFrameLocks xmlns:a="http://schemas.openxmlformats.org/drawingml/2006/main" noChangeAspect="1"/>
-            </wp:cNvGraphicFramePr>
-            <a:graphic xmlns:a="http://schemas.openxmlformats.org/drawingml/2006/main">
-              <a:graphicData uri="http://schemas.openxmlformats.org/drawingml/2006/picture">
-                <pic:pic xmlns:pic="http://schemas.openxmlformats.org/drawingml/2006/picture">
-                  <pic:nvPicPr>
-                    <pic:cNvPr id="2071510552" name="Picture 1" descr="A picture containing text, font, white, algebra&#10;&#10;Description automatically generated"/>
-                    <pic:cNvPicPr/>
-                  </pic:nvPicPr>
-                  <pic:blipFill rotWithShape="1">
-                    <a:blip r:embed="rId16"/>
-                    <a:srcRect l="4615"/>
-                    <a:stretch/>
-                  </pic:blipFill>
-                  <pic:spPr bwMode="auto">
-                    <a:xfrm>
-                      <a:off x="0" y="0"/>
-                      <a:ext cx="3543794" cy="866896"/>
-                    </a:xfrm>
-                    <a:prstGeom prst="rect">
-                      <a:avLst/>
-                    </a:prstGeom>
-                    <a:ln>
-                      <a:noFill/>
-                    </a:ln>
-                    <a:extLst>
-                      <a:ext uri="{53640926-AAD7-44D8-BBD7-CCE9431645EC}">
-                        <a14:shadowObscured xmlns:a14="http://schemas.microsoft.com/office/drawing/2010/main"/>
-                      </a:ext>
-                    </a:extLst>
-                  </pic:spPr>
-                </pic:pic>
-              </a:graphicData>
-            </a:graphic>
-          </wp:inline>
-        </w:drawing>
-      </w:r>
-    </w:p>
-    <w:p>
-      <w:pPr>
-        <w:pStyle w:val="Heading2"/>
-        <w:rPr>
-          <w:noProof/>
-        </w:rPr>
-      </w:pPr>
-      <w:bookmarkStart w:id="11" w:name="_Toc145621046"/>
-      <w:r>
-        <w:rPr>
-          <w:noProof/>
-        </w:rPr>
         <w:t>Stakeholder</w:t>
       </w:r>
       <w:r>
@@ -3556,48 +3527,7 @@
         <w:t>Values detailed chord explanations and a library of chord variations to challenge his advanced students.</w:t>
       </w:r>
     </w:p>
-    <w:p>
-      <w:r>
-        <w:rPr>
-          <w:noProof/>
-        </w:rPr>
-        <w:drawing>
-          <wp:inline distT="0" distB="0" distL="0" distR="0" wp14:anchorId="5BEE0A5F" wp14:editId="5610D1E6">
-            <wp:extent cx="3486637" cy="847843"/>
-            <wp:effectExtent l="0" t="0" r="0" b="9525"/>
-            <wp:docPr id="1313641933" name="Picture 1" descr="A close-up of black text&#10;&#10;Description automatically generated with low confidence"/>
-            <wp:cNvGraphicFramePr>
-              <a:graphicFrameLocks xmlns:a="http://schemas.openxmlformats.org/drawingml/2006/main" noChangeAspect="1"/>
-            </wp:cNvGraphicFramePr>
-            <a:graphic xmlns:a="http://schemas.openxmlformats.org/drawingml/2006/main">
-              <a:graphicData uri="http://schemas.openxmlformats.org/drawingml/2006/picture">
-                <pic:pic xmlns:pic="http://schemas.openxmlformats.org/drawingml/2006/picture">
-                  <pic:nvPicPr>
-                    <pic:cNvPr id="1313641933" name="Picture 1" descr="A close-up of black text&#10;&#10;Description automatically generated with low confidence"/>
-                    <pic:cNvPicPr/>
-                  </pic:nvPicPr>
-                  <pic:blipFill>
-                    <a:blip r:embed="rId17"/>
-                    <a:stretch>
-                      <a:fillRect/>
-                    </a:stretch>
-                  </pic:blipFill>
-                  <pic:spPr>
-                    <a:xfrm>
-                      <a:off x="0" y="0"/>
-                      <a:ext cx="3486637" cy="847843"/>
-                    </a:xfrm>
-                    <a:prstGeom prst="rect">
-                      <a:avLst/>
-                    </a:prstGeom>
-                  </pic:spPr>
-                </pic:pic>
-              </a:graphicData>
-            </a:graphic>
-          </wp:inline>
-        </w:drawing>
-      </w:r>
-    </w:p>
+    <w:p/>
     <w:p/>
     <w:p>
       <w:pPr>
@@ -3611,7 +3541,6 @@
         <w:rPr>
           <w:noProof/>
         </w:rPr>
-        <w:lastRenderedPageBreak/>
         <w:t>Research</w:t>
       </w:r>
       <w:bookmarkEnd w:id="12"/>
@@ -3621,7 +3550,15 @@
         <w:pStyle w:val="Heading4"/>
       </w:pPr>
       <w:r>
-        <w:t>“Yousician”</w:t>
+        <w:t>“</w:t>
+      </w:r>
+      <w:proofErr w:type="spellStart"/>
+      <w:r>
+        <w:t>Yousician</w:t>
+      </w:r>
+      <w:proofErr w:type="spellEnd"/>
+      <w:r>
+        <w:t>”</w:t>
       </w:r>
     </w:p>
     <w:p>
@@ -3648,7 +3585,7 @@
                     <pic:cNvPicPr/>
                   </pic:nvPicPr>
                   <pic:blipFill>
-                    <a:blip r:embed="rId18"/>
+                    <a:blip r:embed="rId16"/>
                     <a:stretch>
                       <a:fillRect/>
                     </a:stretch>
@@ -3738,6 +3675,7 @@
         </w:numPr>
       </w:pPr>
       <w:r>
+        <w:lastRenderedPageBreak/>
         <w:t>Piano at bottom of screen showing notes.</w:t>
       </w:r>
       <w:r>
@@ -3833,7 +3771,7 @@
                     <pic:cNvPicPr/>
                   </pic:nvPicPr>
                   <pic:blipFill>
-                    <a:blip r:embed="rId19"/>
+                    <a:blip r:embed="rId17"/>
                     <a:stretch>
                       <a:fillRect/>
                     </a:stretch>
@@ -3932,7 +3870,6 @@
         </w:numPr>
       </w:pPr>
       <w:r>
-        <w:lastRenderedPageBreak/>
         <w:t>Videos/cartoon graphics showing which notes to play.</w:t>
       </w:r>
       <w:r>
@@ -4057,51 +3994,14 @@
         <w:t>Based on this research, I can conclude that I do not want to over-complicate the app, as that is the downfall of many of the larger piano-learning apps. They try to listen to whole songs and rhythm too, and most of the time it doesn’t work very well.</w:t>
       </w:r>
       <w:r>
-        <w:t xml:space="preserve"> There are a few apps which attempt to do something similar, but they don’t often do exactly what my stakeholders want,  and are often bloated and do lots of things not very well instead of one thing very well.</w:t>
-      </w:r>
-    </w:p>
-    <w:p>
-      <w:r>
-        <w:rPr>
-          <w:noProof/>
-        </w:rPr>
-        <w:drawing>
-          <wp:inline distT="0" distB="0" distL="0" distR="0" wp14:anchorId="2491B3E1" wp14:editId="04AE83D3">
-            <wp:extent cx="3524742" cy="771633"/>
-            <wp:effectExtent l="0" t="0" r="0" b="9525"/>
-            <wp:docPr id="898088479" name="Picture 1" descr="A black text on a white background&#10;&#10;Description automatically generated with medium confidence"/>
-            <wp:cNvGraphicFramePr>
-              <a:graphicFrameLocks xmlns:a="http://schemas.openxmlformats.org/drawingml/2006/main" noChangeAspect="1"/>
-            </wp:cNvGraphicFramePr>
-            <a:graphic xmlns:a="http://schemas.openxmlformats.org/drawingml/2006/main">
-              <a:graphicData uri="http://schemas.openxmlformats.org/drawingml/2006/picture">
-                <pic:pic xmlns:pic="http://schemas.openxmlformats.org/drawingml/2006/picture">
-                  <pic:nvPicPr>
-                    <pic:cNvPr id="898088479" name="Picture 1" descr="A black text on a white background&#10;&#10;Description automatically generated with medium confidence"/>
-                    <pic:cNvPicPr/>
-                  </pic:nvPicPr>
-                  <pic:blipFill>
-                    <a:blip r:embed="rId20"/>
-                    <a:stretch>
-                      <a:fillRect/>
-                    </a:stretch>
-                  </pic:blipFill>
-                  <pic:spPr>
-                    <a:xfrm>
-                      <a:off x="0" y="0"/>
-                      <a:ext cx="3524742" cy="771633"/>
-                    </a:xfrm>
-                    <a:prstGeom prst="rect">
-                      <a:avLst/>
-                    </a:prstGeom>
-                  </pic:spPr>
-                </pic:pic>
-              </a:graphicData>
-            </a:graphic>
-          </wp:inline>
-        </w:drawing>
-      </w:r>
-    </w:p>
+        <w:t xml:space="preserve"> There are a few apps which attempt to do something </w:t>
+      </w:r>
+      <w:r>
+        <w:lastRenderedPageBreak/>
+        <w:t>similar, but they don’t often do exactly what my stakeholders want, and are often bloated and do lots of things not very well instead of one thing very well.</w:t>
+      </w:r>
+    </w:p>
+    <w:p/>
     <w:p>
       <w:pPr>
         <w:pStyle w:val="Heading2"/>
@@ -4184,152 +4084,95 @@
     </w:p>
     <w:p>
       <w:r>
-        <w:rPr>
-          <w:noProof/>
-        </w:rPr>
-        <w:drawing>
-          <wp:anchor distT="0" distB="0" distL="114300" distR="114300" simplePos="0" relativeHeight="251663360" behindDoc="0" locked="0" layoutInCell="1" allowOverlap="1" wp14:anchorId="0DB352FE" wp14:editId="32EB1CBB">
-            <wp:simplePos x="0" y="0"/>
-            <wp:positionH relativeFrom="column">
-              <wp:posOffset>0</wp:posOffset>
-            </wp:positionH>
-            <wp:positionV relativeFrom="paragraph">
-              <wp:posOffset>471805</wp:posOffset>
-            </wp:positionV>
-            <wp:extent cx="3495675" cy="447675"/>
-            <wp:effectExtent l="0" t="0" r="9525" b="9525"/>
-            <wp:wrapSquare wrapText="bothSides"/>
-            <wp:docPr id="579422473" name="Picture 1"/>
-            <wp:cNvGraphicFramePr>
-              <a:graphicFrameLocks xmlns:a="http://schemas.openxmlformats.org/drawingml/2006/main" noChangeAspect="1"/>
-            </wp:cNvGraphicFramePr>
-            <a:graphic xmlns:a="http://schemas.openxmlformats.org/drawingml/2006/main">
-              <a:graphicData uri="http://schemas.openxmlformats.org/drawingml/2006/picture">
-                <pic:pic xmlns:pic="http://schemas.openxmlformats.org/drawingml/2006/picture">
-                  <pic:nvPicPr>
-                    <pic:cNvPr id="579422473" name=""/>
-                    <pic:cNvPicPr/>
-                  </pic:nvPicPr>
-                  <pic:blipFill>
-                    <a:blip r:embed="rId21">
-                      <a:extLst>
-                        <a:ext uri="{28A0092B-C50C-407E-A947-70E740481C1C}">
-                          <a14:useLocalDpi xmlns:a14="http://schemas.microsoft.com/office/drawing/2010/main" val="0"/>
-                        </a:ext>
-                      </a:extLst>
-                    </a:blip>
-                    <a:stretch>
-                      <a:fillRect/>
-                    </a:stretch>
-                  </pic:blipFill>
-                  <pic:spPr>
-                    <a:xfrm>
-                      <a:off x="0" y="0"/>
-                      <a:ext cx="3495675" cy="447675"/>
-                    </a:xfrm>
-                    <a:prstGeom prst="rect">
-                      <a:avLst/>
-                    </a:prstGeom>
-                  </pic:spPr>
-                </pic:pic>
-              </a:graphicData>
-            </a:graphic>
-          </wp:anchor>
-        </w:drawing>
-      </w:r>
-      <w:r>
-        <w:t xml:space="preserve">The app should then use the data collected to give the chords to the user in a better order, giving some chords more frequently </w:t>
-      </w:r>
+        <w:t>The app should then use the data collected to give the chords to the user in a better order, giving some chords more frequently depending on the user’s apparent competence in the chord.</w:t>
+      </w:r>
+    </w:p>
+    <w:p>
+      <w:pPr>
+        <w:pStyle w:val="Heading2"/>
+      </w:pPr>
+    </w:p>
+    <w:p>
+      <w:pPr>
+        <w:pStyle w:val="Heading2"/>
+      </w:pPr>
+      <w:bookmarkStart w:id="18" w:name="_Toc145621053"/>
+    </w:p>
+    <w:p>
+      <w:pPr>
+        <w:pStyle w:val="Heading2"/>
+      </w:pPr>
+      <w:r>
+        <w:t>Limitations</w:t>
+      </w:r>
+      <w:bookmarkEnd w:id="18"/>
+    </w:p>
+    <w:p>
+      <w:pPr>
+        <w:pStyle w:val="Heading3"/>
+      </w:pPr>
+      <w:bookmarkStart w:id="19" w:name="_Toc145621054"/>
+      <w:r>
+        <w:t>Time</w:t>
+      </w:r>
+      <w:bookmarkEnd w:id="19"/>
+    </w:p>
+    <w:p>
+      <w:r>
+        <w:t>One of the biggest limitations is time. I have only a couple of months to design and create this app, so some features must be left out.</w:t>
+      </w:r>
+      <w:r>
+        <w:t xml:space="preserve"> However, in the section labelled “Optional Features”, there are features that could be implemented if I have time, features that would be nice to have but aren’t essential.</w:t>
+      </w:r>
+    </w:p>
+    <w:p>
+      <w:pPr>
+        <w:pStyle w:val="Heading3"/>
+      </w:pPr>
+      <w:bookmarkStart w:id="20" w:name="_Toc145621055"/>
+      <w:r>
+        <w:t>Melody/Tempo</w:t>
+      </w:r>
+      <w:bookmarkEnd w:id="20"/>
+    </w:p>
+    <w:p>
+      <w:r>
+        <w:t>The app will not have capacity to recognise the tempo or rhythm of the user’s playing, just the notes that they play.</w:t>
+      </w:r>
+      <w:r>
+        <w:t xml:space="preserve"> This is because it is difficult to measure a melody because students play at a wide variety of speeds. Furthermore, chords don’t require rhythm or tempo to play when they are not in the song, so it is purely outside of the scope of the app, which doesn’t teach the user songs but the chords.</w:t>
+      </w:r>
+    </w:p>
+    <w:p>
+      <w:pPr>
+        <w:pStyle w:val="Heading2"/>
+      </w:pPr>
+      <w:r>
+        <w:t>Optional Features</w:t>
+      </w:r>
+    </w:p>
+    <w:p>
+      <w:pPr>
+        <w:pStyle w:val="Heading3"/>
+      </w:pPr>
+      <w:r>
+        <w:t>Song mode</w:t>
+      </w:r>
+    </w:p>
+    <w:p>
+      <w:r>
+        <w:t>The u</w:t>
+      </w:r>
+      <w:r>
+        <w:t>ser could play along to a song that the app plays and displays the chords next to it. This could be a fun game for the user and the user could even learn the melody then not even need the chord.</w:t>
+      </w:r>
+    </w:p>
+    <w:p>
+      <w:pPr>
+        <w:pStyle w:val="Heading3"/>
+      </w:pPr>
       <w:r>
         <w:lastRenderedPageBreak/>
-        <w:t>depending on the user’s apparent competence in the chord.</w:t>
-      </w:r>
-    </w:p>
-    <w:p>
-      <w:pPr>
-        <w:pStyle w:val="Heading2"/>
-      </w:pPr>
-    </w:p>
-    <w:p>
-      <w:pPr>
-        <w:pStyle w:val="Heading2"/>
-      </w:pPr>
-      <w:bookmarkStart w:id="18" w:name="_Toc145621053"/>
-    </w:p>
-    <w:p>
-      <w:pPr>
-        <w:pStyle w:val="Heading2"/>
-      </w:pPr>
-      <w:r>
-        <w:t>Limitations</w:t>
-      </w:r>
-      <w:bookmarkEnd w:id="18"/>
-    </w:p>
-    <w:p>
-      <w:pPr>
-        <w:pStyle w:val="Heading3"/>
-      </w:pPr>
-      <w:bookmarkStart w:id="19" w:name="_Toc145621054"/>
-      <w:r>
-        <w:t>Time</w:t>
-      </w:r>
-      <w:bookmarkEnd w:id="19"/>
-    </w:p>
-    <w:p>
-      <w:r>
-        <w:t>One of the biggest limitations is time. I have only a couple of months to design and create this app, so some features must be left out.</w:t>
-      </w:r>
-      <w:r>
-        <w:t xml:space="preserve"> However, in the section labelled “Optional Features”, there are features that could be implemented if I have time, features that would be nice to have but aren’t essential.</w:t>
-      </w:r>
-    </w:p>
-    <w:p>
-      <w:pPr>
-        <w:pStyle w:val="Heading3"/>
-      </w:pPr>
-      <w:bookmarkStart w:id="20" w:name="_Toc145621055"/>
-      <w:r>
-        <w:t>Melody/Tempo</w:t>
-      </w:r>
-      <w:bookmarkEnd w:id="20"/>
-    </w:p>
-    <w:p>
-      <w:r>
-        <w:t>The app will not have capacity to recognise the tempo or rhythm of the user’s playing, just the notes that they play.</w:t>
-      </w:r>
-      <w:r>
-        <w:t xml:space="preserve"> This is because it is difficult to measure a melody because students play at a wide variety of speeds. Furthermore, chords don’t require rhythm or tempo to play when they are not in the song, so it is purely outside of the scope of the app, which doesn’t teach the user songs but the chords.</w:t>
-      </w:r>
-    </w:p>
-    <w:p>
-      <w:pPr>
-        <w:pStyle w:val="Heading2"/>
-      </w:pPr>
-      <w:r>
-        <w:t>Optional Features</w:t>
-      </w:r>
-    </w:p>
-    <w:p>
-      <w:pPr>
-        <w:pStyle w:val="Heading3"/>
-      </w:pPr>
-      <w:r>
-        <w:t>Song mode</w:t>
-      </w:r>
-    </w:p>
-    <w:p>
-      <w:r>
-        <w:t>The u</w:t>
-      </w:r>
-      <w:r>
-        <w:t>ser could play along to a song that the app plays and displays the chords next to it. This could be a fun game for the user and the user could even learn the melody then not even need the chord.</w:t>
-      </w:r>
-    </w:p>
-    <w:p>
-      <w:pPr>
-        <w:pStyle w:val="Heading3"/>
-      </w:pPr>
-      <w:r>
         <w:t>Piano Graphic</w:t>
       </w:r>
     </w:p>
@@ -4359,7 +4202,7 @@
                     <pic:cNvPicPr/>
                   </pic:nvPicPr>
                   <pic:blipFill>
-                    <a:blip r:embed="rId22"/>
+                    <a:blip r:embed="rId18"/>
                     <a:stretch>
                       <a:fillRect/>
                     </a:stretch>
@@ -4447,7 +4290,6 @@
         <w:rPr>
           <w:noProof/>
         </w:rPr>
-        <w:lastRenderedPageBreak/>
         <w:drawing>
           <wp:inline distT="0" distB="0" distL="0" distR="0" wp14:anchorId="0183C7FD" wp14:editId="379BE996">
             <wp:extent cx="3496163" cy="609685"/>
@@ -4464,7 +4306,7 @@
                     <pic:cNvPicPr/>
                   </pic:nvPicPr>
                   <pic:blipFill>
-                    <a:blip r:embed="rId23"/>
+                    <a:blip r:embed="rId19"/>
                     <a:stretch>
                       <a:fillRect/>
                     </a:stretch>
@@ -4516,7 +4358,7 @@
                     <pic:cNvPicPr/>
                   </pic:nvPicPr>
                   <pic:blipFill>
-                    <a:blip r:embed="rId24"/>
+                    <a:blip r:embed="rId20"/>
                     <a:stretch>
                       <a:fillRect/>
                     </a:stretch>
@@ -4688,11 +4530,7 @@
           <w:tcPr>
             <w:tcW w:w="2274" w:type="dxa"/>
           </w:tcPr>
-          <w:p>
-            <w:r>
-              <w:t>Y</w:t>
-            </w:r>
-          </w:p>
+          <w:p/>
         </w:tc>
       </w:tr>
       <w:tr>
@@ -4730,11 +4568,7 @@
           <w:tcPr>
             <w:tcW w:w="2274" w:type="dxa"/>
           </w:tcPr>
-          <w:p>
-            <w:r>
-              <w:t>Y</w:t>
-            </w:r>
-          </w:p>
+          <w:p/>
         </w:tc>
       </w:tr>
       <w:tr>
@@ -4772,11 +4606,7 @@
           <w:tcPr>
             <w:tcW w:w="2274" w:type="dxa"/>
           </w:tcPr>
-          <w:p>
-            <w:r>
-              <w:t>Y</w:t>
-            </w:r>
-          </w:p>
+          <w:p/>
         </w:tc>
       </w:tr>
       <w:tr>
@@ -4832,6 +4662,7 @@
               <w:rPr>
                 <w:color w:val="FF0000"/>
               </w:rPr>
+              <w:lastRenderedPageBreak/>
               <w:t>2</w:t>
             </w:r>
           </w:p>
@@ -5088,11 +4919,7 @@
           </w:tcPr>
           <w:p>
             <w:r>
-              <w:t xml:space="preserve">So that advanced users don’t have to </w:t>
-            </w:r>
-            <w:r>
-              <w:lastRenderedPageBreak/>
-              <w:t>start on easy chords</w:t>
+              <w:t>So that advanced users don’t have to start on easy chords</w:t>
             </w:r>
           </w:p>
         </w:tc>
@@ -5135,9 +4962,11 @@
             <w:r>
               <w:t>“</w:t>
             </w:r>
+            <w:proofErr w:type="spellStart"/>
             <w:r>
               <w:t>Gmin</w:t>
             </w:r>
+            <w:proofErr w:type="spellEnd"/>
             <w:r>
               <w:t>”</w:t>
             </w:r>
@@ -5374,6 +5203,7 @@
           </w:tcPr>
           <w:p>
             <w:r>
+              <w:lastRenderedPageBreak/>
               <w:t>3.5</w:t>
             </w:r>
           </w:p>
@@ -5702,7 +5532,6 @@
           </w:tcPr>
           <w:p>
             <w:r>
-              <w:lastRenderedPageBreak/>
               <w:t>4.5</w:t>
             </w:r>
           </w:p>
@@ -5910,6 +5739,7 @@
               <w:rPr>
                 <w:color w:val="FF0000"/>
               </w:rPr>
+              <w:lastRenderedPageBreak/>
               <w:t>5</w:t>
             </w:r>
           </w:p>
@@ -6121,11 +5951,7 @@
           </w:tcPr>
           <w:p>
             <w:r>
-              <w:t xml:space="preserve">If the notes are too quiet on average, I still need them to be picked up by the microphone, and if there is some background </w:t>
-            </w:r>
-            <w:r>
-              <w:lastRenderedPageBreak/>
-              <w:t>noise then some loud notes, I need to differentiate between them so that the background noise isn’t perceived as notes.</w:t>
+              <w:t>If the notes are too quiet on average, I still need them to be picked up by the microphone, and if there is some background noise then some loud notes, I need to differentiate between them so that the background noise isn’t perceived as notes.</w:t>
             </w:r>
           </w:p>
         </w:tc>
@@ -6172,8 +5998,8 @@
       <w:bookmarkEnd w:id="26"/>
     </w:p>
     <w:sectPr>
-      <w:headerReference w:type="default" r:id="rId25"/>
-      <w:footerReference w:type="default" r:id="rId26"/>
+      <w:headerReference w:type="default" r:id="rId21"/>
+      <w:footerReference w:type="default" r:id="rId22"/>
       <w:pgSz w:w="11906" w:h="16838"/>
       <w:pgMar w:top="1440" w:right="1440" w:bottom="1440" w:left="1440" w:header="708" w:footer="708" w:gutter="0"/>
       <w:pgNumType w:start="0"/>
@@ -8399,6 +8225,7 @@
     <w:rsid w:val="003A34F3"/>
     <w:rsid w:val="004245BC"/>
     <w:rsid w:val="00474B00"/>
+    <w:rsid w:val="004E3CD4"/>
     <w:rsid w:val="004F062E"/>
     <w:rsid w:val="0053299D"/>
     <w:rsid w:val="009A623B"/>
@@ -9196,6 +9023,23 @@
 </file>
 
 <file path=customXml/item3.xml><?xml version="1.0" encoding="utf-8"?>
+<?mso-contentType ?>
+<FormTemplates xmlns="http://schemas.microsoft.com/sharepoint/v3/contenttype/forms">
+  <Display>DocumentLibraryForm</Display>
+  <Edit>DocumentLibraryForm</Edit>
+  <New>DocumentLibraryForm</New>
+</FormTemplates>
+</file>
+
+<file path=customXml/item4.xml><?xml version="1.0" encoding="utf-8"?>
+<p:properties xmlns:p="http://schemas.microsoft.com/office/2006/metadata/properties" xmlns:xsi="http://www.w3.org/2001/XMLSchema-instance" xmlns:pc="http://schemas.microsoft.com/office/infopath/2007/PartnerControls">
+  <documentManagement>
+    <_activity xmlns="cd8873aa-f4c7-47e3-90f8-cead8dfea2e1" xsi:nil="true"/>
+  </documentManagement>
+</p:properties>
+</file>
+
+<file path=customXml/item5.xml><?xml version="1.0" encoding="utf-8"?>
 <ct:contentTypeSchema xmlns:ct="http://schemas.microsoft.com/office/2006/metadata/contentType" xmlns:ma="http://schemas.microsoft.com/office/2006/metadata/properties/metaAttributes" ct:_="" ma:_="" ma:contentTypeName="Document" ma:contentTypeID="0x010100CF2BEC23712FBA4AA9D57A8396C9A970" ma:contentTypeVersion="15" ma:contentTypeDescription="Create a new document." ma:contentTypeScope="" ma:versionID="b97868e2e57c291a59ce76c9323a4d88">
   <xsd:schema xmlns:xsd="http://www.w3.org/2001/XMLSchema" xmlns:xs="http://www.w3.org/2001/XMLSchema" xmlns:p="http://schemas.microsoft.com/office/2006/metadata/properties" xmlns:ns3="cd8873aa-f4c7-47e3-90f8-cead8dfea2e1" xmlns:ns4="daf00e7f-80c6-458c-98d2-8d5373358a35" targetNamespace="http://schemas.microsoft.com/office/2006/metadata/properties" ma:root="true" ma:fieldsID="9978515167fe46f2a9b64a6757fff00e" ns3:_="" ns4:_="">
     <xsd:import namespace="cd8873aa-f4c7-47e3-90f8-cead8dfea2e1"/>
@@ -9430,23 +9274,6 @@
 </ct:contentTypeSchema>
 </file>
 
-<file path=customXml/item4.xml><?xml version="1.0" encoding="utf-8"?>
-<p:properties xmlns:p="http://schemas.microsoft.com/office/2006/metadata/properties" xmlns:xsi="http://www.w3.org/2001/XMLSchema-instance" xmlns:pc="http://schemas.microsoft.com/office/infopath/2007/PartnerControls">
-  <documentManagement>
-    <_activity xmlns="cd8873aa-f4c7-47e3-90f8-cead8dfea2e1" xsi:nil="true"/>
-  </documentManagement>
-</p:properties>
-</file>
-
-<file path=customXml/item5.xml><?xml version="1.0" encoding="utf-8"?>
-<?mso-contentType ?>
-<FormTemplates xmlns="http://schemas.microsoft.com/sharepoint/v3/contenttype/forms">
-  <Display>DocumentLibraryForm</Display>
-  <Edit>DocumentLibraryForm</Edit>
-  <New>DocumentLibraryForm</New>
-</FormTemplates>
-</file>
-
 <file path=customXml/itemProps1.xml><?xml version="1.0" encoding="utf-8"?>
 <ds:datastoreItem xmlns:ds="http://schemas.openxmlformats.org/officeDocument/2006/customXml" ds:itemID="{55AF091B-3C7A-41E3-B477-F2FDAA23CFDA}">
   <ds:schemaRefs>
@@ -9464,6 +9291,24 @@
 </file>
 
 <file path=customXml/itemProps3.xml><?xml version="1.0" encoding="utf-8"?>
+<ds:datastoreItem xmlns:ds="http://schemas.openxmlformats.org/officeDocument/2006/customXml" ds:itemID="{3EDF04F1-045F-49CA-A1FC-9ACCCE3AAA91}">
+  <ds:schemaRefs>
+    <ds:schemaRef ds:uri="http://schemas.microsoft.com/sharepoint/v3/contenttype/forms"/>
+  </ds:schemaRefs>
+</ds:datastoreItem>
+</file>
+
+<file path=customXml/itemProps4.xml><?xml version="1.0" encoding="utf-8"?>
+<ds:datastoreItem xmlns:ds="http://schemas.openxmlformats.org/officeDocument/2006/customXml" ds:itemID="{E5A3E11B-9DD7-45F6-AC8A-411BACE0F826}">
+  <ds:schemaRefs>
+    <ds:schemaRef ds:uri="http://schemas.microsoft.com/office/2006/metadata/properties"/>
+    <ds:schemaRef ds:uri="http://schemas.microsoft.com/office/infopath/2007/PartnerControls"/>
+    <ds:schemaRef ds:uri="cd8873aa-f4c7-47e3-90f8-cead8dfea2e1"/>
+  </ds:schemaRefs>
+</ds:datastoreItem>
+</file>
+
+<file path=customXml/itemProps5.xml><?xml version="1.0" encoding="utf-8"?>
 <ds:datastoreItem xmlns:ds="http://schemas.openxmlformats.org/officeDocument/2006/customXml" ds:itemID="{AB792465-D9D6-4752-8F08-E1B9B1664194}">
   <ds:schemaRefs>
     <ds:schemaRef ds:uri="http://schemas.microsoft.com/office/2006/metadata/contentType"/>
@@ -9480,22 +9325,4 @@
     <ds:schemaRef ds:uri="http://schemas.microsoft.com/internal/obd"/>
   </ds:schemaRefs>
 </ds:datastoreItem>
-</file>
-
-<file path=customXml/itemProps4.xml><?xml version="1.0" encoding="utf-8"?>
-<ds:datastoreItem xmlns:ds="http://schemas.openxmlformats.org/officeDocument/2006/customXml" ds:itemID="{E5A3E11B-9DD7-45F6-AC8A-411BACE0F826}">
-  <ds:schemaRefs>
-    <ds:schemaRef ds:uri="http://schemas.microsoft.com/office/2006/metadata/properties"/>
-    <ds:schemaRef ds:uri="http://schemas.microsoft.com/office/infopath/2007/PartnerControls"/>
-    <ds:schemaRef ds:uri="cd8873aa-f4c7-47e3-90f8-cead8dfea2e1"/>
-  </ds:schemaRefs>
-</ds:datastoreItem>
-</file>
-
-<file path=customXml/itemProps5.xml><?xml version="1.0" encoding="utf-8"?>
-<ds:datastoreItem xmlns:ds="http://schemas.openxmlformats.org/officeDocument/2006/customXml" ds:itemID="{3EDF04F1-045F-49CA-A1FC-9ACCCE3AAA91}">
-  <ds:schemaRefs>
-    <ds:schemaRef ds:uri="http://schemas.microsoft.com/sharepoint/v3/contenttype/forms"/>
-  </ds:schemaRefs>
-</ds:datastoreItem>
 </file>
</xml_diff>

<commit_message>
Started to describe PCM and FFT
</commit_message>
<xml_diff>
--- a/A-Level Computer Science Practical Programming Project.docx
+++ b/A-Level Computer Science Practical Programming Project.docx
@@ -3752,15 +3752,7 @@
         <w:ind w:left="360"/>
       </w:pPr>
       <w:r>
-        <w:t xml:space="preserve">Question 5 helps me to understand how game-y the app should be. This is important because some apps go </w:t>
-      </w:r>
-      <w:proofErr w:type="spellStart"/>
-      <w:r>
-        <w:t>to</w:t>
-      </w:r>
-      <w:proofErr w:type="spellEnd"/>
-      <w:r>
-        <w:t xml:space="preserve"> far, and some don’t go far enough. For example, you don’t want to be running around a 3D world whilst playing your chords, it’s too far, but also, you don’t want to be staring at a grey screen telling you chords to play with no reward or game at all.</w:t>
+        <w:t>Question 5 helps me to understand how game-y the app should be. This is important because some apps go to far, and some don’t go far enough. For example, you don’t want to be running around a 3D world whilst playing your chords, it’s too far, but also, you don’t want to be staring at a grey screen telling you chords to play with no reward or game at all.</w:t>
       </w:r>
     </w:p>
     <w:p>
@@ -4225,15 +4217,7 @@
         <w:pStyle w:val="Heading4"/>
       </w:pPr>
       <w:r>
-        <w:t>“</w:t>
-      </w:r>
-      <w:proofErr w:type="spellStart"/>
-      <w:r>
-        <w:t>Yousician</w:t>
-      </w:r>
-      <w:proofErr w:type="spellEnd"/>
-      <w:r>
-        <w:t>”</w:t>
+        <w:t>“Yousician”</w:t>
       </w:r>
     </w:p>
     <w:p>
@@ -4418,6 +4402,7 @@
         <w:pStyle w:val="Heading4"/>
       </w:pPr>
       <w:r>
+        <w:lastRenderedPageBreak/>
         <w:t>“Simply Piano”</w:t>
       </w:r>
     </w:p>
@@ -4717,6 +4702,7 @@
       </w:pPr>
       <w:bookmarkStart w:id="16" w:name="_Toc146983394"/>
       <w:r>
+        <w:lastRenderedPageBreak/>
         <w:t>Listen to Notes</w:t>
       </w:r>
       <w:bookmarkEnd w:id="16"/>
@@ -5546,11 +5532,9 @@
             <w:r>
               <w:t>“</w:t>
             </w:r>
-            <w:proofErr w:type="spellStart"/>
             <w:r>
               <w:t>Gmin</w:t>
             </w:r>
-            <w:proofErr w:type="spellEnd"/>
             <w:r>
               <w:t>”</w:t>
             </w:r>
@@ -6798,7 +6782,6 @@
           <w:bCs/>
         </w:rPr>
       </w:pPr>
-      <w:proofErr w:type="spellStart"/>
       <w:r>
         <w:rPr>
           <w:b/>
@@ -6806,7 +6789,6 @@
         </w:rPr>
         <w:t>waveIn_DataAvailable</w:t>
       </w:r>
-      <w:proofErr w:type="spellEnd"/>
     </w:p>
     <w:p>
       <w:r>
@@ -6821,7 +6803,6 @@
           <w:bCs/>
         </w:rPr>
       </w:pPr>
-      <w:proofErr w:type="spellStart"/>
       <w:r>
         <w:rPr>
           <w:b/>
@@ -6829,19 +6810,10 @@
         </w:rPr>
         <w:t>StartListening</w:t>
       </w:r>
-      <w:proofErr w:type="spellEnd"/>
     </w:p>
     <w:p>
       <w:r>
-        <w:t xml:space="preserve">This is a method that starts the recording of audio from the mic. More specifically, it should initialise the buffer and set the </w:t>
-      </w:r>
-      <w:proofErr w:type="spellStart"/>
-      <w:r>
-        <w:t>waveIn</w:t>
-      </w:r>
-      <w:proofErr w:type="spellEnd"/>
-      <w:r>
-        <w:t xml:space="preserve"> device to recording.</w:t>
+        <w:t>This is a method that starts the recording of audio from the mic. More specifically, it should initialise the buffer and set the waveIn device to recording.</w:t>
       </w:r>
     </w:p>
     <w:p>
@@ -6851,7 +6823,6 @@
           <w:bCs/>
         </w:rPr>
       </w:pPr>
-      <w:proofErr w:type="spellStart"/>
       <w:r>
         <w:rPr>
           <w:b/>
@@ -6859,7 +6830,6 @@
         </w:rPr>
         <w:t>WhatNoteAmI</w:t>
       </w:r>
-      <w:proofErr w:type="spellEnd"/>
     </w:p>
     <w:p>
       <w:r>
@@ -7093,7 +7063,42 @@
           <w:rFonts w:eastAsiaTheme="minorEastAsia"/>
           <w:noProof/>
         </w:rPr>
-        <w:t>We take 12 because.. Then modulo because..</w:t>
+        <w:t xml:space="preserve">We take </w:t>
+      </w:r>
+      <w:r>
+        <w:rPr>
+          <w:rFonts w:eastAsiaTheme="minorEastAsia"/>
+          <w:noProof/>
+        </w:rPr>
+        <w:t xml:space="preserve">21 </w:t>
+      </w:r>
+      <w:r>
+        <w:rPr>
+          <w:rFonts w:eastAsiaTheme="minorEastAsia"/>
+          <w:noProof/>
+        </w:rPr>
+        <w:t>because</w:t>
+      </w:r>
+      <w:r>
+        <w:rPr>
+          <w:rFonts w:eastAsiaTheme="minorEastAsia"/>
+          <w:noProof/>
+        </w:rPr>
+        <w:t xml:space="preserve"> the smallest MIDI number (A0) is is 21.</w:t>
+      </w:r>
+      <w:r>
+        <w:rPr>
+          <w:rFonts w:eastAsiaTheme="minorEastAsia"/>
+          <w:noProof/>
+        </w:rPr>
+        <w:t xml:space="preserve"> Then modulo because</w:t>
+      </w:r>
+      <w:r>
+        <w:rPr>
+          <w:rFonts w:eastAsiaTheme="minorEastAsia"/>
+          <w:noProof/>
+        </w:rPr>
+        <w:t xml:space="preserve"> there are 12 items in the list and I don’t care about the octave that is played.</w:t>
       </w:r>
     </w:p>
     <w:p>
@@ -7154,6 +7159,221 @@
         </w:drawing>
       </w:r>
     </w:p>
+    <w:p/>
+    <w:p/>
+    <w:p>
+      <w:pPr>
+        <w:rPr>
+          <w:b/>
+          <w:bCs/>
+        </w:rPr>
+      </w:pPr>
+      <w:r>
+        <w:rPr>
+          <w:b/>
+          <w:bCs/>
+        </w:rPr>
+        <w:lastRenderedPageBreak/>
+        <w:t>Process Data</w:t>
+      </w:r>
+    </w:p>
+    <w:p>
+      <w:r>
+        <w:t>This method will regularly be called to process the most recent data in the microphone. It will call other methods to help it do this.</w:t>
+      </w:r>
+    </w:p>
+    <w:p>
+      <w:pPr>
+        <w:rPr>
+          <w:b/>
+          <w:bCs/>
+        </w:rPr>
+      </w:pPr>
+      <w:r>
+        <w:rPr>
+          <w:b/>
+          <w:bCs/>
+        </w:rPr>
+        <w:t xml:space="preserve">Calculate PCM </w:t>
+      </w:r>
+      <w:r>
+        <w:rPr>
+          <w:b/>
+          <w:bCs/>
+        </w:rPr>
+        <w:t>Values</w:t>
+      </w:r>
+    </w:p>
+    <w:p>
+      <w:r>
+        <w:t>PCM (pulse-code modulation) is a way of digitally representing analogue signals. The amplitude of the signal is sampled at uniform intervals and quantized to the nearest value within a range of steps.</w:t>
+      </w:r>
+      <w:r>
+        <w:rPr>
+          <w:rStyle w:val="FootnoteReference"/>
+        </w:rPr>
+        <w:footnoteReference w:id="2"/>
+      </w:r>
+    </w:p>
+    <w:p>
+      <w:r>
+        <w:t>The method has an input of a byte array containing the information in the buffer, and how many points of data there are.</w:t>
+      </w:r>
+      <w:r>
+        <w:t xml:space="preserve"> The method should then output a double array of values. These values are the integer numbers stored in every 2 bytes of the array as a percentage of the maximum 16 bit integer.</w:t>
+      </w:r>
+    </w:p>
+    <w:p>
+      <w:r>
+        <w:t>This array is then the output.</w:t>
+      </w:r>
+    </w:p>
+    <w:p>
+      <w:pPr>
+        <w:rPr>
+          <w:b/>
+          <w:bCs/>
+        </w:rPr>
+      </w:pPr>
+      <w:r>
+        <w:rPr>
+          <w:b/>
+          <w:bCs/>
+        </w:rPr>
+        <w:t>Calculate FFT Values</w:t>
+      </w:r>
+    </w:p>
+    <w:p>
+      <w:r>
+        <w:t xml:space="preserve">Similarly to PCM values, this method takes an input of the byte array and the </w:t>
+      </w:r>
+      <w:r>
+        <w:t>number</w:t>
+      </w:r>
+      <w:r>
+        <w:t xml:space="preserve"> of samples of data</w:t>
+      </w:r>
+      <w:r>
+        <w:t>. I</w:t>
+      </w:r>
+      <w:r>
+        <w:t xml:space="preserve">t also takes an input of the </w:t>
+      </w:r>
+      <w:r>
+        <w:t>PCM</w:t>
+      </w:r>
+      <w:r>
+        <w:t xml:space="preserve"> array</w:t>
+      </w:r>
+      <w:r>
+        <w:t>.</w:t>
+      </w:r>
+    </w:p>
+    <w:p>
+      <w:r>
+        <w:t>FFT (fast Fourier transform) computes the Discrete Fourier transform of a sequence. This process converts a signal from its original domain (e.g. a time-domain graph shows how a signal changes over time) to a representation in the frequency domain (how a signal is distributed through many frequencies).</w:t>
+      </w:r>
+      <w:r>
+        <w:rPr>
+          <w:rStyle w:val="FootnoteReference"/>
+        </w:rPr>
+        <w:footnoteReference w:id="3"/>
+      </w:r>
+    </w:p>
+    <w:p>
+      <w:pPr>
+        <w:keepNext/>
+      </w:pPr>
+      <w:r>
+        <w:rPr>
+          <w:noProof/>
+        </w:rPr>
+        <w:drawing>
+          <wp:inline distT="0" distB="0" distL="0" distR="0" wp14:anchorId="58AE3A9E" wp14:editId="652C9D1E">
+            <wp:extent cx="2099310" cy="1741170"/>
+            <wp:effectExtent l="0" t="0" r="0" b="0"/>
+            <wp:docPr id="1594613517" name="Picture 1" descr="A screenshot of a graph&#10;&#10;Description automatically generated"/>
+            <wp:cNvGraphicFramePr>
+              <a:graphicFrameLocks xmlns:a="http://schemas.openxmlformats.org/drawingml/2006/main" noChangeAspect="1"/>
+            </wp:cNvGraphicFramePr>
+            <a:graphic xmlns:a="http://schemas.openxmlformats.org/drawingml/2006/main">
+              <a:graphicData uri="http://schemas.openxmlformats.org/drawingml/2006/picture">
+                <pic:pic xmlns:pic="http://schemas.openxmlformats.org/drawingml/2006/picture">
+                  <pic:nvPicPr>
+                    <pic:cNvPr id="1594613517" name="Picture 1" descr="A screenshot of a graph&#10;&#10;Description automatically generated"/>
+                    <pic:cNvPicPr>
+                      <a:picLocks noChangeAspect="1" noChangeArrowheads="1"/>
+                    </pic:cNvPicPr>
+                  </pic:nvPicPr>
+                  <pic:blipFill>
+                    <a:blip r:embed="rId23">
+                      <a:extLst>
+                        <a:ext uri="{28A0092B-C50C-407E-A947-70E740481C1C}">
+                          <a14:useLocalDpi xmlns:a14="http://schemas.microsoft.com/office/drawing/2010/main" val="0"/>
+                        </a:ext>
+                      </a:extLst>
+                    </a:blip>
+                    <a:srcRect/>
+                    <a:stretch>
+                      <a:fillRect/>
+                    </a:stretch>
+                  </pic:blipFill>
+                  <pic:spPr bwMode="auto">
+                    <a:xfrm>
+                      <a:off x="0" y="0"/>
+                      <a:ext cx="2099310" cy="1741170"/>
+                    </a:xfrm>
+                    <a:prstGeom prst="rect">
+                      <a:avLst/>
+                    </a:prstGeom>
+                    <a:noFill/>
+                    <a:ln>
+                      <a:noFill/>
+                    </a:ln>
+                  </pic:spPr>
+                </pic:pic>
+              </a:graphicData>
+            </a:graphic>
+          </wp:inline>
+        </w:drawing>
+      </w:r>
+    </w:p>
+    <w:p>
+      <w:pPr>
+        <w:pStyle w:val="Caption"/>
+      </w:pPr>
+      <w:r>
+        <w:t>A discrete Fourier analysis of a sum of cosine waves at 10, 20, 30, 40, and 50 Hz</w:t>
+      </w:r>
+      <w:r>
+        <w:br/>
+        <w:t>(</w:t>
+      </w:r>
+      <w:hyperlink r:id="rId24" w:history="1">
+        <w:r>
+          <w:rPr>
+            <w:rStyle w:val="Hyperlink"/>
+          </w:rPr>
+          <w:t>https://en.wikipedia.org/wiki/Fast_Fourier_transform</w:t>
+        </w:r>
+      </w:hyperlink>
+      <w:r>
+        <w:t>)</w:t>
+      </w:r>
+    </w:p>
+    <w:p>
+      <w:r>
+        <w:t>There are many different types of FFT. I am going to use the Cooley-Tukey Algorithm, and to do that I am going to use a library called Accord.Math which has a function that takes an input of the data as an array of complex numbers (it uses complex numbers so that it can represent the phase of the wave as well as the amplitude)</w:t>
+      </w:r>
+      <w:r>
+        <w:t xml:space="preserve"> and a direction, which will be forward in this case.</w:t>
+      </w:r>
+    </w:p>
+    <w:p>
+      <w:r>
+        <w:t>….</w:t>
+      </w:r>
+    </w:p>
     <w:tbl>
       <w:tblPr>
         <w:tblStyle w:val="TableGrid"/>
@@ -7187,64 +7407,23 @@
             <w:tcW w:w="8563" w:type="dxa"/>
           </w:tcPr>
           <w:p>
-            <w:pPr>
-              <w:spacing w:after="0" w:line="240" w:lineRule="auto"/>
-            </w:pPr>
             <w:r>
               <w:lastRenderedPageBreak/>
               <w:t>+</w:t>
             </w:r>
             <w:r>
-              <w:t xml:space="preserve"> </w:t>
-            </w:r>
-            <w:proofErr w:type="spellStart"/>
-            <w:r>
-              <w:t>WaveIn</w:t>
-            </w:r>
-            <w:proofErr w:type="spellEnd"/>
-            <w:r>
-              <w:t xml:space="preserve"> </w:t>
-            </w:r>
-            <w:proofErr w:type="spellStart"/>
-            <w:r>
-              <w:t>waveIn</w:t>
-            </w:r>
-            <w:proofErr w:type="spellEnd"/>
-            <w:r>
-              <w:t>;</w:t>
+              <w:t xml:space="preserve"> WaveIn waveIn;</w:t>
             </w:r>
           </w:p>
           <w:p>
-            <w:pPr>
-              <w:spacing w:after="0" w:line="240" w:lineRule="auto"/>
-            </w:pPr>
             <w:r>
               <w:t>-</w:t>
             </w:r>
             <w:r>
-              <w:t xml:space="preserve"> </w:t>
-            </w:r>
-            <w:proofErr w:type="spellStart"/>
-            <w:r>
-              <w:t>BufferedWaveProvider</w:t>
-            </w:r>
-            <w:proofErr w:type="spellEnd"/>
-            <w:r>
-              <w:t xml:space="preserve"> </w:t>
-            </w:r>
-            <w:proofErr w:type="spellStart"/>
-            <w:r>
-              <w:t>bwp</w:t>
-            </w:r>
-            <w:proofErr w:type="spellEnd"/>
-            <w:r>
-              <w:t>;</w:t>
+              <w:t xml:space="preserve"> BufferedWaveProvider bwp;</w:t>
             </w:r>
           </w:p>
           <w:p>
-            <w:pPr>
-              <w:spacing w:after="0" w:line="240" w:lineRule="auto"/>
-            </w:pPr>
             <w:r>
               <w:t>-</w:t>
             </w:r>
@@ -7253,9 +7432,6 @@
             </w:r>
           </w:p>
           <w:p>
-            <w:pPr>
-              <w:spacing w:after="0" w:line="240" w:lineRule="auto"/>
-            </w:pPr>
             <w:r>
               <w:t>-</w:t>
             </w:r>
@@ -7283,65 +7459,17 @@
           </w:tcPr>
           <w:p>
             <w:r>
-              <w:t xml:space="preserve">+ Listener(int </w:t>
-            </w:r>
-            <w:proofErr w:type="spellStart"/>
-            <w:r>
-              <w:t>pBUFFERSIZE</w:t>
-            </w:r>
-            <w:proofErr w:type="spellEnd"/>
-            <w:r>
-              <w:t xml:space="preserve">, int </w:t>
-            </w:r>
-            <w:proofErr w:type="spellStart"/>
-            <w:r>
-              <w:t>pRATE</w:t>
-            </w:r>
-            <w:proofErr w:type="spellEnd"/>
-            <w:r>
-              <w:t xml:space="preserve">=44100, int </w:t>
-            </w:r>
-            <w:proofErr w:type="spellStart"/>
-            <w:r>
-              <w:t>pDeviceNumber</w:t>
-            </w:r>
-            <w:proofErr w:type="spellEnd"/>
-            <w:r>
-              <w:t>=1)</w:t>
+              <w:t>+ Listener(int pBUFFERSIZE, int pRATE=44100, int pDeviceNumber=1)</w:t>
             </w:r>
           </w:p>
           <w:p>
             <w:r>
-              <w:t xml:space="preserve">- </w:t>
-            </w:r>
-            <w:proofErr w:type="spellStart"/>
-            <w:r>
-              <w:t>waveIn_DataAvailable</w:t>
-            </w:r>
-            <w:proofErr w:type="spellEnd"/>
-            <w:r>
-              <w:t xml:space="preserve">(object? Sender, </w:t>
-            </w:r>
-            <w:proofErr w:type="spellStart"/>
-            <w:r>
-              <w:t>WaveInEventArgs</w:t>
-            </w:r>
-            <w:proofErr w:type="spellEnd"/>
-            <w:r>
-              <w:t xml:space="preserve"> e)</w:t>
+              <w:t>- waveIn_DataAvailable(object? Sender, WaveInEventArgs e)</w:t>
             </w:r>
           </w:p>
           <w:p>
             <w:r>
-              <w:t xml:space="preserve">+ </w:t>
-            </w:r>
-            <w:proofErr w:type="spellStart"/>
-            <w:r>
-              <w:t>StartListening</w:t>
-            </w:r>
-            <w:proofErr w:type="spellEnd"/>
-            <w:r>
-              <w:t>()</w:t>
+              <w:t>+ StartListening()</w:t>
             </w:r>
           </w:p>
           <w:p>
@@ -7351,13 +7479,8 @@
             <w:r>
               <w:t xml:space="preserve">string </w:t>
             </w:r>
-            <w:proofErr w:type="spellStart"/>
-            <w:r>
-              <w:t>WhatNoteAmI</w:t>
-            </w:r>
-            <w:proofErr w:type="spellEnd"/>
-            <w:r>
-              <w:t>(double frequency)</w:t>
+            <w:r>
+              <w:t>WhatNoteAmI(double frequency)</w:t>
             </w:r>
           </w:p>
           <w:p>
@@ -7367,63 +7490,21 @@
             <w:r>
               <w:t xml:space="preserve">List&lt;string&gt; </w:t>
             </w:r>
-            <w:proofErr w:type="spellStart"/>
-            <w:r>
-              <w:t>ProcessData</w:t>
-            </w:r>
-            <w:proofErr w:type="spellEnd"/>
-            <w:r>
-              <w:t>()</w:t>
+            <w:r>
+              <w:t>ProcessData()</w:t>
             </w:r>
           </w:p>
           <w:p>
             <w:r>
-              <w:t xml:space="preserve">+ double[] </w:t>
-            </w:r>
-            <w:proofErr w:type="spellStart"/>
-            <w:r>
-              <w:t>CalculatePCMValues</w:t>
-            </w:r>
-            <w:proofErr w:type="spellEnd"/>
-            <w:r>
-              <w:t xml:space="preserve">(byte[] frames, int </w:t>
-            </w:r>
-            <w:proofErr w:type="spellStart"/>
-            <w:r>
-              <w:t>PointCount</w:t>
-            </w:r>
-            <w:proofErr w:type="spellEnd"/>
-            <w:r>
-              <w:t>)</w:t>
+              <w:t>+ double[] CalculatePCMValues(byte[] frames, int PointCount)</w:t>
             </w:r>
           </w:p>
           <w:p>
             <w:r>
               <w:t xml:space="preserve">+ double[] </w:t>
             </w:r>
-            <w:proofErr w:type="spellStart"/>
-            <w:r>
-              <w:t>CalculateFFTValues</w:t>
-            </w:r>
-            <w:proofErr w:type="spellEnd"/>
-            <w:r>
-              <w:t xml:space="preserve">(byte[] frames, int </w:t>
-            </w:r>
-            <w:proofErr w:type="spellStart"/>
-            <w:r>
-              <w:t>PointCount</w:t>
-            </w:r>
-            <w:proofErr w:type="spellEnd"/>
-            <w:r>
-              <w:t xml:space="preserve">, double[] </w:t>
-            </w:r>
-            <w:proofErr w:type="spellStart"/>
-            <w:r>
-              <w:t>pcm</w:t>
-            </w:r>
-            <w:proofErr w:type="spellEnd"/>
-            <w:r>
-              <w:t>)</w:t>
+            <w:r>
+              <w:t>CalculateFFTValues(byte[] frames, int PointCount, double[] pcm)</w:t>
             </w:r>
           </w:p>
           <w:p>
@@ -7431,7 +7512,7 @@
               <w:t xml:space="preserve">+ </w:t>
             </w:r>
             <w:r>
-              <w:t>double[] FFT(double[] data)</w:t>
+              <w:t>double[] DbScale(double[] fftReal)</w:t>
             </w:r>
           </w:p>
           <w:p>
@@ -7439,55 +7520,7 @@
               <w:t xml:space="preserve">+ </w:t>
             </w:r>
             <w:r>
-              <w:t xml:space="preserve">double[] </w:t>
-            </w:r>
-            <w:proofErr w:type="spellStart"/>
-            <w:r>
-              <w:t>DbScale</w:t>
-            </w:r>
-            <w:proofErr w:type="spellEnd"/>
-            <w:r>
-              <w:t xml:space="preserve">(double[] </w:t>
-            </w:r>
-            <w:proofErr w:type="spellStart"/>
-            <w:r>
-              <w:t>fftReal</w:t>
-            </w:r>
-            <w:proofErr w:type="spellEnd"/>
-            <w:r>
-              <w:t>)</w:t>
-            </w:r>
-          </w:p>
-          <w:p>
-            <w:r>
-              <w:t xml:space="preserve">+ </w:t>
-            </w:r>
-            <w:r>
-              <w:t xml:space="preserve">List&lt;string&gt; </w:t>
-            </w:r>
-            <w:proofErr w:type="spellStart"/>
-            <w:r>
-              <w:t>PullNotes</w:t>
-            </w:r>
-            <w:proofErr w:type="spellEnd"/>
-            <w:r>
-              <w:t xml:space="preserve">(double[] </w:t>
-            </w:r>
-            <w:proofErr w:type="spellStart"/>
-            <w:r>
-              <w:t>fftRealDB</w:t>
-            </w:r>
-            <w:proofErr w:type="spellEnd"/>
-            <w:r>
-              <w:t xml:space="preserve">, int </w:t>
-            </w:r>
-            <w:proofErr w:type="spellStart"/>
-            <w:r>
-              <w:t>PointCount</w:t>
-            </w:r>
-            <w:proofErr w:type="spellEnd"/>
-            <w:r>
-              <w:t>)</w:t>
+              <w:t>List&lt;string&gt; PullNotes(double[] fftRealDB, int PointCount)</w:t>
             </w:r>
           </w:p>
         </w:tc>
@@ -7520,7 +7553,7 @@
                     <pic:cNvPicPr/>
                   </pic:nvPicPr>
                   <pic:blipFill>
-                    <a:blip r:embed="rId23"/>
+                    <a:blip r:embed="rId25"/>
                     <a:stretch>
                       <a:fillRect/>
                     </a:stretch>
@@ -7562,7 +7595,7 @@
                     <pic:cNvPicPr/>
                   </pic:nvPicPr>
                   <pic:blipFill>
-                    <a:blip r:embed="rId24"/>
+                    <a:blip r:embed="rId26"/>
                     <a:stretch>
                       <a:fillRect/>
                     </a:stretch>
@@ -7602,7 +7635,7 @@
                     <pic:cNvPicPr/>
                   </pic:nvPicPr>
                   <pic:blipFill>
-                    <a:blip r:embed="rId25"/>
+                    <a:blip r:embed="rId27"/>
                     <a:stretch>
                       <a:fillRect/>
                     </a:stretch>
@@ -7642,7 +7675,7 @@
                     <pic:cNvPicPr/>
                   </pic:nvPicPr>
                   <pic:blipFill>
-                    <a:blip r:embed="rId26"/>
+                    <a:blip r:embed="rId28"/>
                     <a:stretch>
                       <a:fillRect/>
                     </a:stretch>
@@ -7682,7 +7715,7 @@
                     <pic:cNvPicPr/>
                   </pic:nvPicPr>
                   <pic:blipFill>
-                    <a:blip r:embed="rId27"/>
+                    <a:blip r:embed="rId29"/>
                     <a:stretch>
                       <a:fillRect/>
                     </a:stretch>
@@ -7722,7 +7755,7 @@
                     <pic:cNvPicPr/>
                   </pic:nvPicPr>
                   <pic:blipFill>
-                    <a:blip r:embed="rId28"/>
+                    <a:blip r:embed="rId30"/>
                     <a:stretch>
                       <a:fillRect/>
                     </a:stretch>
@@ -7766,8 +7799,8 @@
       <w:bookmarkEnd w:id="30"/>
     </w:p>
     <w:sectPr>
-      <w:headerReference w:type="default" r:id="rId29"/>
-      <w:footerReference w:type="default" r:id="rId30"/>
+      <w:headerReference w:type="default" r:id="rId31"/>
+      <w:footerReference w:type="default" r:id="rId32"/>
       <w:pgSz w:w="11906" w:h="16838"/>
       <w:pgMar w:top="1440" w:right="1440" w:bottom="1440" w:left="1440" w:header="708" w:footer="708" w:gutter="0"/>
       <w:pgNumType w:start="0"/>
@@ -7973,6 +8006,44 @@
       </w:r>
       <w:r>
         <w:t>https://visualstudio.microsoft.com/</w:t>
+      </w:r>
+    </w:p>
+  </w:footnote>
+  <w:footnote w:id="2">
+    <w:p>
+      <w:pPr>
+        <w:pStyle w:val="FootnoteText"/>
+      </w:pPr>
+      <w:r>
+        <w:rPr>
+          <w:rStyle w:val="FootnoteReference"/>
+        </w:rPr>
+        <w:footnoteRef/>
+      </w:r>
+      <w:r>
+        <w:t xml:space="preserve"> Adapted from information at </w:t>
+      </w:r>
+      <w:r>
+        <w:t>https://en.wikipedia.org/wiki/Pulse-code_modulation.</w:t>
+      </w:r>
+    </w:p>
+  </w:footnote>
+  <w:footnote w:id="3">
+    <w:p>
+      <w:pPr>
+        <w:pStyle w:val="FootnoteText"/>
+      </w:pPr>
+      <w:r>
+        <w:rPr>
+          <w:rStyle w:val="FootnoteReference"/>
+        </w:rPr>
+        <w:footnoteRef/>
+      </w:r>
+      <w:r>
+        <w:t xml:space="preserve"> Adapted from information at </w:t>
+      </w:r>
+      <w:r>
+        <w:t>https://en.wikipedia.org/wiki/Fast_Fourier_transform.</w:t>
       </w:r>
     </w:p>
   </w:footnote>
@@ -10561,6 +10632,37 @@
     <w:rsid w:val="008C233A"/>
     <w:rPr>
       <w:color w:val="808080"/>
+    </w:rPr>
+  </w:style>
+  <w:style w:type="paragraph" w:styleId="Caption">
+    <w:name w:val="caption"/>
+    <w:basedOn w:val="Normal"/>
+    <w:next w:val="Normal"/>
+    <w:uiPriority w:val="35"/>
+    <w:unhideWhenUsed/>
+    <w:qFormat/>
+    <w:rsid w:val="005279F6"/>
+    <w:pPr>
+      <w:spacing w:after="200" w:line="240" w:lineRule="auto"/>
+    </w:pPr>
+    <w:rPr>
+      <w:i/>
+      <w:iCs/>
+      <w:color w:val="44546A" w:themeColor="text2"/>
+      <w:sz w:val="18"/>
+      <w:szCs w:val="18"/>
+    </w:rPr>
+  </w:style>
+  <w:style w:type="character" w:styleId="UnresolvedMention">
+    <w:name w:val="Unresolved Mention"/>
+    <w:basedOn w:val="DefaultParagraphFont"/>
+    <w:uiPriority w:val="99"/>
+    <w:semiHidden/>
+    <w:unhideWhenUsed/>
+    <w:rsid w:val="005279F6"/>
+    <w:rPr>
+      <w:color w:val="605E5C"/>
+      <w:shd w:val="clear" w:color="auto" w:fill="E1DFDD"/>
     </w:rPr>
   </w:style>
 </w:styles>
@@ -19629,12 +19731,14 @@
     <w:rsidRoot w:val="00B22AA9"/>
     <w:rsid w:val="00030D8B"/>
     <w:rsid w:val="000A25D2"/>
+    <w:rsid w:val="00197ABD"/>
     <w:rsid w:val="003A34F3"/>
     <w:rsid w:val="004245BC"/>
     <w:rsid w:val="00474B00"/>
     <w:rsid w:val="004E3CD4"/>
     <w:rsid w:val="004F062E"/>
     <w:rsid w:val="0053299D"/>
+    <w:rsid w:val="006812DB"/>
     <w:rsid w:val="0073537C"/>
     <w:rsid w:val="008E6FA9"/>
     <w:rsid w:val="00985884"/>
@@ -20449,23 +20553,6 @@
 </file>
 
 <file path=customXml/item3.xml><?xml version="1.0" encoding="utf-8"?>
-<?mso-contentType ?>
-<FormTemplates xmlns="http://schemas.microsoft.com/sharepoint/v3/contenttype/forms">
-  <Display>DocumentLibraryForm</Display>
-  <Edit>DocumentLibraryForm</Edit>
-  <New>DocumentLibraryForm</New>
-</FormTemplates>
-</file>
-
-<file path=customXml/item4.xml><?xml version="1.0" encoding="utf-8"?>
-<p:properties xmlns:p="http://schemas.microsoft.com/office/2006/metadata/properties" xmlns:xsi="http://www.w3.org/2001/XMLSchema-instance" xmlns:pc="http://schemas.microsoft.com/office/infopath/2007/PartnerControls">
-  <documentManagement>
-    <_activity xmlns="cd8873aa-f4c7-47e3-90f8-cead8dfea2e1" xsi:nil="true"/>
-  </documentManagement>
-</p:properties>
-</file>
-
-<file path=customXml/item5.xml><?xml version="1.0" encoding="utf-8"?>
 <ct:contentTypeSchema xmlns:ct="http://schemas.microsoft.com/office/2006/metadata/contentType" xmlns:ma="http://schemas.microsoft.com/office/2006/metadata/properties/metaAttributes" ct:_="" ma:_="" ma:contentTypeName="Document" ma:contentTypeID="0x010100CF2BEC23712FBA4AA9D57A8396C9A970" ma:contentTypeVersion="15" ma:contentTypeDescription="Create a new document." ma:contentTypeScope="" ma:versionID="b97868e2e57c291a59ce76c9323a4d88">
   <xsd:schema xmlns:xsd="http://www.w3.org/2001/XMLSchema" xmlns:xs="http://www.w3.org/2001/XMLSchema" xmlns:p="http://schemas.microsoft.com/office/2006/metadata/properties" xmlns:ns3="cd8873aa-f4c7-47e3-90f8-cead8dfea2e1" xmlns:ns4="daf00e7f-80c6-458c-98d2-8d5373358a35" targetNamespace="http://schemas.microsoft.com/office/2006/metadata/properties" ma:root="true" ma:fieldsID="9978515167fe46f2a9b64a6757fff00e" ns3:_="" ns4:_="">
     <xsd:import namespace="cd8873aa-f4c7-47e3-90f8-cead8dfea2e1"/>
@@ -20700,6 +20787,23 @@
 </ct:contentTypeSchema>
 </file>
 
+<file path=customXml/item4.xml><?xml version="1.0" encoding="utf-8"?>
+<p:properties xmlns:p="http://schemas.microsoft.com/office/2006/metadata/properties" xmlns:xsi="http://www.w3.org/2001/XMLSchema-instance" xmlns:pc="http://schemas.microsoft.com/office/infopath/2007/PartnerControls">
+  <documentManagement>
+    <_activity xmlns="cd8873aa-f4c7-47e3-90f8-cead8dfea2e1" xsi:nil="true"/>
+  </documentManagement>
+</p:properties>
+</file>
+
+<file path=customXml/item5.xml><?xml version="1.0" encoding="utf-8"?>
+<?mso-contentType ?>
+<FormTemplates xmlns="http://schemas.microsoft.com/sharepoint/v3/contenttype/forms">
+  <Display>DocumentLibraryForm</Display>
+  <Edit>DocumentLibraryForm</Edit>
+  <New>DocumentLibraryForm</New>
+</FormTemplates>
+</file>
+
 <file path=customXml/itemProps1.xml><?xml version="1.0" encoding="utf-8"?>
 <ds:datastoreItem xmlns:ds="http://schemas.openxmlformats.org/officeDocument/2006/customXml" ds:itemID="{55AF091B-3C7A-41E3-B477-F2FDAA23CFDA}">
   <ds:schemaRefs>
@@ -20717,24 +20821,6 @@
 </file>
 
 <file path=customXml/itemProps3.xml><?xml version="1.0" encoding="utf-8"?>
-<ds:datastoreItem xmlns:ds="http://schemas.openxmlformats.org/officeDocument/2006/customXml" ds:itemID="{3EDF04F1-045F-49CA-A1FC-9ACCCE3AAA91}">
-  <ds:schemaRefs>
-    <ds:schemaRef ds:uri="http://schemas.microsoft.com/sharepoint/v3/contenttype/forms"/>
-  </ds:schemaRefs>
-</ds:datastoreItem>
-</file>
-
-<file path=customXml/itemProps4.xml><?xml version="1.0" encoding="utf-8"?>
-<ds:datastoreItem xmlns:ds="http://schemas.openxmlformats.org/officeDocument/2006/customXml" ds:itemID="{E5A3E11B-9DD7-45F6-AC8A-411BACE0F826}">
-  <ds:schemaRefs>
-    <ds:schemaRef ds:uri="http://schemas.microsoft.com/office/2006/metadata/properties"/>
-    <ds:schemaRef ds:uri="http://schemas.microsoft.com/office/infopath/2007/PartnerControls"/>
-    <ds:schemaRef ds:uri="cd8873aa-f4c7-47e3-90f8-cead8dfea2e1"/>
-  </ds:schemaRefs>
-</ds:datastoreItem>
-</file>
-
-<file path=customXml/itemProps5.xml><?xml version="1.0" encoding="utf-8"?>
 <ds:datastoreItem xmlns:ds="http://schemas.openxmlformats.org/officeDocument/2006/customXml" ds:itemID="{AB792465-D9D6-4752-8F08-E1B9B1664194}">
   <ds:schemaRefs>
     <ds:schemaRef ds:uri="http://schemas.microsoft.com/office/2006/metadata/contentType"/>
@@ -20751,4 +20837,22 @@
     <ds:schemaRef ds:uri="http://schemas.microsoft.com/internal/obd"/>
   </ds:schemaRefs>
 </ds:datastoreItem>
+</file>
+
+<file path=customXml/itemProps4.xml><?xml version="1.0" encoding="utf-8"?>
+<ds:datastoreItem xmlns:ds="http://schemas.openxmlformats.org/officeDocument/2006/customXml" ds:itemID="{E5A3E11B-9DD7-45F6-AC8A-411BACE0F826}">
+  <ds:schemaRefs>
+    <ds:schemaRef ds:uri="http://schemas.microsoft.com/office/2006/metadata/properties"/>
+    <ds:schemaRef ds:uri="http://schemas.microsoft.com/office/infopath/2007/PartnerControls"/>
+    <ds:schemaRef ds:uri="cd8873aa-f4c7-47e3-90f8-cead8dfea2e1"/>
+  </ds:schemaRefs>
+</ds:datastoreItem>
+</file>
+
+<file path=customXml/itemProps5.xml><?xml version="1.0" encoding="utf-8"?>
+<ds:datastoreItem xmlns:ds="http://schemas.openxmlformats.org/officeDocument/2006/customXml" ds:itemID="{3EDF04F1-045F-49CA-A1FC-9ACCCE3AAA91}">
+  <ds:schemaRefs>
+    <ds:schemaRef ds:uri="http://schemas.microsoft.com/sharepoint/v3/contenttype/forms"/>
+  </ds:schemaRefs>
+</ds:datastoreItem>
 </file>
</xml_diff>

<commit_message>
Started UI Design with actual app
</commit_message>
<xml_diff>
--- a/A-Level Computer Science Practical Programming Project.docx
+++ b/A-Level Computer Science Practical Programming Project.docx
@@ -6078,23 +6078,7 @@
           <w:sz w:val="24"/>
           <w:szCs w:val="24"/>
         </w:rPr>
-        <w:t xml:space="preserve">Question 5 helps me to understand how game-y the app should be. This is important because some apps go </w:t>
-      </w:r>
-      <w:proofErr w:type="spellStart"/>
-      <w:r>
-        <w:rPr>
-          <w:sz w:val="24"/>
-          <w:szCs w:val="24"/>
-        </w:rPr>
-        <w:t>to</w:t>
-      </w:r>
-      <w:proofErr w:type="spellEnd"/>
-      <w:r>
-        <w:rPr>
-          <w:sz w:val="24"/>
-          <w:szCs w:val="24"/>
-        </w:rPr>
-        <w:t xml:space="preserve"> far, and some don’t go far enough. For example, you don’t want to be running around a 3D world whilst playing your chords, it’s too far, but also, you don’t want to be staring at a grey screen telling you chords to play with no reward or game at all.</w:t>
+        <w:t>Question 5 helps me to understand how game-y the app should be. This is important because some apps go to far, and some don’t go far enough. For example, you don’t want to be running around a 3D world whilst playing your chords, it’s too far, but also, you don’t want to be staring at a grey screen telling you chords to play with no reward or game at all.</w:t>
       </w:r>
     </w:p>
     <w:p>
@@ -6314,23 +6298,7 @@
           <w:sz w:val="24"/>
           <w:szCs w:val="24"/>
         </w:rPr>
-        <w:t xml:space="preserve">No because </w:t>
-      </w:r>
-      <w:proofErr w:type="gramStart"/>
-      <w:r>
-        <w:rPr>
-          <w:sz w:val="24"/>
-          <w:szCs w:val="24"/>
-        </w:rPr>
-        <w:t>at the moment</w:t>
-      </w:r>
-      <w:proofErr w:type="gramEnd"/>
-      <w:r>
-        <w:rPr>
-          <w:sz w:val="24"/>
-          <w:szCs w:val="24"/>
-        </w:rPr>
-        <w:t xml:space="preserve"> I do not have time to practice as much as I would like, however I feel like when I do have the </w:t>
+        <w:t xml:space="preserve">No because at the moment I do not have time to practice as much as I would like, however I feel like when I do have the </w:t>
       </w:r>
       <w:r>
         <w:rPr>
@@ -6399,23 +6367,7 @@
           <w:sz w:val="24"/>
           <w:szCs w:val="24"/>
         </w:rPr>
-        <w:t xml:space="preserve">I find </w:t>
-      </w:r>
-      <w:proofErr w:type="spellStart"/>
-      <w:r>
-        <w:rPr>
-          <w:sz w:val="24"/>
-          <w:szCs w:val="24"/>
-        </w:rPr>
-        <w:t>hat</w:t>
-      </w:r>
-      <w:proofErr w:type="spellEnd"/>
-      <w:r>
-        <w:rPr>
-          <w:sz w:val="24"/>
-          <w:szCs w:val="24"/>
-        </w:rPr>
-        <w:t xml:space="preserve"> reading music in its entirety is the only way to play</w:t>
+        <w:t>I find hat reading music in its entirety is the only way to play</w:t>
       </w:r>
       <w:r>
         <w:rPr>
@@ -6938,23 +6890,7 @@
           <w:sz w:val="24"/>
           <w:szCs w:val="24"/>
         </w:rPr>
-        <w:t>“</w:t>
-      </w:r>
-      <w:proofErr w:type="spellStart"/>
-      <w:r>
-        <w:rPr>
-          <w:sz w:val="24"/>
-          <w:szCs w:val="24"/>
-        </w:rPr>
-        <w:t>Yousician</w:t>
-      </w:r>
-      <w:proofErr w:type="spellEnd"/>
-      <w:r>
-        <w:rPr>
-          <w:sz w:val="24"/>
-          <w:szCs w:val="24"/>
-        </w:rPr>
-        <w:t>”</w:t>
+        <w:t>“Yousician”</w:t>
       </w:r>
     </w:p>
     <w:p>
@@ -7079,23 +7015,7 @@
           <w:sz w:val="24"/>
           <w:szCs w:val="24"/>
         </w:rPr>
-        <w:t>“</w:t>
-      </w:r>
-      <w:proofErr w:type="spellStart"/>
-      <w:r>
-        <w:rPr>
-          <w:sz w:val="24"/>
-          <w:szCs w:val="24"/>
-        </w:rPr>
-        <w:t>Yousician</w:t>
-      </w:r>
-      <w:proofErr w:type="spellEnd"/>
-      <w:r>
-        <w:rPr>
-          <w:sz w:val="24"/>
-          <w:szCs w:val="24"/>
-        </w:rPr>
-        <w:t>” p</w:t>
+        <w:t>“Yousician” p</w:t>
       </w:r>
       <w:r>
         <w:rPr>
@@ -10222,7 +10142,6 @@
               </w:rPr>
               <w:t>“</w:t>
             </w:r>
-            <w:proofErr w:type="spellStart"/>
             <w:r>
               <w:rPr>
                 <w:sz w:val="24"/>
@@ -10230,7 +10149,6 @@
               </w:rPr>
               <w:t>Gmin</w:t>
             </w:r>
-            <w:proofErr w:type="spellEnd"/>
             <w:r>
               <w:rPr>
                 <w:sz w:val="24"/>
@@ -12809,23 +12727,7 @@
           <w:sz w:val="24"/>
           <w:szCs w:val="24"/>
         </w:rPr>
-        <w:t xml:space="preserve">There are many different types of FFT. I am going to use the Cooley-Tukey Algorithm, and to do that I am going to use a library called </w:t>
-      </w:r>
-      <w:proofErr w:type="spellStart"/>
-      <w:r>
-        <w:rPr>
-          <w:sz w:val="24"/>
-          <w:szCs w:val="24"/>
-        </w:rPr>
-        <w:t>Accord.Math</w:t>
-      </w:r>
-      <w:proofErr w:type="spellEnd"/>
-      <w:r>
-        <w:rPr>
-          <w:sz w:val="24"/>
-          <w:szCs w:val="24"/>
-        </w:rPr>
-        <w:t xml:space="preserve"> which has a function that takes an input of the data as an array of complex numbers (it uses complex numbers so that it can represent the phase of the wave as well as the amplitude) and a direction, which will be forward in this case.</w:t>
+        <w:t>There are many different types of FFT. I am going to use the Cooley-Tukey Algorithm, and to do that I am going to use a library called Accord.Math which has a function that takes an input of the data as an array of complex numbers (it uses complex numbers so that it can represent the phase of the wave as well as the amplitude) and a direction, which will be forward in this case.</w:t>
       </w:r>
     </w:p>
     <w:p>
@@ -13155,23 +13057,13 @@
           <w:szCs w:val="24"/>
         </w:rPr>
       </w:pPr>
-      <w:proofErr w:type="gramStart"/>
       <w:r>
         <w:rPr>
           <w:rFonts w:eastAsiaTheme="minorEastAsia"/>
           <w:sz w:val="24"/>
           <w:szCs w:val="24"/>
         </w:rPr>
-        <w:t>{ "</w:t>
-      </w:r>
-      <w:proofErr w:type="gramEnd"/>
-      <w:r>
-        <w:rPr>
-          <w:rFonts w:eastAsiaTheme="minorEastAsia"/>
-          <w:sz w:val="24"/>
-          <w:szCs w:val="24"/>
-        </w:rPr>
-        <w:t>A", "A#/Bb", "B", "C", "C#/Db", "D", "D#/Eb", "E", "F", "F#/Gb", "G", "G#/Ab" }</w:t>
+        <w:t>{ "A", "A#/Bb", "B", "C", "C#/Db", "D", "D#/Eb", "E", "F", "F#/Gb", "G", "G#/Ab" }</w:t>
       </w:r>
     </w:p>
     <w:p>
@@ -13496,139 +13388,53 @@
                 <w:sz w:val="24"/>
                 <w:szCs w:val="24"/>
               </w:rPr>
-              <w:t xml:space="preserve">+ </w:t>
-            </w:r>
-            <w:proofErr w:type="spellStart"/>
-            <w:r>
-              <w:rPr>
-                <w:sz w:val="24"/>
-                <w:szCs w:val="24"/>
-              </w:rPr>
-              <w:t>WaveIn</w:t>
-            </w:r>
-            <w:proofErr w:type="spellEnd"/>
-            <w:r>
-              <w:rPr>
-                <w:sz w:val="24"/>
-                <w:szCs w:val="24"/>
-              </w:rPr>
-              <w:t xml:space="preserve"> </w:t>
-            </w:r>
-            <w:proofErr w:type="spellStart"/>
-            <w:proofErr w:type="gramStart"/>
-            <w:r>
-              <w:rPr>
-                <w:sz w:val="24"/>
-                <w:szCs w:val="24"/>
-              </w:rPr>
-              <w:t>waveIn</w:t>
-            </w:r>
-            <w:proofErr w:type="spellEnd"/>
-            <w:r>
-              <w:rPr>
-                <w:sz w:val="24"/>
-                <w:szCs w:val="24"/>
-              </w:rPr>
-              <w:t>;</w:t>
-            </w:r>
-            <w:proofErr w:type="gramEnd"/>
-          </w:p>
-          <w:p>
-            <w:pPr>
-              <w:rPr>
-                <w:sz w:val="24"/>
-                <w:szCs w:val="24"/>
-              </w:rPr>
-            </w:pPr>
-            <w:r>
-              <w:rPr>
-                <w:sz w:val="24"/>
-                <w:szCs w:val="24"/>
-              </w:rPr>
-              <w:t xml:space="preserve">- </w:t>
-            </w:r>
-            <w:proofErr w:type="spellStart"/>
-            <w:r>
-              <w:rPr>
-                <w:sz w:val="24"/>
-                <w:szCs w:val="24"/>
-              </w:rPr>
-              <w:t>BufferedWaveProvider</w:t>
-            </w:r>
-            <w:proofErr w:type="spellEnd"/>
-            <w:r>
-              <w:rPr>
-                <w:sz w:val="24"/>
-                <w:szCs w:val="24"/>
-              </w:rPr>
-              <w:t xml:space="preserve"> </w:t>
-            </w:r>
-            <w:proofErr w:type="spellStart"/>
-            <w:proofErr w:type="gramStart"/>
-            <w:r>
-              <w:rPr>
-                <w:sz w:val="24"/>
-                <w:szCs w:val="24"/>
-              </w:rPr>
-              <w:t>bwp</w:t>
-            </w:r>
-            <w:proofErr w:type="spellEnd"/>
-            <w:r>
-              <w:rPr>
-                <w:sz w:val="24"/>
-                <w:szCs w:val="24"/>
-              </w:rPr>
-              <w:t>;</w:t>
-            </w:r>
-            <w:proofErr w:type="gramEnd"/>
-          </w:p>
-          <w:p>
-            <w:pPr>
-              <w:rPr>
-                <w:sz w:val="24"/>
-                <w:szCs w:val="24"/>
-              </w:rPr>
-            </w:pPr>
-            <w:r>
-              <w:rPr>
-                <w:sz w:val="24"/>
-                <w:szCs w:val="24"/>
-              </w:rPr>
-              <w:t xml:space="preserve">- int </w:t>
-            </w:r>
-            <w:proofErr w:type="gramStart"/>
-            <w:r>
-              <w:rPr>
-                <w:sz w:val="24"/>
-                <w:szCs w:val="24"/>
-              </w:rPr>
-              <w:t>RATE;</w:t>
-            </w:r>
-            <w:proofErr w:type="gramEnd"/>
-          </w:p>
-          <w:p>
-            <w:pPr>
-              <w:rPr>
-                <w:sz w:val="24"/>
-                <w:szCs w:val="24"/>
-              </w:rPr>
-            </w:pPr>
-            <w:r>
-              <w:rPr>
-                <w:sz w:val="24"/>
-                <w:szCs w:val="24"/>
-              </w:rPr>
-              <w:t xml:space="preserve">- int </w:t>
-            </w:r>
-            <w:proofErr w:type="gramStart"/>
-            <w:r>
-              <w:rPr>
-                <w:sz w:val="24"/>
-                <w:szCs w:val="24"/>
-              </w:rPr>
-              <w:t>BUFFERSIZE;</w:t>
-            </w:r>
-            <w:proofErr w:type="gramEnd"/>
+              <w:t>+ WaveIn waveIn;</w:t>
+            </w:r>
+          </w:p>
+          <w:p>
+            <w:pPr>
+              <w:rPr>
+                <w:sz w:val="24"/>
+                <w:szCs w:val="24"/>
+              </w:rPr>
+            </w:pPr>
+            <w:r>
+              <w:rPr>
+                <w:sz w:val="24"/>
+                <w:szCs w:val="24"/>
+              </w:rPr>
+              <w:t>- BufferedWaveProvider bwp;</w:t>
+            </w:r>
+          </w:p>
+          <w:p>
+            <w:pPr>
+              <w:rPr>
+                <w:sz w:val="24"/>
+                <w:szCs w:val="24"/>
+              </w:rPr>
+            </w:pPr>
+            <w:r>
+              <w:rPr>
+                <w:sz w:val="24"/>
+                <w:szCs w:val="24"/>
+              </w:rPr>
+              <w:t>- int RATE;</w:t>
+            </w:r>
+          </w:p>
+          <w:p>
+            <w:pPr>
+              <w:rPr>
+                <w:sz w:val="24"/>
+                <w:szCs w:val="24"/>
+              </w:rPr>
+            </w:pPr>
+            <w:r>
+              <w:rPr>
+                <w:sz w:val="24"/>
+                <w:szCs w:val="24"/>
+              </w:rPr>
+              <w:t>- int BUFFERSIZE;</w:t>
+            </w:r>
           </w:p>
           <w:p>
             <w:pPr>
@@ -13667,331 +13473,112 @@
                 <w:sz w:val="24"/>
                 <w:szCs w:val="24"/>
               </w:rPr>
-              <w:t xml:space="preserve">+ </w:t>
-            </w:r>
-            <w:proofErr w:type="gramStart"/>
-            <w:r>
-              <w:rPr>
-                <w:sz w:val="24"/>
-                <w:szCs w:val="24"/>
-              </w:rPr>
-              <w:t>Listener(</w:t>
-            </w:r>
-            <w:proofErr w:type="gramEnd"/>
-            <w:r>
-              <w:rPr>
-                <w:sz w:val="24"/>
-                <w:szCs w:val="24"/>
-              </w:rPr>
-              <w:t>)</w:t>
-            </w:r>
-          </w:p>
-          <w:p>
-            <w:pPr>
-              <w:rPr>
-                <w:sz w:val="24"/>
-                <w:szCs w:val="24"/>
-              </w:rPr>
-            </w:pPr>
-            <w:r>
-              <w:rPr>
-                <w:sz w:val="24"/>
-                <w:szCs w:val="24"/>
-              </w:rPr>
-              <w:t xml:space="preserve">- </w:t>
-            </w:r>
-            <w:proofErr w:type="spellStart"/>
-            <w:r>
-              <w:rPr>
-                <w:sz w:val="24"/>
-                <w:szCs w:val="24"/>
-              </w:rPr>
-              <w:t>waveIn_</w:t>
-            </w:r>
-            <w:proofErr w:type="gramStart"/>
-            <w:r>
-              <w:rPr>
-                <w:sz w:val="24"/>
-                <w:szCs w:val="24"/>
-              </w:rPr>
-              <w:t>DataAvailable</w:t>
-            </w:r>
-            <w:proofErr w:type="spellEnd"/>
-            <w:r>
-              <w:rPr>
-                <w:sz w:val="24"/>
-                <w:szCs w:val="24"/>
-              </w:rPr>
-              <w:t>(</w:t>
-            </w:r>
-            <w:proofErr w:type="gramEnd"/>
-            <w:r>
-              <w:rPr>
-                <w:sz w:val="24"/>
-                <w:szCs w:val="24"/>
-              </w:rPr>
-              <w:t>)</w:t>
-            </w:r>
-          </w:p>
-          <w:p>
-            <w:pPr>
-              <w:rPr>
-                <w:sz w:val="24"/>
-                <w:szCs w:val="24"/>
-              </w:rPr>
-            </w:pPr>
-            <w:r>
-              <w:rPr>
-                <w:sz w:val="24"/>
-                <w:szCs w:val="24"/>
-              </w:rPr>
-              <w:t xml:space="preserve">+ </w:t>
-            </w:r>
-            <w:proofErr w:type="spellStart"/>
-            <w:proofErr w:type="gramStart"/>
-            <w:r>
-              <w:rPr>
-                <w:sz w:val="24"/>
-                <w:szCs w:val="24"/>
-              </w:rPr>
-              <w:t>StartListening</w:t>
-            </w:r>
-            <w:proofErr w:type="spellEnd"/>
-            <w:r>
-              <w:rPr>
-                <w:sz w:val="24"/>
-                <w:szCs w:val="24"/>
-              </w:rPr>
-              <w:t>(</w:t>
-            </w:r>
-            <w:proofErr w:type="gramEnd"/>
-            <w:r>
-              <w:rPr>
-                <w:sz w:val="24"/>
-                <w:szCs w:val="24"/>
-              </w:rPr>
-              <w:t>)</w:t>
-            </w:r>
-          </w:p>
-          <w:p>
-            <w:pPr>
-              <w:rPr>
-                <w:sz w:val="24"/>
-                <w:szCs w:val="24"/>
-              </w:rPr>
-            </w:pPr>
-            <w:r>
-              <w:rPr>
-                <w:sz w:val="24"/>
-                <w:szCs w:val="24"/>
-              </w:rPr>
-              <w:t xml:space="preserve">+ string </w:t>
-            </w:r>
-            <w:proofErr w:type="spellStart"/>
-            <w:proofErr w:type="gramStart"/>
-            <w:r>
-              <w:rPr>
-                <w:sz w:val="24"/>
-                <w:szCs w:val="24"/>
-              </w:rPr>
-              <w:t>WhatNoteAmI</w:t>
-            </w:r>
-            <w:proofErr w:type="spellEnd"/>
-            <w:r>
-              <w:rPr>
-                <w:sz w:val="24"/>
-                <w:szCs w:val="24"/>
-              </w:rPr>
-              <w:t>(</w:t>
-            </w:r>
-            <w:proofErr w:type="gramEnd"/>
-            <w:r>
-              <w:rPr>
-                <w:sz w:val="24"/>
-                <w:szCs w:val="24"/>
-              </w:rPr>
-              <w:t>)</w:t>
-            </w:r>
-          </w:p>
-          <w:p>
-            <w:pPr>
-              <w:rPr>
-                <w:sz w:val="24"/>
-                <w:szCs w:val="24"/>
-              </w:rPr>
-            </w:pPr>
-            <w:r>
-              <w:rPr>
-                <w:sz w:val="24"/>
-                <w:szCs w:val="24"/>
-              </w:rPr>
-              <w:t xml:space="preserve">+ List&lt;string&gt; </w:t>
-            </w:r>
-            <w:proofErr w:type="spellStart"/>
-            <w:proofErr w:type="gramStart"/>
-            <w:r>
-              <w:rPr>
-                <w:sz w:val="24"/>
-                <w:szCs w:val="24"/>
-              </w:rPr>
-              <w:t>ProcessData</w:t>
-            </w:r>
-            <w:proofErr w:type="spellEnd"/>
-            <w:r>
-              <w:rPr>
-                <w:sz w:val="24"/>
-                <w:szCs w:val="24"/>
-              </w:rPr>
-              <w:t>(</w:t>
-            </w:r>
-            <w:proofErr w:type="gramEnd"/>
-            <w:r>
-              <w:rPr>
-                <w:sz w:val="24"/>
-                <w:szCs w:val="24"/>
-              </w:rPr>
-              <w:t>)</w:t>
-            </w:r>
-          </w:p>
-          <w:p>
-            <w:pPr>
-              <w:rPr>
-                <w:sz w:val="24"/>
-                <w:szCs w:val="24"/>
-              </w:rPr>
-            </w:pPr>
-            <w:r>
-              <w:rPr>
-                <w:sz w:val="24"/>
-                <w:szCs w:val="24"/>
-              </w:rPr>
-              <w:t xml:space="preserve">+ </w:t>
-            </w:r>
-            <w:proofErr w:type="gramStart"/>
-            <w:r>
-              <w:rPr>
-                <w:sz w:val="24"/>
-                <w:szCs w:val="24"/>
-              </w:rPr>
-              <w:t>double[</w:t>
-            </w:r>
-            <w:proofErr w:type="gramEnd"/>
-            <w:r>
-              <w:rPr>
-                <w:sz w:val="24"/>
-                <w:szCs w:val="24"/>
-              </w:rPr>
-              <w:t xml:space="preserve">] </w:t>
-            </w:r>
-            <w:proofErr w:type="spellStart"/>
-            <w:r>
-              <w:rPr>
-                <w:sz w:val="24"/>
-                <w:szCs w:val="24"/>
-              </w:rPr>
-              <w:t>CalculatePCMValues</w:t>
-            </w:r>
-            <w:proofErr w:type="spellEnd"/>
-            <w:r>
-              <w:rPr>
-                <w:sz w:val="24"/>
-                <w:szCs w:val="24"/>
-              </w:rPr>
-              <w:t>()</w:t>
-            </w:r>
-          </w:p>
-          <w:p>
-            <w:pPr>
-              <w:rPr>
-                <w:sz w:val="24"/>
-                <w:szCs w:val="24"/>
-              </w:rPr>
-            </w:pPr>
-            <w:r>
-              <w:rPr>
-                <w:sz w:val="24"/>
-                <w:szCs w:val="24"/>
-              </w:rPr>
-              <w:t xml:space="preserve">+ </w:t>
-            </w:r>
-            <w:proofErr w:type="gramStart"/>
-            <w:r>
-              <w:rPr>
-                <w:sz w:val="24"/>
-                <w:szCs w:val="24"/>
-              </w:rPr>
-              <w:t>double[</w:t>
-            </w:r>
-            <w:proofErr w:type="gramEnd"/>
-            <w:r>
-              <w:rPr>
-                <w:sz w:val="24"/>
-                <w:szCs w:val="24"/>
-              </w:rPr>
-              <w:t xml:space="preserve">] </w:t>
-            </w:r>
-            <w:proofErr w:type="spellStart"/>
-            <w:r>
-              <w:rPr>
-                <w:sz w:val="24"/>
-                <w:szCs w:val="24"/>
-              </w:rPr>
-              <w:t>CalculateFFTValues</w:t>
-            </w:r>
-            <w:proofErr w:type="spellEnd"/>
-            <w:r>
-              <w:rPr>
-                <w:sz w:val="24"/>
-                <w:szCs w:val="24"/>
-              </w:rPr>
-              <w:t>()</w:t>
-            </w:r>
-          </w:p>
-          <w:p>
-            <w:pPr>
-              <w:rPr>
-                <w:sz w:val="24"/>
-                <w:szCs w:val="24"/>
-              </w:rPr>
-            </w:pPr>
-            <w:r>
-              <w:rPr>
-                <w:sz w:val="24"/>
-                <w:szCs w:val="24"/>
-              </w:rPr>
-              <w:t xml:space="preserve">+ </w:t>
-            </w:r>
-            <w:proofErr w:type="gramStart"/>
-            <w:r>
-              <w:rPr>
-                <w:sz w:val="24"/>
-                <w:szCs w:val="24"/>
-              </w:rPr>
-              <w:t>double[</w:t>
-            </w:r>
-            <w:proofErr w:type="gramEnd"/>
-            <w:r>
-              <w:rPr>
-                <w:sz w:val="24"/>
-                <w:szCs w:val="24"/>
-              </w:rPr>
-              <w:t xml:space="preserve">] </w:t>
-            </w:r>
-            <w:proofErr w:type="spellStart"/>
-            <w:r>
-              <w:rPr>
-                <w:sz w:val="24"/>
-                <w:szCs w:val="24"/>
-              </w:rPr>
-              <w:t>DbScale</w:t>
-            </w:r>
-            <w:proofErr w:type="spellEnd"/>
-            <w:r>
-              <w:rPr>
-                <w:sz w:val="24"/>
-                <w:szCs w:val="24"/>
-              </w:rPr>
-              <w:t>()</w:t>
+              <w:t>+ Listener()</w:t>
+            </w:r>
+          </w:p>
+          <w:p>
+            <w:pPr>
+              <w:rPr>
+                <w:sz w:val="24"/>
+                <w:szCs w:val="24"/>
+              </w:rPr>
+            </w:pPr>
+            <w:r>
+              <w:rPr>
+                <w:sz w:val="24"/>
+                <w:szCs w:val="24"/>
+              </w:rPr>
+              <w:t>- waveIn_DataAvailable()</w:t>
+            </w:r>
+          </w:p>
+          <w:p>
+            <w:pPr>
+              <w:rPr>
+                <w:sz w:val="24"/>
+                <w:szCs w:val="24"/>
+              </w:rPr>
+            </w:pPr>
+            <w:r>
+              <w:rPr>
+                <w:sz w:val="24"/>
+                <w:szCs w:val="24"/>
+              </w:rPr>
+              <w:t>+ StartListening()</w:t>
+            </w:r>
+          </w:p>
+          <w:p>
+            <w:pPr>
+              <w:rPr>
+                <w:sz w:val="24"/>
+                <w:szCs w:val="24"/>
+              </w:rPr>
+            </w:pPr>
+            <w:r>
+              <w:rPr>
+                <w:sz w:val="24"/>
+                <w:szCs w:val="24"/>
+              </w:rPr>
+              <w:t>+ string WhatNoteAmI()</w:t>
+            </w:r>
+          </w:p>
+          <w:p>
+            <w:pPr>
+              <w:rPr>
+                <w:sz w:val="24"/>
+                <w:szCs w:val="24"/>
+              </w:rPr>
+            </w:pPr>
+            <w:r>
+              <w:rPr>
+                <w:sz w:val="24"/>
+                <w:szCs w:val="24"/>
+              </w:rPr>
+              <w:t>+ List&lt;string&gt; ProcessData()</w:t>
+            </w:r>
+          </w:p>
+          <w:p>
+            <w:pPr>
+              <w:rPr>
+                <w:sz w:val="24"/>
+                <w:szCs w:val="24"/>
+              </w:rPr>
+            </w:pPr>
+            <w:r>
+              <w:rPr>
+                <w:sz w:val="24"/>
+                <w:szCs w:val="24"/>
+              </w:rPr>
+              <w:t>+ double[] CalculatePCMValues()</w:t>
+            </w:r>
+          </w:p>
+          <w:p>
+            <w:pPr>
+              <w:rPr>
+                <w:sz w:val="24"/>
+                <w:szCs w:val="24"/>
+              </w:rPr>
+            </w:pPr>
+            <w:r>
+              <w:rPr>
+                <w:sz w:val="24"/>
+                <w:szCs w:val="24"/>
+              </w:rPr>
+              <w:t>+ double[] CalculateFFTValues()</w:t>
+            </w:r>
+          </w:p>
+          <w:p>
+            <w:pPr>
+              <w:rPr>
+                <w:sz w:val="24"/>
+                <w:szCs w:val="24"/>
+              </w:rPr>
+            </w:pPr>
+            <w:r>
+              <w:rPr>
+                <w:sz w:val="24"/>
+                <w:szCs w:val="24"/>
+              </w:rPr>
+              <w:t>+ double[] DbScale()</w:t>
             </w:r>
           </w:p>
         </w:tc>
@@ -14044,7 +13631,6 @@
           <w:szCs w:val="24"/>
         </w:rPr>
       </w:pPr>
-      <w:proofErr w:type="spellStart"/>
       <w:r>
         <w:rPr>
           <w:sz w:val="24"/>
@@ -14052,7 +13638,6 @@
         </w:rPr>
         <w:t>waveIn_DataAvailable</w:t>
       </w:r>
-      <w:proofErr w:type="spellEnd"/>
     </w:p>
     <w:p>
       <w:pPr>
@@ -14077,7 +13662,6 @@
           <w:szCs w:val="24"/>
         </w:rPr>
       </w:pPr>
-      <w:proofErr w:type="spellStart"/>
       <w:r>
         <w:rPr>
           <w:sz w:val="24"/>
@@ -14085,7 +13669,6 @@
         </w:rPr>
         <w:t>StartListening</w:t>
       </w:r>
-      <w:proofErr w:type="spellEnd"/>
     </w:p>
     <w:p>
       <w:pPr>
@@ -14099,23 +13682,7 @@
           <w:sz w:val="24"/>
           <w:szCs w:val="24"/>
         </w:rPr>
-        <w:t xml:space="preserve">This is a method that starts the recording of audio from the mic. More specifically, it should initialise the buffer and set the </w:t>
-      </w:r>
-      <w:proofErr w:type="spellStart"/>
-      <w:r>
-        <w:rPr>
-          <w:sz w:val="24"/>
-          <w:szCs w:val="24"/>
-        </w:rPr>
-        <w:t>waveIn</w:t>
-      </w:r>
-      <w:proofErr w:type="spellEnd"/>
-      <w:r>
-        <w:rPr>
-          <w:sz w:val="24"/>
-          <w:szCs w:val="24"/>
-        </w:rPr>
-        <w:t xml:space="preserve"> device to recording.</w:t>
+        <w:t>This is a method that starts the recording of audio from the mic. More specifically, it should initialise the buffer and set the waveIn device to recording.</w:t>
       </w:r>
     </w:p>
     <w:p>
@@ -14126,7 +13693,6 @@
           <w:szCs w:val="24"/>
         </w:rPr>
       </w:pPr>
-      <w:proofErr w:type="spellStart"/>
       <w:r>
         <w:rPr>
           <w:sz w:val="24"/>
@@ -14134,7 +13700,6 @@
         </w:rPr>
         <w:t>WhatNoteAmI</w:t>
       </w:r>
-      <w:proofErr w:type="spellEnd"/>
     </w:p>
     <w:p>
       <w:pPr>
@@ -14215,10 +13780,10 @@
             <v:path o:extrusionok="f" gradientshapeok="t" o:connecttype="rect"/>
             <o:lock v:ext="edit" aspectratio="t"/>
           </v:shapetype>
-          <v:shape id="_x0000_i1025" type="#_x0000_t75" style="width:451.3pt;height:177.5pt" o:ole="">
+          <v:shape id="_x0000_i1025" type="#_x0000_t75" style="width:451.5pt;height:177.75pt" o:ole="">
             <v:imagedata r:id="rId29" o:title=""/>
           </v:shape>
-          <o:OLEObject Type="Embed" ProgID="Word.Document.12" ShapeID="_x0000_i1025" DrawAspect="Content" ObjectID="_1759662346" r:id="rId30">
+          <o:OLEObject Type="Embed" ProgID="Word.Document.12" ShapeID="_x0000_i1025" DrawAspect="Content" ObjectID="_1759835408" r:id="rId30">
             <o:FieldCodes>\s</o:FieldCodes>
           </o:OLEObject>
         </w:object>
@@ -14367,10 +13932,10 @@
           <w:szCs w:val="24"/>
         </w:rPr>
         <w:object w:dxaOrig="9026" w:dyaOrig="6612" w14:anchorId="18D1BEC8">
-          <v:shape id="_x0000_i1026" type="#_x0000_t75" style="width:451.3pt;height:330.6pt" o:ole="">
+          <v:shape id="_x0000_i1026" type="#_x0000_t75" style="width:451.5pt;height:330.75pt" o:ole="">
             <v:imagedata r:id="rId32" o:title=""/>
           </v:shape>
-          <o:OLEObject Type="Embed" ProgID="Word.Document.12" ShapeID="_x0000_i1026" DrawAspect="Content" ObjectID="_1759662347" r:id="rId33">
+          <o:OLEObject Type="Embed" ProgID="Word.Document.12" ShapeID="_x0000_i1026" DrawAspect="Content" ObjectID="_1759835409" r:id="rId33">
             <o:FieldCodes>\s</o:FieldCodes>
           </o:OLEObject>
         </w:object>
@@ -14429,10 +13994,10 @@
           <w:szCs w:val="24"/>
         </w:rPr>
         <w:object w:dxaOrig="9026" w:dyaOrig="3286" w14:anchorId="39854CEC">
-          <v:shape id="_x0000_i1027" type="#_x0000_t75" style="width:451.3pt;height:164.3pt" o:ole="">
+          <v:shape id="_x0000_i1027" type="#_x0000_t75" style="width:451.5pt;height:164.25pt" o:ole="">
             <v:imagedata r:id="rId34" o:title=""/>
           </v:shape>
-          <o:OLEObject Type="Embed" ProgID="Word.Document.12" ShapeID="_x0000_i1027" DrawAspect="Content" ObjectID="_1759662348" r:id="rId35">
+          <o:OLEObject Type="Embed" ProgID="Word.Document.12" ShapeID="_x0000_i1027" DrawAspect="Content" ObjectID="_1759835410" r:id="rId35">
             <o:FieldCodes>\s</o:FieldCodes>
           </o:OLEObject>
         </w:object>
@@ -14446,7 +14011,6 @@
           <w:szCs w:val="24"/>
         </w:rPr>
       </w:pPr>
-      <w:proofErr w:type="spellStart"/>
       <w:r>
         <w:rPr>
           <w:sz w:val="24"/>
@@ -14455,7 +14019,6 @@
         <w:lastRenderedPageBreak/>
         <w:t>DbScale</w:t>
       </w:r>
-      <w:proofErr w:type="spellEnd"/>
     </w:p>
     <w:p>
       <w:pPr>
@@ -14508,10 +14071,10 @@
           <w:szCs w:val="24"/>
         </w:rPr>
         <w:object w:dxaOrig="9026" w:dyaOrig="4930" w14:anchorId="617EADD1">
-          <v:shape id="_x0000_i1028" type="#_x0000_t75" style="width:451.3pt;height:246.5pt" o:ole="">
+          <v:shape id="_x0000_i1028" type="#_x0000_t75" style="width:451.5pt;height:246.75pt" o:ole="">
             <v:imagedata r:id="rId36" o:title=""/>
           </v:shape>
-          <o:OLEObject Type="Embed" ProgID="Word.Document.12" ShapeID="_x0000_i1028" DrawAspect="Content" ObjectID="_1759662349" r:id="rId37">
+          <o:OLEObject Type="Embed" ProgID="Word.Document.12" ShapeID="_x0000_i1028" DrawAspect="Content" ObjectID="_1759835411" r:id="rId37">
             <o:FieldCodes>\s</o:FieldCodes>
           </o:OLEObject>
         </w:object>
@@ -15096,15 +14659,7 @@
     </w:p>
     <w:p>
       <w:r>
-        <w:t xml:space="preserve">This button should toggle whether the user sees the sheet music under the note. This is because some stakeholders wanted the sheet music, and some did not. I put it in the lower </w:t>
-      </w:r>
-      <w:proofErr w:type="gramStart"/>
-      <w:r>
-        <w:t>left hand</w:t>
-      </w:r>
-      <w:proofErr w:type="gramEnd"/>
-      <w:r>
-        <w:t xml:space="preserve"> corner because the user does not need to use it very often.</w:t>
+        <w:t>This button should toggle whether the user sees the sheet music under the note. This is because some stakeholders wanted the sheet music, and some did not. I put it in the lower left hand corner because the user does not need to use it very often.</w:t>
       </w:r>
     </w:p>
     <w:p>
@@ -18277,23 +17832,7 @@
                 <w:sz w:val="24"/>
                 <w:szCs w:val="24"/>
               </w:rPr>
-              <w:t xml:space="preserve">The user plays some rounds and </w:t>
-            </w:r>
-            <w:proofErr w:type="spellStart"/>
-            <w:r>
-              <w:rPr>
-                <w:sz w:val="24"/>
-                <w:szCs w:val="24"/>
-              </w:rPr>
-              <w:t>non of</w:t>
-            </w:r>
-            <w:proofErr w:type="spellEnd"/>
-            <w:r>
-              <w:rPr>
-                <w:sz w:val="24"/>
-                <w:szCs w:val="24"/>
-              </w:rPr>
-              <w:t xml:space="preserve"> the chords repeat</w:t>
+              <w:t>The user plays some rounds and non of the chords repeat</w:t>
             </w:r>
           </w:p>
         </w:tc>
@@ -18820,23 +18359,7 @@
                 <w:sz w:val="24"/>
                 <w:szCs w:val="24"/>
               </w:rPr>
-              <w:t xml:space="preserve">Easy, </w:t>
-            </w:r>
-            <w:proofErr w:type="spellStart"/>
-            <w:r>
-              <w:rPr>
-                <w:sz w:val="24"/>
-                <w:szCs w:val="24"/>
-              </w:rPr>
-              <w:t>C#min</w:t>
-            </w:r>
-            <w:proofErr w:type="spellEnd"/>
-            <w:r>
-              <w:rPr>
-                <w:sz w:val="24"/>
-                <w:szCs w:val="24"/>
-              </w:rPr>
-              <w:t xml:space="preserve"> selected</w:t>
+              <w:t>Easy, C#min selected</w:t>
             </w:r>
           </w:p>
         </w:tc>
@@ -18856,23 +18379,7 @@
                 <w:sz w:val="24"/>
                 <w:szCs w:val="24"/>
               </w:rPr>
-              <w:t xml:space="preserve">The user should be fed many chords from easy, plus the </w:t>
-            </w:r>
-            <w:proofErr w:type="spellStart"/>
-            <w:r>
-              <w:rPr>
-                <w:sz w:val="24"/>
-                <w:szCs w:val="24"/>
-              </w:rPr>
-              <w:t>C#min</w:t>
-            </w:r>
-            <w:proofErr w:type="spellEnd"/>
-            <w:r>
-              <w:rPr>
-                <w:sz w:val="24"/>
-                <w:szCs w:val="24"/>
-              </w:rPr>
-              <w:t xml:space="preserve"> chord</w:t>
+              <w:t>The user should be fed many chords from easy, plus the C#min chord</w:t>
             </w:r>
           </w:p>
         </w:tc>
@@ -18892,23 +18399,7 @@
                 <w:sz w:val="24"/>
                 <w:szCs w:val="24"/>
               </w:rPr>
-              <w:t xml:space="preserve">This test </w:t>
-            </w:r>
-            <w:proofErr w:type="gramStart"/>
-            <w:r>
-              <w:rPr>
-                <w:sz w:val="24"/>
-                <w:szCs w:val="24"/>
-              </w:rPr>
-              <w:t>ensure</w:t>
-            </w:r>
-            <w:proofErr w:type="gramEnd"/>
-            <w:r>
-              <w:rPr>
-                <w:sz w:val="24"/>
-                <w:szCs w:val="24"/>
-              </w:rPr>
-              <w:t xml:space="preserve"> the user’s favourites are still fed to the user.</w:t>
+              <w:t>This test ensure the user’s favourites are still fed to the user.</w:t>
             </w:r>
           </w:p>
         </w:tc>
@@ -20132,17 +19623,8 @@
                 <w:sz w:val="24"/>
                 <w:szCs w:val="24"/>
               </w:rPr>
-              <w:t xml:space="preserve"> </w:t>
-            </w:r>
-            <w:proofErr w:type="gramStart"/>
-            <w:r>
-              <w:rPr>
-                <w:sz w:val="24"/>
-                <w:szCs w:val="24"/>
-              </w:rPr>
-              <w:t>works</w:t>
-            </w:r>
-            <w:proofErr w:type="gramEnd"/>
+              <w:t xml:space="preserve"> works</w:t>
+            </w:r>
           </w:p>
         </w:tc>
       </w:tr>
@@ -21499,17 +20981,8 @@
                 <w:sz w:val="24"/>
                 <w:szCs w:val="24"/>
               </w:rPr>
-              <w:t xml:space="preserve">The note is </w:t>
-            </w:r>
-            <w:proofErr w:type="gramStart"/>
-            <w:r>
-              <w:rPr>
-                <w:sz w:val="24"/>
-                <w:szCs w:val="24"/>
-              </w:rPr>
-              <w:t>really loud</w:t>
-            </w:r>
-            <w:proofErr w:type="gramEnd"/>
+              <w:t>The note is really loud</w:t>
+            </w:r>
           </w:p>
         </w:tc>
         <w:tc>
@@ -21633,17 +21106,8 @@
                 <w:sz w:val="24"/>
                 <w:szCs w:val="24"/>
               </w:rPr>
-              <w:t xml:space="preserve">The note is </w:t>
-            </w:r>
-            <w:proofErr w:type="gramStart"/>
-            <w:r>
-              <w:rPr>
-                <w:sz w:val="24"/>
-                <w:szCs w:val="24"/>
-              </w:rPr>
-              <w:t>really quiet</w:t>
-            </w:r>
-            <w:proofErr w:type="gramEnd"/>
+              <w:t>The note is really quiet</w:t>
+            </w:r>
           </w:p>
         </w:tc>
         <w:tc>
@@ -21712,6 +21176,19 @@
         <w:t>Development and testing</w:t>
       </w:r>
       <w:bookmarkEnd w:id="46"/>
+    </w:p>
+    <w:p>
+      <w:pPr>
+        <w:pStyle w:val="Heading2"/>
+      </w:pPr>
+      <w:r>
+        <w:t>UI</w:t>
+      </w:r>
+    </w:p>
+    <w:p>
+      <w:r>
+        <w:t>The first step is to create a UI that is scalable and user friendly.</w:t>
+      </w:r>
     </w:p>
     <w:p>
       <w:pPr>
@@ -33823,6 +33300,7 @@
     <w:rsid w:val="0014737A"/>
     <w:rsid w:val="00197ABD"/>
     <w:rsid w:val="001D0B03"/>
+    <w:rsid w:val="00296320"/>
     <w:rsid w:val="002F09E7"/>
     <w:rsid w:val="003A34F3"/>
     <w:rsid w:val="0040124D"/>
@@ -33835,6 +33313,7 @@
     <w:rsid w:val="0053299D"/>
     <w:rsid w:val="00554E74"/>
     <w:rsid w:val="005E5E5C"/>
+    <w:rsid w:val="005F0164"/>
     <w:rsid w:val="006812DB"/>
     <w:rsid w:val="0073537C"/>
     <w:rsid w:val="007E157C"/>
@@ -34664,11 +34143,7 @@
 </file>
 
 <file path=customXml/item3.xml><?xml version="1.0" encoding="utf-8"?>
-<p:properties xmlns:p="http://schemas.microsoft.com/office/2006/metadata/properties" xmlns:xsi="http://www.w3.org/2001/XMLSchema-instance" xmlns:pc="http://schemas.microsoft.com/office/infopath/2007/PartnerControls">
-  <documentManagement>
-    <_activity xmlns="cd8873aa-f4c7-47e3-90f8-cead8dfea2e1" xsi:nil="true"/>
-  </documentManagement>
-</p:properties>
+<b:Sources xmlns:b="http://schemas.openxmlformats.org/officeDocument/2006/bibliography" xmlns="http://schemas.openxmlformats.org/officeDocument/2006/bibliography" SelectedStyle="\APASixthEditionOfficeOnline.xsl" StyleName="APA" Version="6"/>
 </file>
 
 <file path=customXml/item4.xml><?xml version="1.0" encoding="utf-8"?>
@@ -34907,7 +34382,11 @@
 </file>
 
 <file path=customXml/item5.xml><?xml version="1.0" encoding="utf-8"?>
-<b:Sources xmlns:b="http://schemas.openxmlformats.org/officeDocument/2006/bibliography" xmlns="http://schemas.openxmlformats.org/officeDocument/2006/bibliography" SelectedStyle="\APASixthEditionOfficeOnline.xsl" StyleName="APA" Version="6"/>
+<p:properties xmlns:p="http://schemas.microsoft.com/office/2006/metadata/properties" xmlns:xsi="http://www.w3.org/2001/XMLSchema-instance" xmlns:pc="http://schemas.microsoft.com/office/infopath/2007/PartnerControls">
+  <documentManagement>
+    <_activity xmlns="cd8873aa-f4c7-47e3-90f8-cead8dfea2e1" xsi:nil="true"/>
+  </documentManagement>
+</p:properties>
 </file>
 
 <file path=customXml/itemProps1.xml><?xml version="1.0" encoding="utf-8"?>
@@ -34927,11 +34406,9 @@
 </file>
 
 <file path=customXml/itemProps3.xml><?xml version="1.0" encoding="utf-8"?>
-<ds:datastoreItem xmlns:ds="http://schemas.openxmlformats.org/officeDocument/2006/customXml" ds:itemID="{E5A3E11B-9DD7-45F6-AC8A-411BACE0F826}">
+<ds:datastoreItem xmlns:ds="http://schemas.openxmlformats.org/officeDocument/2006/customXml" ds:itemID="{19C253B9-0532-4D5D-8261-B199859B155F}">
   <ds:schemaRefs>
-    <ds:schemaRef ds:uri="http://schemas.microsoft.com/office/2006/metadata/properties"/>
-    <ds:schemaRef ds:uri="http://schemas.microsoft.com/office/infopath/2007/PartnerControls"/>
-    <ds:schemaRef ds:uri="cd8873aa-f4c7-47e3-90f8-cead8dfea2e1"/>
+    <ds:schemaRef ds:uri="http://schemas.openxmlformats.org/officeDocument/2006/bibliography"/>
   </ds:schemaRefs>
 </ds:datastoreItem>
 </file>
@@ -34956,9 +34433,11 @@
 </file>
 
 <file path=customXml/itemProps5.xml><?xml version="1.0" encoding="utf-8"?>
-<ds:datastoreItem xmlns:ds="http://schemas.openxmlformats.org/officeDocument/2006/customXml" ds:itemID="{19C253B9-0532-4D5D-8261-B199859B155F}">
+<ds:datastoreItem xmlns:ds="http://schemas.openxmlformats.org/officeDocument/2006/customXml" ds:itemID="{E5A3E11B-9DD7-45F6-AC8A-411BACE0F826}">
   <ds:schemaRefs>
-    <ds:schemaRef ds:uri="http://schemas.openxmlformats.org/officeDocument/2006/bibliography"/>
+    <ds:schemaRef ds:uri="http://schemas.microsoft.com/office/2006/metadata/properties"/>
+    <ds:schemaRef ds:uri="http://schemas.microsoft.com/office/infopath/2007/PartnerControls"/>
+    <ds:schemaRef ds:uri="cd8873aa-f4c7-47e3-90f8-cead8dfea2e1"/>
   </ds:schemaRefs>
 </ds:datastoreItem>
 </file>
</xml_diff>

<commit_message>
Added a selection for packs
</commit_message>
<xml_diff>
--- a/A-Level Computer Science Practical Programming Project.docx
+++ b/A-Level Computer Science Practical Programming Project.docx
@@ -14483,7 +14483,7 @@
           <v:shape id="_x0000_i1025" type="#_x0000_t75" style="width:451.3pt;height:177.7pt" o:ole="">
             <v:imagedata r:id="rId29" o:title=""/>
           </v:shape>
-          <o:OLEObject Type="Embed" ProgID="Word.Document.12" ShapeID="_x0000_i1025" DrawAspect="Content" ObjectID="_1760606049" r:id="rId30">
+          <o:OLEObject Type="Embed" ProgID="Word.Document.12" ShapeID="_x0000_i1025" DrawAspect="Content" ObjectID="_1760629388" r:id="rId30">
             <o:FieldCodes>\s</o:FieldCodes>
           </o:OLEObject>
         </w:object>
@@ -14651,7 +14651,7 @@
           <v:shape id="_x0000_i1026" type="#_x0000_t75" style="width:451.3pt;height:330.6pt" o:ole="">
             <v:imagedata r:id="rId32" o:title=""/>
           </v:shape>
-          <o:OLEObject Type="Embed" ProgID="Word.Document.12" ShapeID="_x0000_i1026" DrawAspect="Content" ObjectID="_1760606050" r:id="rId33">
+          <o:OLEObject Type="Embed" ProgID="Word.Document.12" ShapeID="_x0000_i1026" DrawAspect="Content" ObjectID="_1760629389" r:id="rId33">
             <o:FieldCodes>\s</o:FieldCodes>
           </o:OLEObject>
         </w:object>
@@ -14722,7 +14722,7 @@
           <v:shape id="_x0000_i1027" type="#_x0000_t75" style="width:451.3pt;height:164.3pt" o:ole="">
             <v:imagedata r:id="rId34" o:title=""/>
           </v:shape>
-          <o:OLEObject Type="Embed" ProgID="Word.Document.12" ShapeID="_x0000_i1027" DrawAspect="Content" ObjectID="_1760606051" r:id="rId35">
+          <o:OLEObject Type="Embed" ProgID="Word.Document.12" ShapeID="_x0000_i1027" DrawAspect="Content" ObjectID="_1760629390" r:id="rId35">
             <o:FieldCodes>\s</o:FieldCodes>
           </o:OLEObject>
         </w:object>
@@ -14833,7 +14833,7 @@
           <v:shape id="_x0000_i1028" type="#_x0000_t75" style="width:451.3pt;height:246.75pt" o:ole="">
             <v:imagedata r:id="rId36" o:title=""/>
           </v:shape>
-          <o:OLEObject Type="Embed" ProgID="Word.Document.12" ShapeID="_x0000_i1028" DrawAspect="Content" ObjectID="_1760606052" r:id="rId37">
+          <o:OLEObject Type="Embed" ProgID="Word.Document.12" ShapeID="_x0000_i1028" DrawAspect="Content" ObjectID="_1760629391" r:id="rId37">
             <o:FieldCodes>\s</o:FieldCodes>
           </o:OLEObject>
         </w:object>
@@ -23739,7 +23739,10 @@
     </w:p>
     <w:p>
       <w:r>
-        <w:t>I wrote the code for the listener methods that I had planned on writing, and upon testing, it worked.</w:t>
+        <w:t xml:space="preserve">I wrote the code for the listener methods </w:t>
+      </w:r>
+      <w:r>
+        <w:t>that I had mostly planned out, with some exceptions, highlighted below.</w:t>
       </w:r>
     </w:p>
     <w:p>
@@ -23794,7 +23797,57 @@
     </w:p>
     <w:p>
       <w:r>
-        <w:t>This test is passed because the buffer is writing to console.</w:t>
+        <w:lastRenderedPageBreak/>
+        <w:t>This test is passed because the buffer is writing to console</w:t>
+      </w:r>
+      <w:r>
+        <w:t>, and the buffer is not null. This is the code at this stage that makes this test happen:</w:t>
+      </w:r>
+      <w:r>
+        <w:rPr>
+          <w:noProof/>
+        </w:rPr>
+        <w:t xml:space="preserve"> </w:t>
+      </w:r>
+      <w:r>
+        <w:rPr>
+          <w:noProof/>
+        </w:rPr>
+        <w:drawing>
+          <wp:inline distT="0" distB="0" distL="0" distR="0" wp14:anchorId="1F6B0513" wp14:editId="1198B8D9">
+            <wp:extent cx="5731510" cy="3313430"/>
+            <wp:effectExtent l="0" t="0" r="2540" b="1270"/>
+            <wp:docPr id="1261933096" name="Picture 1261933096" descr="A screen shot of a computer program&#10;&#10;Description automatically generated"/>
+            <wp:cNvGraphicFramePr>
+              <a:graphicFrameLocks xmlns:a="http://schemas.openxmlformats.org/drawingml/2006/main" noChangeAspect="1"/>
+            </wp:cNvGraphicFramePr>
+            <a:graphic xmlns:a="http://schemas.openxmlformats.org/drawingml/2006/main">
+              <a:graphicData uri="http://schemas.openxmlformats.org/drawingml/2006/picture">
+                <pic:pic xmlns:pic="http://schemas.openxmlformats.org/drawingml/2006/picture">
+                  <pic:nvPicPr>
+                    <pic:cNvPr id="1445208299" name="Picture 1" descr="A screen shot of a computer program&#10;&#10;Description automatically generated"/>
+                    <pic:cNvPicPr/>
+                  </pic:nvPicPr>
+                  <pic:blipFill>
+                    <a:blip r:embed="rId59"/>
+                    <a:stretch>
+                      <a:fillRect/>
+                    </a:stretch>
+                  </pic:blipFill>
+                  <pic:spPr>
+                    <a:xfrm>
+                      <a:off x="0" y="0"/>
+                      <a:ext cx="5731510" cy="3313430"/>
+                    </a:xfrm>
+                    <a:prstGeom prst="rect">
+                      <a:avLst/>
+                    </a:prstGeom>
+                  </pic:spPr>
+                </pic:pic>
+              </a:graphicData>
+            </a:graphic>
+          </wp:inline>
+        </w:drawing>
       </w:r>
     </w:p>
     <w:p>
@@ -23802,13 +23855,18 @@
         <w:pStyle w:val="Heading3"/>
       </w:pPr>
       <w:r>
-        <w:lastRenderedPageBreak/>
         <w:t>R1.1b</w:t>
       </w:r>
     </w:p>
     <w:p>
       <w:r>
-        <w:t xml:space="preserve">This is easily implemented: </w:t>
+        <w:t>This is easily implemented</w:t>
+      </w:r>
+      <w:r>
+        <w:t xml:space="preserve"> into the last test</w:t>
+      </w:r>
+      <w:r>
+        <w:t xml:space="preserve">: </w:t>
       </w:r>
     </w:p>
     <w:p>
@@ -23865,6 +23923,27 @@
     </w:p>
     <w:p>
       <w:pPr>
+        <w:rPr>
+          <w:rStyle w:val="Heading1Char"/>
+          <w:rFonts w:asciiTheme="minorHAnsi" w:eastAsiaTheme="minorHAnsi" w:hAnsiTheme="minorHAnsi" w:cstheme="minorBidi"/>
+          <w:color w:val="auto"/>
+          <w:sz w:val="22"/>
+          <w:szCs w:val="22"/>
+        </w:rPr>
+      </w:pPr>
+      <w:r>
+        <w:rPr>
+          <w:rStyle w:val="Heading1Char"/>
+          <w:rFonts w:asciiTheme="minorHAnsi" w:eastAsiaTheme="minorHAnsi" w:hAnsiTheme="minorHAnsi" w:cstheme="minorBidi"/>
+          <w:color w:val="auto"/>
+          <w:sz w:val="22"/>
+          <w:szCs w:val="22"/>
+        </w:rPr>
+        <w:t>When I unplug my microphone, and run it, there is no buffer written and null is returned. This means that the test has passed.</w:t>
+      </w:r>
+    </w:p>
+    <w:p>
+      <w:pPr>
         <w:pStyle w:val="Heading3"/>
         <w:rPr>
           <w:rStyle w:val="Heading1Char"/>
@@ -23924,7 +24003,10 @@
     </w:p>
     <w:p>
       <w:r>
-        <w:t>Test passed.</w:t>
+        <w:t>Test passed</w:t>
+      </w:r>
+      <w:r>
+        <w:t xml:space="preserve"> because the spike is around the right place, and there is a spike.</w:t>
       </w:r>
     </w:p>
     <w:p>
@@ -23932,6 +24014,7 @@
         <w:pStyle w:val="Heading3"/>
       </w:pPr>
       <w:r>
+        <w:lastRenderedPageBreak/>
         <w:t>R1.2b</w:t>
       </w:r>
     </w:p>
@@ -23976,7 +24059,13 @@
     </w:p>
     <w:p>
       <w:r>
-        <w:t>Test passed.</w:t>
+        <w:t>Test passed</w:t>
+      </w:r>
+      <w:r>
+        <w:t xml:space="preserve"> because </w:t>
+      </w:r>
+      <w:r>
+        <w:t>there is a spike in the correct place on the graph.</w:t>
       </w:r>
     </w:p>
     <w:p>
@@ -24036,7 +24125,6 @@
         <w:pStyle w:val="Heading3"/>
       </w:pPr>
       <w:r>
-        <w:lastRenderedPageBreak/>
         <w:t>R1.3b</w:t>
       </w:r>
     </w:p>
@@ -24144,6 +24232,7 @@
         <w:pStyle w:val="Heading3"/>
       </w:pPr>
       <w:r>
+        <w:lastRenderedPageBreak/>
         <w:t>F1.4a</w:t>
       </w:r>
     </w:p>
@@ -24634,7 +24723,7 @@
 <w:numbering xmlns:wpc="http://schemas.microsoft.com/office/word/2010/wordprocessingCanvas" xmlns:cx="http://schemas.microsoft.com/office/drawing/2014/chartex" xmlns:cx1="http://schemas.microsoft.com/office/drawing/2015/9/8/chartex" xmlns:cx2="http://schemas.microsoft.com/office/drawing/2015/10/21/chartex" xmlns:cx3="http://schemas.microsoft.com/office/drawing/2016/5/9/chartex" xmlns:cx4="http://schemas.microsoft.com/office/drawing/2016/5/10/chartex" xmlns:cx5="http://schemas.microsoft.com/office/drawing/2016/5/11/chartex" xmlns:cx6="http://schemas.microsoft.com/office/drawing/2016/5/12/chartex" xmlns:cx7="http://schemas.microsoft.com/office/drawing/2016/5/13/chartex" xmlns:cx8="http://schemas.microsoft.com/office/drawing/2016/5/14/chartex" xmlns:mc="http://schemas.openxmlformats.org/markup-compatibility/2006" xmlns:aink="http://schemas.microsoft.com/office/drawing/2016/ink" xmlns:am3d="http://schemas.microsoft.com/office/drawing/2017/model3d" xmlns:o="urn:schemas-microsoft-com:office:office" xmlns:oel="http://schemas.microsoft.com/office/2019/extlst" xmlns:r="http://schemas.openxmlformats.org/officeDocument/2006/relationships" xmlns:m="http://schemas.openxmlformats.org/officeDocument/2006/math" xmlns:v="urn:schemas-microsoft-com:vml" xmlns:wp14="http://schemas.microsoft.com/office/word/2010/wordprocessingDrawing" xmlns:wp="http://schemas.openxmlformats.org/drawingml/2006/wordprocessingDrawing" xmlns:w10="urn:schemas-microsoft-com:office:word" xmlns:w="http://schemas.openxmlformats.org/wordprocessingml/2006/main" xmlns:w14="http://schemas.microsoft.com/office/word/2010/wordml" xmlns:w15="http://schemas.microsoft.com/office/word/2012/wordml" xmlns:w16cex="http://schemas.microsoft.com/office/word/2018/wordml/cex" xmlns:w16cid="http://schemas.microsoft.com/office/word/2016/wordml/cid" xmlns:w16="http://schemas.microsoft.com/office/word/2018/wordml" xmlns:w16sdtdh="http://schemas.microsoft.com/office/word/2020/wordml/sdtdatahash" xmlns:w16se="http://schemas.microsoft.com/office/word/2015/wordml/symex" xmlns:wpg="http://schemas.microsoft.com/office/word/2010/wordprocessingGroup" xmlns:wpi="http://schemas.microsoft.com/office/word/2010/wordprocessingInk" xmlns:wne="http://schemas.microsoft.com/office/word/2006/wordml" xmlns:wps="http://schemas.microsoft.com/office/word/2010/wordprocessingShape" mc:Ignorable="w14 w15 w16se w16cid w16 w16cex w16sdtdh wp14">
   <w:numPicBullet w:numPicBulletId="0">
     <w:pict>
-      <v:shapetype w14:anchorId="33717DFE" id="_x0000_t75" coordsize="21600,21600" o:spt="75" o:preferrelative="t" path="m@4@5l@4@11@9@11@9@5xe" filled="f" stroked="f">
+      <v:shapetype w14:anchorId="7BA4D1B9" id="_x0000_t75" coordsize="21600,21600" o:spt="75" o:preferrelative="t" path="m@4@5l@4@11@9@11@9@5xe" filled="f" stroked="f">
         <v:stroke joinstyle="miter"/>
         <v:formulas>
           <v:f eqn="if lineDrawn pixelLineWidth 0"/>
@@ -24653,7 +24742,7 @@
         <v:path o:extrusionok="f" gradientshapeok="t" o:connecttype="rect"/>
         <o:lock v:ext="edit" aspectratio="t"/>
       </v:shapetype>
-      <v:shape id="_x0000_i1029" type="#_x0000_t75" style="width:16.5pt;height:15.75pt;visibility:visible;mso-wrap-style:square" o:bullet="t">
+      <v:shape id="_x0000_i1034" type="#_x0000_t75" style="width:16.5pt;height:15.75pt;visibility:visible;mso-wrap-style:square" o:bullet="t">
         <v:imagedata r:id="rId1" o:title=""/>
       </v:shape>
     </w:pict>
@@ -36479,7 +36568,6 @@
     <w:rsid w:val="004E3CD4"/>
     <w:rsid w:val="004F062E"/>
     <w:rsid w:val="0053299D"/>
-    <w:rsid w:val="00533404"/>
     <w:rsid w:val="00554E74"/>
     <w:rsid w:val="005C1F29"/>
     <w:rsid w:val="005E5E5C"/>
@@ -36498,6 +36586,7 @@
     <w:rsid w:val="00A46393"/>
     <w:rsid w:val="00B07A2E"/>
     <w:rsid w:val="00B22AA9"/>
+    <w:rsid w:val="00B261C5"/>
     <w:rsid w:val="00B64F15"/>
     <w:rsid w:val="00B93CF7"/>
     <w:rsid w:val="00C12233"/>

</xml_diff>

<commit_message>
added kinda a score, and started btr dcos
</commit_message>
<xml_diff>
--- a/A-Level Computer Science Practical Programming Project.docx
+++ b/A-Level Computer Science Practical Programming Project.docx
@@ -6078,7 +6078,23 @@
           <w:sz w:val="24"/>
           <w:szCs w:val="24"/>
         </w:rPr>
-        <w:t>Question 5 helps me to understand how game-y the app should be. This is important because some apps go to far, and some don’t go far enough. For example, you don’t want to be running around a 3D world whilst playing your chords, it’s too far, but also, you don’t want to be staring at a grey screen telling you chords to play with no reward or game at all.</w:t>
+        <w:t xml:space="preserve">Question 5 helps me to understand how game-y the app should be. This is important because some apps go </w:t>
+      </w:r>
+      <w:proofErr w:type="spellStart"/>
+      <w:r>
+        <w:rPr>
+          <w:sz w:val="24"/>
+          <w:szCs w:val="24"/>
+        </w:rPr>
+        <w:t>to</w:t>
+      </w:r>
+      <w:proofErr w:type="spellEnd"/>
+      <w:r>
+        <w:rPr>
+          <w:sz w:val="24"/>
+          <w:szCs w:val="24"/>
+        </w:rPr>
+        <w:t xml:space="preserve"> far, and some don’t go far enough. For example, you don’t want to be running around a 3D world whilst playing your chords, it’s too far, but also, you don’t want to be staring at a grey screen telling you chords to play with no reward or game at all.</w:t>
       </w:r>
     </w:p>
     <w:p>
@@ -6298,7 +6314,23 @@
           <w:sz w:val="24"/>
           <w:szCs w:val="24"/>
         </w:rPr>
-        <w:t xml:space="preserve">No because at the moment I do not have time to practice as much as I would like, however I feel like when I do have the </w:t>
+        <w:t xml:space="preserve">No because </w:t>
+      </w:r>
+      <w:proofErr w:type="gramStart"/>
+      <w:r>
+        <w:rPr>
+          <w:sz w:val="24"/>
+          <w:szCs w:val="24"/>
+        </w:rPr>
+        <w:t>at the moment</w:t>
+      </w:r>
+      <w:proofErr w:type="gramEnd"/>
+      <w:r>
+        <w:rPr>
+          <w:sz w:val="24"/>
+          <w:szCs w:val="24"/>
+        </w:rPr>
+        <w:t xml:space="preserve"> I do not have time to practice as much as I would like, however I feel like when I do have the </w:t>
       </w:r>
       <w:r>
         <w:rPr>
@@ -6367,7 +6399,23 @@
           <w:sz w:val="24"/>
           <w:szCs w:val="24"/>
         </w:rPr>
-        <w:t>I find hat reading music in its entirety is the only way to play</w:t>
+        <w:t xml:space="preserve">I find </w:t>
+      </w:r>
+      <w:proofErr w:type="spellStart"/>
+      <w:r>
+        <w:rPr>
+          <w:sz w:val="24"/>
+          <w:szCs w:val="24"/>
+        </w:rPr>
+        <w:t>hat</w:t>
+      </w:r>
+      <w:proofErr w:type="spellEnd"/>
+      <w:r>
+        <w:rPr>
+          <w:sz w:val="24"/>
+          <w:szCs w:val="24"/>
+        </w:rPr>
+        <w:t xml:space="preserve"> reading music in its entirety is the only way to play</w:t>
       </w:r>
       <w:r>
         <w:rPr>
@@ -6890,7 +6938,23 @@
           <w:sz w:val="24"/>
           <w:szCs w:val="24"/>
         </w:rPr>
-        <w:t>“Yousician”</w:t>
+        <w:t>“</w:t>
+      </w:r>
+      <w:proofErr w:type="spellStart"/>
+      <w:r>
+        <w:rPr>
+          <w:sz w:val="24"/>
+          <w:szCs w:val="24"/>
+        </w:rPr>
+        <w:t>Yousician</w:t>
+      </w:r>
+      <w:proofErr w:type="spellEnd"/>
+      <w:r>
+        <w:rPr>
+          <w:sz w:val="24"/>
+          <w:szCs w:val="24"/>
+        </w:rPr>
+        <w:t>”</w:t>
       </w:r>
     </w:p>
     <w:p>
@@ -7015,7 +7079,23 @@
           <w:sz w:val="24"/>
           <w:szCs w:val="24"/>
         </w:rPr>
-        <w:t>“Yousician” p</w:t>
+        <w:t>“</w:t>
+      </w:r>
+      <w:proofErr w:type="spellStart"/>
+      <w:r>
+        <w:rPr>
+          <w:sz w:val="24"/>
+          <w:szCs w:val="24"/>
+        </w:rPr>
+        <w:t>Yousician</w:t>
+      </w:r>
+      <w:proofErr w:type="spellEnd"/>
+      <w:r>
+        <w:rPr>
+          <w:sz w:val="24"/>
+          <w:szCs w:val="24"/>
+        </w:rPr>
+        <w:t>” p</w:t>
       </w:r>
       <w:r>
         <w:rPr>
@@ -10142,6 +10222,7 @@
               </w:rPr>
               <w:t>“</w:t>
             </w:r>
+            <w:proofErr w:type="spellStart"/>
             <w:r>
               <w:rPr>
                 <w:sz w:val="24"/>
@@ -10149,6 +10230,7 @@
               </w:rPr>
               <w:t>Gmin</w:t>
             </w:r>
+            <w:proofErr w:type="spellEnd"/>
             <w:r>
               <w:rPr>
                 <w:sz w:val="24"/>
@@ -12734,7 +12816,23 @@
           <w:sz w:val="24"/>
           <w:szCs w:val="24"/>
         </w:rPr>
-        <w:t>There are many different types of FFT. I am going to use the Cooley-Tukey Algorithm, and to do that I am going to use a library called Accord.Math which has a function that takes an input of the data as an array of complex numbers (it uses complex numbers so that it can represent the phase of the wave as well as the amplitude) and a direction, which will be forward in this case.</w:t>
+        <w:t xml:space="preserve">There are many different types of FFT. I am going to use the Cooley-Tukey Algorithm, and to do that I am going to use a library called </w:t>
+      </w:r>
+      <w:proofErr w:type="spellStart"/>
+      <w:r>
+        <w:rPr>
+          <w:sz w:val="24"/>
+          <w:szCs w:val="24"/>
+        </w:rPr>
+        <w:t>Accord.Math</w:t>
+      </w:r>
+      <w:proofErr w:type="spellEnd"/>
+      <w:r>
+        <w:rPr>
+          <w:sz w:val="24"/>
+          <w:szCs w:val="24"/>
+        </w:rPr>
+        <w:t xml:space="preserve"> which has a function that takes an input of the data as an array of complex numbers (it uses complex numbers so that it can represent the phase of the wave as well as the amplitude) and a direction, which will be forward in this case.</w:t>
       </w:r>
     </w:p>
     <w:p>
@@ -13064,13 +13162,23 @@
           <w:szCs w:val="24"/>
         </w:rPr>
       </w:pPr>
+      <w:proofErr w:type="gramStart"/>
       <w:r>
         <w:rPr>
           <w:rFonts w:eastAsiaTheme="minorEastAsia"/>
           <w:sz w:val="24"/>
           <w:szCs w:val="24"/>
         </w:rPr>
-        <w:t>{ "A", "A#/Bb", "B", "C", "C#/Db", "D", "D#/Eb", "E", "F", "F#/Gb", "G", "G#/Ab" }</w:t>
+        <w:t>{ "</w:t>
+      </w:r>
+      <w:proofErr w:type="gramEnd"/>
+      <w:r>
+        <w:rPr>
+          <w:rFonts w:eastAsiaTheme="minorEastAsia"/>
+          <w:sz w:val="24"/>
+          <w:szCs w:val="24"/>
+        </w:rPr>
+        <w:t>A", "A#/Bb", "B", "C", "C#/Db", "D", "D#/Eb", "E", "F", "F#/Gb", "G", "G#/Ab" }</w:t>
       </w:r>
     </w:p>
     <w:p>
@@ -13395,53 +13503,139 @@
                 <w:sz w:val="24"/>
                 <w:szCs w:val="24"/>
               </w:rPr>
-              <w:t>+ WaveIn waveIn;</w:t>
-            </w:r>
-          </w:p>
-          <w:p>
-            <w:pPr>
-              <w:rPr>
-                <w:sz w:val="24"/>
-                <w:szCs w:val="24"/>
-              </w:rPr>
-            </w:pPr>
-            <w:r>
-              <w:rPr>
-                <w:sz w:val="24"/>
-                <w:szCs w:val="24"/>
-              </w:rPr>
-              <w:t>- BufferedWaveProvider bwp;</w:t>
-            </w:r>
-          </w:p>
-          <w:p>
-            <w:pPr>
-              <w:rPr>
-                <w:sz w:val="24"/>
-                <w:szCs w:val="24"/>
-              </w:rPr>
-            </w:pPr>
-            <w:r>
-              <w:rPr>
-                <w:sz w:val="24"/>
-                <w:szCs w:val="24"/>
-              </w:rPr>
-              <w:t>- int RATE;</w:t>
-            </w:r>
-          </w:p>
-          <w:p>
-            <w:pPr>
-              <w:rPr>
-                <w:sz w:val="24"/>
-                <w:szCs w:val="24"/>
-              </w:rPr>
-            </w:pPr>
-            <w:r>
-              <w:rPr>
-                <w:sz w:val="24"/>
-                <w:szCs w:val="24"/>
-              </w:rPr>
-              <w:t>- int BUFFERSIZE;</w:t>
-            </w:r>
+              <w:t xml:space="preserve">+ </w:t>
+            </w:r>
+            <w:proofErr w:type="spellStart"/>
+            <w:r>
+              <w:rPr>
+                <w:sz w:val="24"/>
+                <w:szCs w:val="24"/>
+              </w:rPr>
+              <w:t>WaveIn</w:t>
+            </w:r>
+            <w:proofErr w:type="spellEnd"/>
+            <w:r>
+              <w:rPr>
+                <w:sz w:val="24"/>
+                <w:szCs w:val="24"/>
+              </w:rPr>
+              <w:t xml:space="preserve"> </w:t>
+            </w:r>
+            <w:proofErr w:type="spellStart"/>
+            <w:proofErr w:type="gramStart"/>
+            <w:r>
+              <w:rPr>
+                <w:sz w:val="24"/>
+                <w:szCs w:val="24"/>
+              </w:rPr>
+              <w:t>waveIn</w:t>
+            </w:r>
+            <w:proofErr w:type="spellEnd"/>
+            <w:r>
+              <w:rPr>
+                <w:sz w:val="24"/>
+                <w:szCs w:val="24"/>
+              </w:rPr>
+              <w:t>;</w:t>
+            </w:r>
+            <w:proofErr w:type="gramEnd"/>
+          </w:p>
+          <w:p>
+            <w:pPr>
+              <w:rPr>
+                <w:sz w:val="24"/>
+                <w:szCs w:val="24"/>
+              </w:rPr>
+            </w:pPr>
+            <w:r>
+              <w:rPr>
+                <w:sz w:val="24"/>
+                <w:szCs w:val="24"/>
+              </w:rPr>
+              <w:t xml:space="preserve">- </w:t>
+            </w:r>
+            <w:proofErr w:type="spellStart"/>
+            <w:r>
+              <w:rPr>
+                <w:sz w:val="24"/>
+                <w:szCs w:val="24"/>
+              </w:rPr>
+              <w:t>BufferedWaveProvider</w:t>
+            </w:r>
+            <w:proofErr w:type="spellEnd"/>
+            <w:r>
+              <w:rPr>
+                <w:sz w:val="24"/>
+                <w:szCs w:val="24"/>
+              </w:rPr>
+              <w:t xml:space="preserve"> </w:t>
+            </w:r>
+            <w:proofErr w:type="spellStart"/>
+            <w:proofErr w:type="gramStart"/>
+            <w:r>
+              <w:rPr>
+                <w:sz w:val="24"/>
+                <w:szCs w:val="24"/>
+              </w:rPr>
+              <w:t>bwp</w:t>
+            </w:r>
+            <w:proofErr w:type="spellEnd"/>
+            <w:r>
+              <w:rPr>
+                <w:sz w:val="24"/>
+                <w:szCs w:val="24"/>
+              </w:rPr>
+              <w:t>;</w:t>
+            </w:r>
+            <w:proofErr w:type="gramEnd"/>
+          </w:p>
+          <w:p>
+            <w:pPr>
+              <w:rPr>
+                <w:sz w:val="24"/>
+                <w:szCs w:val="24"/>
+              </w:rPr>
+            </w:pPr>
+            <w:r>
+              <w:rPr>
+                <w:sz w:val="24"/>
+                <w:szCs w:val="24"/>
+              </w:rPr>
+              <w:t xml:space="preserve">- int </w:t>
+            </w:r>
+            <w:proofErr w:type="gramStart"/>
+            <w:r>
+              <w:rPr>
+                <w:sz w:val="24"/>
+                <w:szCs w:val="24"/>
+              </w:rPr>
+              <w:t>RATE;</w:t>
+            </w:r>
+            <w:proofErr w:type="gramEnd"/>
+          </w:p>
+          <w:p>
+            <w:pPr>
+              <w:rPr>
+                <w:sz w:val="24"/>
+                <w:szCs w:val="24"/>
+              </w:rPr>
+            </w:pPr>
+            <w:r>
+              <w:rPr>
+                <w:sz w:val="24"/>
+                <w:szCs w:val="24"/>
+              </w:rPr>
+              <w:t xml:space="preserve">- int </w:t>
+            </w:r>
+            <w:proofErr w:type="gramStart"/>
+            <w:r>
+              <w:rPr>
+                <w:sz w:val="24"/>
+                <w:szCs w:val="24"/>
+              </w:rPr>
+              <w:t>BUFFERSIZE;</w:t>
+            </w:r>
+            <w:proofErr w:type="gramEnd"/>
           </w:p>
           <w:p>
             <w:pPr>
@@ -13480,112 +13674,331 @@
                 <w:sz w:val="24"/>
                 <w:szCs w:val="24"/>
               </w:rPr>
-              <w:t>+ Listener()</w:t>
-            </w:r>
-          </w:p>
-          <w:p>
-            <w:pPr>
-              <w:rPr>
-                <w:sz w:val="24"/>
-                <w:szCs w:val="24"/>
-              </w:rPr>
-            </w:pPr>
-            <w:r>
-              <w:rPr>
-                <w:sz w:val="24"/>
-                <w:szCs w:val="24"/>
-              </w:rPr>
-              <w:t>- waveIn_DataAvailable()</w:t>
-            </w:r>
-          </w:p>
-          <w:p>
-            <w:pPr>
-              <w:rPr>
-                <w:sz w:val="24"/>
-                <w:szCs w:val="24"/>
-              </w:rPr>
-            </w:pPr>
-            <w:r>
-              <w:rPr>
-                <w:sz w:val="24"/>
-                <w:szCs w:val="24"/>
-              </w:rPr>
-              <w:t>+ StartListening()</w:t>
-            </w:r>
-          </w:p>
-          <w:p>
-            <w:pPr>
-              <w:rPr>
-                <w:sz w:val="24"/>
-                <w:szCs w:val="24"/>
-              </w:rPr>
-            </w:pPr>
-            <w:r>
-              <w:rPr>
-                <w:sz w:val="24"/>
-                <w:szCs w:val="24"/>
-              </w:rPr>
-              <w:t>+ string WhatNoteAmI()</w:t>
-            </w:r>
-          </w:p>
-          <w:p>
-            <w:pPr>
-              <w:rPr>
-                <w:sz w:val="24"/>
-                <w:szCs w:val="24"/>
-              </w:rPr>
-            </w:pPr>
-            <w:r>
-              <w:rPr>
-                <w:sz w:val="24"/>
-                <w:szCs w:val="24"/>
-              </w:rPr>
-              <w:t>+ List&lt;string&gt; ProcessData()</w:t>
-            </w:r>
-          </w:p>
-          <w:p>
-            <w:pPr>
-              <w:rPr>
-                <w:sz w:val="24"/>
-                <w:szCs w:val="24"/>
-              </w:rPr>
-            </w:pPr>
-            <w:r>
-              <w:rPr>
-                <w:sz w:val="24"/>
-                <w:szCs w:val="24"/>
-              </w:rPr>
-              <w:t>+ double[] CalculatePCMValues()</w:t>
-            </w:r>
-          </w:p>
-          <w:p>
-            <w:pPr>
-              <w:rPr>
-                <w:sz w:val="24"/>
-                <w:szCs w:val="24"/>
-              </w:rPr>
-            </w:pPr>
-            <w:r>
-              <w:rPr>
-                <w:sz w:val="24"/>
-                <w:szCs w:val="24"/>
-              </w:rPr>
-              <w:t>+ double[] CalculateFFTValues()</w:t>
-            </w:r>
-          </w:p>
-          <w:p>
-            <w:pPr>
-              <w:rPr>
-                <w:sz w:val="24"/>
-                <w:szCs w:val="24"/>
-              </w:rPr>
-            </w:pPr>
-            <w:r>
-              <w:rPr>
-                <w:sz w:val="24"/>
-                <w:szCs w:val="24"/>
-              </w:rPr>
-              <w:t>+ double[] DbScale()</w:t>
+              <w:t xml:space="preserve">+ </w:t>
+            </w:r>
+            <w:proofErr w:type="gramStart"/>
+            <w:r>
+              <w:rPr>
+                <w:sz w:val="24"/>
+                <w:szCs w:val="24"/>
+              </w:rPr>
+              <w:t>Listener(</w:t>
+            </w:r>
+            <w:proofErr w:type="gramEnd"/>
+            <w:r>
+              <w:rPr>
+                <w:sz w:val="24"/>
+                <w:szCs w:val="24"/>
+              </w:rPr>
+              <w:t>)</w:t>
+            </w:r>
+          </w:p>
+          <w:p>
+            <w:pPr>
+              <w:rPr>
+                <w:sz w:val="24"/>
+                <w:szCs w:val="24"/>
+              </w:rPr>
+            </w:pPr>
+            <w:r>
+              <w:rPr>
+                <w:sz w:val="24"/>
+                <w:szCs w:val="24"/>
+              </w:rPr>
+              <w:t xml:space="preserve">- </w:t>
+            </w:r>
+            <w:proofErr w:type="spellStart"/>
+            <w:r>
+              <w:rPr>
+                <w:sz w:val="24"/>
+                <w:szCs w:val="24"/>
+              </w:rPr>
+              <w:t>waveIn_</w:t>
+            </w:r>
+            <w:proofErr w:type="gramStart"/>
+            <w:r>
+              <w:rPr>
+                <w:sz w:val="24"/>
+                <w:szCs w:val="24"/>
+              </w:rPr>
+              <w:t>DataAvailable</w:t>
+            </w:r>
+            <w:proofErr w:type="spellEnd"/>
+            <w:r>
+              <w:rPr>
+                <w:sz w:val="24"/>
+                <w:szCs w:val="24"/>
+              </w:rPr>
+              <w:t>(</w:t>
+            </w:r>
+            <w:proofErr w:type="gramEnd"/>
+            <w:r>
+              <w:rPr>
+                <w:sz w:val="24"/>
+                <w:szCs w:val="24"/>
+              </w:rPr>
+              <w:t>)</w:t>
+            </w:r>
+          </w:p>
+          <w:p>
+            <w:pPr>
+              <w:rPr>
+                <w:sz w:val="24"/>
+                <w:szCs w:val="24"/>
+              </w:rPr>
+            </w:pPr>
+            <w:r>
+              <w:rPr>
+                <w:sz w:val="24"/>
+                <w:szCs w:val="24"/>
+              </w:rPr>
+              <w:t xml:space="preserve">+ </w:t>
+            </w:r>
+            <w:proofErr w:type="spellStart"/>
+            <w:proofErr w:type="gramStart"/>
+            <w:r>
+              <w:rPr>
+                <w:sz w:val="24"/>
+                <w:szCs w:val="24"/>
+              </w:rPr>
+              <w:t>StartListening</w:t>
+            </w:r>
+            <w:proofErr w:type="spellEnd"/>
+            <w:r>
+              <w:rPr>
+                <w:sz w:val="24"/>
+                <w:szCs w:val="24"/>
+              </w:rPr>
+              <w:t>(</w:t>
+            </w:r>
+            <w:proofErr w:type="gramEnd"/>
+            <w:r>
+              <w:rPr>
+                <w:sz w:val="24"/>
+                <w:szCs w:val="24"/>
+              </w:rPr>
+              <w:t>)</w:t>
+            </w:r>
+          </w:p>
+          <w:p>
+            <w:pPr>
+              <w:rPr>
+                <w:sz w:val="24"/>
+                <w:szCs w:val="24"/>
+              </w:rPr>
+            </w:pPr>
+            <w:r>
+              <w:rPr>
+                <w:sz w:val="24"/>
+                <w:szCs w:val="24"/>
+              </w:rPr>
+              <w:t xml:space="preserve">+ string </w:t>
+            </w:r>
+            <w:proofErr w:type="spellStart"/>
+            <w:proofErr w:type="gramStart"/>
+            <w:r>
+              <w:rPr>
+                <w:sz w:val="24"/>
+                <w:szCs w:val="24"/>
+              </w:rPr>
+              <w:t>WhatNoteAmI</w:t>
+            </w:r>
+            <w:proofErr w:type="spellEnd"/>
+            <w:r>
+              <w:rPr>
+                <w:sz w:val="24"/>
+                <w:szCs w:val="24"/>
+              </w:rPr>
+              <w:t>(</w:t>
+            </w:r>
+            <w:proofErr w:type="gramEnd"/>
+            <w:r>
+              <w:rPr>
+                <w:sz w:val="24"/>
+                <w:szCs w:val="24"/>
+              </w:rPr>
+              <w:t>)</w:t>
+            </w:r>
+          </w:p>
+          <w:p>
+            <w:pPr>
+              <w:rPr>
+                <w:sz w:val="24"/>
+                <w:szCs w:val="24"/>
+              </w:rPr>
+            </w:pPr>
+            <w:r>
+              <w:rPr>
+                <w:sz w:val="24"/>
+                <w:szCs w:val="24"/>
+              </w:rPr>
+              <w:t xml:space="preserve">+ List&lt;string&gt; </w:t>
+            </w:r>
+            <w:proofErr w:type="spellStart"/>
+            <w:proofErr w:type="gramStart"/>
+            <w:r>
+              <w:rPr>
+                <w:sz w:val="24"/>
+                <w:szCs w:val="24"/>
+              </w:rPr>
+              <w:t>ProcessData</w:t>
+            </w:r>
+            <w:proofErr w:type="spellEnd"/>
+            <w:r>
+              <w:rPr>
+                <w:sz w:val="24"/>
+                <w:szCs w:val="24"/>
+              </w:rPr>
+              <w:t>(</w:t>
+            </w:r>
+            <w:proofErr w:type="gramEnd"/>
+            <w:r>
+              <w:rPr>
+                <w:sz w:val="24"/>
+                <w:szCs w:val="24"/>
+              </w:rPr>
+              <w:t>)</w:t>
+            </w:r>
+          </w:p>
+          <w:p>
+            <w:pPr>
+              <w:rPr>
+                <w:sz w:val="24"/>
+                <w:szCs w:val="24"/>
+              </w:rPr>
+            </w:pPr>
+            <w:r>
+              <w:rPr>
+                <w:sz w:val="24"/>
+                <w:szCs w:val="24"/>
+              </w:rPr>
+              <w:t xml:space="preserve">+ </w:t>
+            </w:r>
+            <w:proofErr w:type="gramStart"/>
+            <w:r>
+              <w:rPr>
+                <w:sz w:val="24"/>
+                <w:szCs w:val="24"/>
+              </w:rPr>
+              <w:t>double[</w:t>
+            </w:r>
+            <w:proofErr w:type="gramEnd"/>
+            <w:r>
+              <w:rPr>
+                <w:sz w:val="24"/>
+                <w:szCs w:val="24"/>
+              </w:rPr>
+              <w:t xml:space="preserve">] </w:t>
+            </w:r>
+            <w:proofErr w:type="spellStart"/>
+            <w:r>
+              <w:rPr>
+                <w:sz w:val="24"/>
+                <w:szCs w:val="24"/>
+              </w:rPr>
+              <w:t>CalculatePCMValues</w:t>
+            </w:r>
+            <w:proofErr w:type="spellEnd"/>
+            <w:r>
+              <w:rPr>
+                <w:sz w:val="24"/>
+                <w:szCs w:val="24"/>
+              </w:rPr>
+              <w:t>()</w:t>
+            </w:r>
+          </w:p>
+          <w:p>
+            <w:pPr>
+              <w:rPr>
+                <w:sz w:val="24"/>
+                <w:szCs w:val="24"/>
+              </w:rPr>
+            </w:pPr>
+            <w:r>
+              <w:rPr>
+                <w:sz w:val="24"/>
+                <w:szCs w:val="24"/>
+              </w:rPr>
+              <w:t xml:space="preserve">+ </w:t>
+            </w:r>
+            <w:proofErr w:type="gramStart"/>
+            <w:r>
+              <w:rPr>
+                <w:sz w:val="24"/>
+                <w:szCs w:val="24"/>
+              </w:rPr>
+              <w:t>double[</w:t>
+            </w:r>
+            <w:proofErr w:type="gramEnd"/>
+            <w:r>
+              <w:rPr>
+                <w:sz w:val="24"/>
+                <w:szCs w:val="24"/>
+              </w:rPr>
+              <w:t xml:space="preserve">] </w:t>
+            </w:r>
+            <w:proofErr w:type="spellStart"/>
+            <w:r>
+              <w:rPr>
+                <w:sz w:val="24"/>
+                <w:szCs w:val="24"/>
+              </w:rPr>
+              <w:t>CalculateFFTValues</w:t>
+            </w:r>
+            <w:proofErr w:type="spellEnd"/>
+            <w:r>
+              <w:rPr>
+                <w:sz w:val="24"/>
+                <w:szCs w:val="24"/>
+              </w:rPr>
+              <w:t>()</w:t>
+            </w:r>
+          </w:p>
+          <w:p>
+            <w:pPr>
+              <w:rPr>
+                <w:sz w:val="24"/>
+                <w:szCs w:val="24"/>
+              </w:rPr>
+            </w:pPr>
+            <w:r>
+              <w:rPr>
+                <w:sz w:val="24"/>
+                <w:szCs w:val="24"/>
+              </w:rPr>
+              <w:t xml:space="preserve">+ </w:t>
+            </w:r>
+            <w:proofErr w:type="gramStart"/>
+            <w:r>
+              <w:rPr>
+                <w:sz w:val="24"/>
+                <w:szCs w:val="24"/>
+              </w:rPr>
+              <w:t>double[</w:t>
+            </w:r>
+            <w:proofErr w:type="gramEnd"/>
+            <w:r>
+              <w:rPr>
+                <w:sz w:val="24"/>
+                <w:szCs w:val="24"/>
+              </w:rPr>
+              <w:t xml:space="preserve">] </w:t>
+            </w:r>
+            <w:proofErr w:type="spellStart"/>
+            <w:r>
+              <w:rPr>
+                <w:sz w:val="24"/>
+                <w:szCs w:val="24"/>
+              </w:rPr>
+              <w:t>DbScale</w:t>
+            </w:r>
+            <w:proofErr w:type="spellEnd"/>
+            <w:r>
+              <w:rPr>
+                <w:sz w:val="24"/>
+                <w:szCs w:val="24"/>
+              </w:rPr>
+              <w:t>()</w:t>
             </w:r>
           </w:p>
         </w:tc>
@@ -13638,6 +14051,7 @@
           <w:szCs w:val="24"/>
         </w:rPr>
       </w:pPr>
+      <w:proofErr w:type="spellStart"/>
       <w:r>
         <w:rPr>
           <w:sz w:val="24"/>
@@ -13645,6 +14059,7 @@
         </w:rPr>
         <w:t>waveIn_DataAvailable</w:t>
       </w:r>
+      <w:proofErr w:type="spellEnd"/>
     </w:p>
     <w:p>
       <w:pPr>
@@ -13669,6 +14084,7 @@
           <w:szCs w:val="24"/>
         </w:rPr>
       </w:pPr>
+      <w:proofErr w:type="spellStart"/>
       <w:r>
         <w:rPr>
           <w:sz w:val="24"/>
@@ -13676,6 +14092,7 @@
         </w:rPr>
         <w:t>StartListening</w:t>
       </w:r>
+      <w:proofErr w:type="spellEnd"/>
     </w:p>
     <w:p>
       <w:pPr>
@@ -13689,7 +14106,23 @@
           <w:sz w:val="24"/>
           <w:szCs w:val="24"/>
         </w:rPr>
-        <w:t>This is a method that starts the recording of audio from the mic. More specifically, it should initialise the buffer and set the waveIn device to recording.</w:t>
+        <w:t xml:space="preserve">This is a method that starts the recording of audio from the mic. More specifically, it should initialise the buffer and set the </w:t>
+      </w:r>
+      <w:proofErr w:type="spellStart"/>
+      <w:r>
+        <w:rPr>
+          <w:sz w:val="24"/>
+          <w:szCs w:val="24"/>
+        </w:rPr>
+        <w:t>waveIn</w:t>
+      </w:r>
+      <w:proofErr w:type="spellEnd"/>
+      <w:r>
+        <w:rPr>
+          <w:sz w:val="24"/>
+          <w:szCs w:val="24"/>
+        </w:rPr>
+        <w:t xml:space="preserve"> device to recording.</w:t>
       </w:r>
     </w:p>
     <w:p>
@@ -13700,6 +14133,7 @@
           <w:szCs w:val="24"/>
         </w:rPr>
       </w:pPr>
+      <w:proofErr w:type="spellStart"/>
       <w:r>
         <w:rPr>
           <w:sz w:val="24"/>
@@ -13707,6 +14141,7 @@
         </w:rPr>
         <w:t>WhatNoteAmI</w:t>
       </w:r>
+      <w:proofErr w:type="spellEnd"/>
     </w:p>
     <w:p>
       <w:pPr>
@@ -13771,7 +14206,7 @@
           <v:shape id="_x0000_i1026" type="#_x0000_t75" style="width:451.5pt;height:177.75pt" o:ole="">
             <v:imagedata r:id="rId29" o:title=""/>
           </v:shape>
-          <o:OLEObject Type="Embed" ProgID="Word.Document.12" ShapeID="_x0000_i1026" DrawAspect="Content" ObjectID="_1760858995" r:id="rId30">
+          <o:OLEObject Type="Embed" ProgID="Word.Document.12" ShapeID="_x0000_i1026" DrawAspect="Content" ObjectID="_1761030434" r:id="rId30">
             <o:FieldCodes>\s</o:FieldCodes>
           </o:OLEObject>
         </w:object>
@@ -13923,7 +14358,7 @@
           <v:shape id="_x0000_i1027" type="#_x0000_t75" style="width:451.5pt;height:330.75pt" o:ole="">
             <v:imagedata r:id="rId32" o:title=""/>
           </v:shape>
-          <o:OLEObject Type="Embed" ProgID="Word.Document.12" ShapeID="_x0000_i1027" DrawAspect="Content" ObjectID="_1760858996" r:id="rId33">
+          <o:OLEObject Type="Embed" ProgID="Word.Document.12" ShapeID="_x0000_i1027" DrawAspect="Content" ObjectID="_1761030435" r:id="rId33">
             <o:FieldCodes>\s</o:FieldCodes>
           </o:OLEObject>
         </w:object>
@@ -13985,7 +14420,7 @@
           <v:shape id="_x0000_i1028" type="#_x0000_t75" style="width:451.5pt;height:164.25pt" o:ole="">
             <v:imagedata r:id="rId34" o:title=""/>
           </v:shape>
-          <o:OLEObject Type="Embed" ProgID="Word.Document.12" ShapeID="_x0000_i1028" DrawAspect="Content" ObjectID="_1760858997" r:id="rId35">
+          <o:OLEObject Type="Embed" ProgID="Word.Document.12" ShapeID="_x0000_i1028" DrawAspect="Content" ObjectID="_1761030436" r:id="rId35">
             <o:FieldCodes>\s</o:FieldCodes>
           </o:OLEObject>
         </w:object>
@@ -13999,6 +14434,7 @@
           <w:szCs w:val="24"/>
         </w:rPr>
       </w:pPr>
+      <w:proofErr w:type="spellStart"/>
       <w:r>
         <w:rPr>
           <w:sz w:val="24"/>
@@ -14007,6 +14443,7 @@
         <w:lastRenderedPageBreak/>
         <w:t>DbScale</w:t>
       </w:r>
+      <w:proofErr w:type="spellEnd"/>
     </w:p>
     <w:p>
       <w:pPr>
@@ -14062,7 +14499,7 @@
           <v:shape id="_x0000_i1029" type="#_x0000_t75" style="width:451.5pt;height:246.75pt" o:ole="">
             <v:imagedata r:id="rId36" o:title=""/>
           </v:shape>
-          <o:OLEObject Type="Embed" ProgID="Word.Document.12" ShapeID="_x0000_i1029" DrawAspect="Content" ObjectID="_1760858998" r:id="rId37">
+          <o:OLEObject Type="Embed" ProgID="Word.Document.12" ShapeID="_x0000_i1029" DrawAspect="Content" ObjectID="_1761030437" r:id="rId37">
             <o:FieldCodes>\s</o:FieldCodes>
           </o:OLEObject>
         </w:object>
@@ -14647,7 +15084,15 @@
     </w:p>
     <w:p>
       <w:r>
-        <w:t>This button should toggle whether the user sees the sheet music under the note. This is because some stakeholders wanted the sheet music, and some did not. I put it in the lower left hand corner because the user does not need to use it very often.</w:t>
+        <w:t xml:space="preserve">This button should toggle whether the user sees the sheet music under the note. This is because some stakeholders wanted the sheet music, and some did not. I put it in the lower </w:t>
+      </w:r>
+      <w:proofErr w:type="gramStart"/>
+      <w:r>
+        <w:t>left hand</w:t>
+      </w:r>
+      <w:proofErr w:type="gramEnd"/>
+      <w:r>
+        <w:t xml:space="preserve"> corner because the user does not need to use it very often.</w:t>
       </w:r>
     </w:p>
     <w:p>
@@ -14767,7 +15212,7 @@
                       <w:sz w:val="24"/>
                       <w:szCs w:val="24"/>
                     </w:rPr>
-                    <m:t>previous time</m:t>
+                    <m:t>time</m:t>
                   </m:r>
                 </m:e>
               </m:d>
@@ -14777,7 +15222,23 @@
                   <w:sz w:val="24"/>
                   <w:szCs w:val="24"/>
                 </w:rPr>
-                <m:t>+C(older time)+B</m:t>
+                <m:t>+C(</m:t>
+              </m:r>
+              <m:r>
+                <w:rPr>
+                  <w:rFonts w:ascii="Cambria Math" w:hAnsi="Cambria Math"/>
+                  <w:sz w:val="24"/>
+                  <w:szCs w:val="24"/>
+                </w:rPr>
+                <m:t>previous</m:t>
+              </m:r>
+              <m:r>
+                <w:rPr>
+                  <w:rFonts w:ascii="Cambria Math" w:hAnsi="Cambria Math"/>
+                  <w:sz w:val="24"/>
+                  <w:szCs w:val="24"/>
+                </w:rPr>
+                <m:t xml:space="preserve"> time)+B</m:t>
               </m:r>
               <m:d>
                 <m:dPr>
@@ -17706,7 +18167,23 @@
                 <w:sz w:val="24"/>
                 <w:szCs w:val="24"/>
               </w:rPr>
-              <w:t>The user plays some rounds and non of the chords repeat</w:t>
+              <w:t xml:space="preserve">The user plays some rounds and </w:t>
+            </w:r>
+            <w:proofErr w:type="spellStart"/>
+            <w:r>
+              <w:rPr>
+                <w:sz w:val="24"/>
+                <w:szCs w:val="24"/>
+              </w:rPr>
+              <w:t>non of</w:t>
+            </w:r>
+            <w:proofErr w:type="spellEnd"/>
+            <w:r>
+              <w:rPr>
+                <w:sz w:val="24"/>
+                <w:szCs w:val="24"/>
+              </w:rPr>
+              <w:t xml:space="preserve"> the chords repeat</w:t>
             </w:r>
           </w:p>
         </w:tc>
@@ -18251,7 +18728,23 @@
                 <w:sz w:val="24"/>
                 <w:szCs w:val="24"/>
               </w:rPr>
-              <w:t>Easy, C#min selected</w:t>
+              <w:t xml:space="preserve">Easy, </w:t>
+            </w:r>
+            <w:proofErr w:type="spellStart"/>
+            <w:r>
+              <w:rPr>
+                <w:sz w:val="24"/>
+                <w:szCs w:val="24"/>
+              </w:rPr>
+              <w:t>C#min</w:t>
+            </w:r>
+            <w:proofErr w:type="spellEnd"/>
+            <w:r>
+              <w:rPr>
+                <w:sz w:val="24"/>
+                <w:szCs w:val="24"/>
+              </w:rPr>
+              <w:t xml:space="preserve"> selected</w:t>
             </w:r>
           </w:p>
         </w:tc>
@@ -18271,7 +18764,23 @@
                 <w:sz w:val="24"/>
                 <w:szCs w:val="24"/>
               </w:rPr>
-              <w:t>The user should be fed many chords from easy, plus the C#min chord</w:t>
+              <w:t xml:space="preserve">The user should be fed many chords from easy, plus the </w:t>
+            </w:r>
+            <w:proofErr w:type="spellStart"/>
+            <w:r>
+              <w:rPr>
+                <w:sz w:val="24"/>
+                <w:szCs w:val="24"/>
+              </w:rPr>
+              <w:t>C#min</w:t>
+            </w:r>
+            <w:proofErr w:type="spellEnd"/>
+            <w:r>
+              <w:rPr>
+                <w:sz w:val="24"/>
+                <w:szCs w:val="24"/>
+              </w:rPr>
+              <w:t xml:space="preserve"> chord</w:t>
             </w:r>
           </w:p>
         </w:tc>
@@ -18291,7 +18800,23 @@
                 <w:sz w:val="24"/>
                 <w:szCs w:val="24"/>
               </w:rPr>
-              <w:t>This test ensure the user’s favourites are still fed to the user.</w:t>
+              <w:t xml:space="preserve">This test </w:t>
+            </w:r>
+            <w:proofErr w:type="gramStart"/>
+            <w:r>
+              <w:rPr>
+                <w:sz w:val="24"/>
+                <w:szCs w:val="24"/>
+              </w:rPr>
+              <w:t>ensure</w:t>
+            </w:r>
+            <w:proofErr w:type="gramEnd"/>
+            <w:r>
+              <w:rPr>
+                <w:sz w:val="24"/>
+                <w:szCs w:val="24"/>
+              </w:rPr>
+              <w:t xml:space="preserve"> the user’s favourites are still fed to the user.</w:t>
             </w:r>
           </w:p>
         </w:tc>
@@ -19836,8 +20361,17 @@
                 <w:sz w:val="24"/>
                 <w:szCs w:val="24"/>
               </w:rPr>
-              <w:t>Testing that the streaks works</w:t>
-            </w:r>
+              <w:t xml:space="preserve">Testing that the streaks </w:t>
+            </w:r>
+            <w:proofErr w:type="gramStart"/>
+            <w:r>
+              <w:rPr>
+                <w:sz w:val="24"/>
+                <w:szCs w:val="24"/>
+              </w:rPr>
+              <w:t>works</w:t>
+            </w:r>
+            <w:proofErr w:type="gramEnd"/>
           </w:p>
         </w:tc>
       </w:tr>
@@ -21225,8 +21759,17 @@
                 <w:sz w:val="24"/>
                 <w:szCs w:val="24"/>
               </w:rPr>
-              <w:t>The note is really loud</w:t>
-            </w:r>
+              <w:t xml:space="preserve">The note is </w:t>
+            </w:r>
+            <w:proofErr w:type="gramStart"/>
+            <w:r>
+              <w:rPr>
+                <w:sz w:val="24"/>
+                <w:szCs w:val="24"/>
+              </w:rPr>
+              <w:t>really loud</w:t>
+            </w:r>
+            <w:proofErr w:type="gramEnd"/>
           </w:p>
         </w:tc>
         <w:tc>
@@ -21350,8 +21893,17 @@
                 <w:sz w:val="24"/>
                 <w:szCs w:val="24"/>
               </w:rPr>
-              <w:t>The note is really quiet</w:t>
-            </w:r>
+              <w:t xml:space="preserve">The note is </w:t>
+            </w:r>
+            <w:proofErr w:type="gramStart"/>
+            <w:r>
+              <w:rPr>
+                <w:sz w:val="24"/>
+                <w:szCs w:val="24"/>
+              </w:rPr>
+              <w:t>really quiet</w:t>
+            </w:r>
+            <w:proofErr w:type="gramEnd"/>
           </w:p>
         </w:tc>
         <w:tc>
@@ -21445,7 +21997,7 @@
       </w:pPr>
       <w:r>
         <w:lastRenderedPageBreak/>
-        <w:t>Relevant code/design:</w:t>
+        <w:t>Iteration 1</w:t>
       </w:r>
     </w:p>
     <w:p>
@@ -21491,216 +22043,595 @@
       </w:r>
     </w:p>
     <w:p>
-      <w:pPr>
-        <w:pStyle w:val="Heading3"/>
-      </w:pPr>
-      <w:r>
-        <w:t>Test F4.1a:</w:t>
+      <w:r>
+        <w:t>This is a picture of the first iteration of the design of the UI. I have implemented a table layout so that the buttons are all the same size, and they can be scaled with the window.</w:t>
       </w:r>
     </w:p>
+    <w:tbl>
+      <w:tblPr>
+        <w:tblStyle w:val="TableGrid"/>
+        <w:tblW w:w="0" w:type="auto"/>
+        <w:tblLook w:val="04A0" w:firstRow="1" w:lastRow="0" w:firstColumn="1" w:lastColumn="0" w:noHBand="0" w:noVBand="1"/>
+      </w:tblPr>
+      <w:tblGrid>
+        <w:gridCol w:w="1791"/>
+        <w:gridCol w:w="1792"/>
+        <w:gridCol w:w="3680"/>
+        <w:gridCol w:w="1753"/>
+      </w:tblGrid>
+      <w:tr>
+        <w:tc>
+          <w:tcPr>
+            <w:tcW w:w="1791" w:type="dxa"/>
+          </w:tcPr>
+          <w:p>
+            <w:r>
+              <w:t>Test Number</w:t>
+            </w:r>
+          </w:p>
+        </w:tc>
+        <w:tc>
+          <w:tcPr>
+            <w:tcW w:w="1792" w:type="dxa"/>
+          </w:tcPr>
+          <w:p>
+            <w:r>
+              <w:t>Description</w:t>
+            </w:r>
+          </w:p>
+        </w:tc>
+        <w:tc>
+          <w:tcPr>
+            <w:tcW w:w="3680" w:type="dxa"/>
+          </w:tcPr>
+          <w:p>
+            <w:r>
+              <w:t>Code</w:t>
+            </w:r>
+          </w:p>
+        </w:tc>
+        <w:tc>
+          <w:tcPr>
+            <w:tcW w:w="1753" w:type="dxa"/>
+          </w:tcPr>
+          <w:p>
+            <w:r>
+              <w:t>Evaluation</w:t>
+            </w:r>
+          </w:p>
+        </w:tc>
+      </w:tr>
+      <w:tr>
+        <w:tc>
+          <w:tcPr>
+            <w:tcW w:w="1791" w:type="dxa"/>
+          </w:tcPr>
+          <w:p>
+            <w:r>
+              <w:t>F4.1a</w:t>
+            </w:r>
+          </w:p>
+        </w:tc>
+        <w:tc>
+          <w:tcPr>
+            <w:tcW w:w="1792" w:type="dxa"/>
+          </w:tcPr>
+          <w:p>
+            <w:r>
+              <w:t>Scalability of the UI</w:t>
+            </w:r>
+          </w:p>
+        </w:tc>
+        <w:tc>
+          <w:tcPr>
+            <w:tcW w:w="3680" w:type="dxa"/>
+          </w:tcPr>
+          <w:p>
+            <w:r>
+              <w:rPr>
+                <w:noProof/>
+              </w:rPr>
+              <w:drawing>
+                <wp:inline distT="0" distB="0" distL="0" distR="0" wp14:anchorId="704B4C48" wp14:editId="6D1CF001">
+                  <wp:extent cx="1800225" cy="1911497"/>
+                  <wp:effectExtent l="0" t="0" r="0" b="0"/>
+                  <wp:docPr id="1569174746" name="Picture 1" descr="A screenshot of a computer&#10;&#10;Description automatically generated"/>
+                  <wp:cNvGraphicFramePr>
+                    <a:graphicFrameLocks xmlns:a="http://schemas.openxmlformats.org/drawingml/2006/main" noChangeAspect="1"/>
+                  </wp:cNvGraphicFramePr>
+                  <a:graphic xmlns:a="http://schemas.openxmlformats.org/drawingml/2006/main">
+                    <a:graphicData uri="http://schemas.openxmlformats.org/drawingml/2006/picture">
+                      <pic:pic xmlns:pic="http://schemas.openxmlformats.org/drawingml/2006/picture">
+                        <pic:nvPicPr>
+                          <pic:cNvPr id="1569174746" name="Picture 1" descr="A screenshot of a computer&#10;&#10;Description automatically generated"/>
+                          <pic:cNvPicPr/>
+                        </pic:nvPicPr>
+                        <pic:blipFill>
+                          <a:blip r:embed="rId41"/>
+                          <a:stretch>
+                            <a:fillRect/>
+                          </a:stretch>
+                        </pic:blipFill>
+                        <pic:spPr>
+                          <a:xfrm>
+                            <a:off x="0" y="0"/>
+                            <a:ext cx="1807138" cy="1918838"/>
+                          </a:xfrm>
+                          <a:prstGeom prst="rect">
+                            <a:avLst/>
+                          </a:prstGeom>
+                        </pic:spPr>
+                      </pic:pic>
+                    </a:graphicData>
+                  </a:graphic>
+                </wp:inline>
+              </w:drawing>
+            </w:r>
+          </w:p>
+        </w:tc>
+        <w:tc>
+          <w:tcPr>
+            <w:tcW w:w="1753" w:type="dxa"/>
+          </w:tcPr>
+          <w:p>
+            <w:r>
+              <w:t xml:space="preserve">In this small window, all of the buttons fill the </w:t>
+            </w:r>
+            <w:proofErr w:type="gramStart"/>
+            <w:r>
+              <w:t>space</w:t>
+            </w:r>
+            <w:proofErr w:type="gramEnd"/>
+            <w:r>
+              <w:t xml:space="preserve"> and all of the writing is clear and legible. However, there is a problem with the icon in the bottom left being squashed due to the form factor.</w:t>
+            </w:r>
+          </w:p>
+          <w:p>
+            <w:r>
+              <w:t>FAIL</w:t>
+            </w:r>
+          </w:p>
+        </w:tc>
+      </w:tr>
+      <w:tr>
+        <w:tc>
+          <w:tcPr>
+            <w:tcW w:w="1791" w:type="dxa"/>
+          </w:tcPr>
+          <w:p>
+            <w:r>
+              <w:t>F4.1</w:t>
+            </w:r>
+            <w:r>
+              <w:t>b</w:t>
+            </w:r>
+          </w:p>
+        </w:tc>
+        <w:tc>
+          <w:tcPr>
+            <w:tcW w:w="1792" w:type="dxa"/>
+          </w:tcPr>
+          <w:p>
+            <w:r>
+              <w:t>Scalability of the UI</w:t>
+            </w:r>
+          </w:p>
+        </w:tc>
+        <w:tc>
+          <w:tcPr>
+            <w:tcW w:w="3680" w:type="dxa"/>
+          </w:tcPr>
+          <w:p>
+            <w:r>
+              <w:rPr>
+                <w:noProof/>
+              </w:rPr>
+              <w:drawing>
+                <wp:inline distT="0" distB="0" distL="0" distR="0" wp14:anchorId="661754A1" wp14:editId="3E5B38AD">
+                  <wp:extent cx="2199823" cy="1400175"/>
+                  <wp:effectExtent l="0" t="0" r="0" b="0"/>
+                  <wp:docPr id="119194937" name="Picture 1" descr="A screenshot of a computer&#10;&#10;Description automatically generated"/>
+                  <wp:cNvGraphicFramePr>
+                    <a:graphicFrameLocks xmlns:a="http://schemas.openxmlformats.org/drawingml/2006/main" noChangeAspect="1"/>
+                  </wp:cNvGraphicFramePr>
+                  <a:graphic xmlns:a="http://schemas.openxmlformats.org/drawingml/2006/main">
+                    <a:graphicData uri="http://schemas.openxmlformats.org/drawingml/2006/picture">
+                      <pic:pic xmlns:pic="http://schemas.openxmlformats.org/drawingml/2006/picture">
+                        <pic:nvPicPr>
+                          <pic:cNvPr id="119194937" name="Picture 1" descr="A screenshot of a computer&#10;&#10;Description automatically generated"/>
+                          <pic:cNvPicPr/>
+                        </pic:nvPicPr>
+                        <pic:blipFill>
+                          <a:blip r:embed="rId42"/>
+                          <a:stretch>
+                            <a:fillRect/>
+                          </a:stretch>
+                        </pic:blipFill>
+                        <pic:spPr>
+                          <a:xfrm>
+                            <a:off x="0" y="0"/>
+                            <a:ext cx="2210140" cy="1406742"/>
+                          </a:xfrm>
+                          <a:prstGeom prst="rect">
+                            <a:avLst/>
+                          </a:prstGeom>
+                        </pic:spPr>
+                      </pic:pic>
+                    </a:graphicData>
+                  </a:graphic>
+                </wp:inline>
+              </w:drawing>
+            </w:r>
+          </w:p>
+        </w:tc>
+        <w:tc>
+          <w:tcPr>
+            <w:tcW w:w="1753" w:type="dxa"/>
+          </w:tcPr>
+          <w:p>
+            <w:r>
+              <w:t xml:space="preserve">In this medium window, </w:t>
+            </w:r>
+            <w:proofErr w:type="gramStart"/>
+            <w:r>
+              <w:t>all of</w:t>
+            </w:r>
+            <w:proofErr w:type="gramEnd"/>
+            <w:r>
+              <w:t xml:space="preserve"> the buttons fit into the space and the writing is legible.</w:t>
+            </w:r>
+          </w:p>
+          <w:p>
+            <w:r>
+              <w:t>PASS</w:t>
+            </w:r>
+          </w:p>
+        </w:tc>
+      </w:tr>
+      <w:tr>
+        <w:tc>
+          <w:tcPr>
+            <w:tcW w:w="1791" w:type="dxa"/>
+          </w:tcPr>
+          <w:p>
+            <w:r>
+              <w:lastRenderedPageBreak/>
+              <w:t>F4.1c</w:t>
+            </w:r>
+          </w:p>
+        </w:tc>
+        <w:tc>
+          <w:tcPr>
+            <w:tcW w:w="1792" w:type="dxa"/>
+          </w:tcPr>
+          <w:p>
+            <w:r>
+              <w:t>Scalability of the UI</w:t>
+            </w:r>
+          </w:p>
+        </w:tc>
+        <w:tc>
+          <w:tcPr>
+            <w:tcW w:w="3680" w:type="dxa"/>
+          </w:tcPr>
+          <w:p>
+            <w:r>
+              <w:rPr>
+                <w:noProof/>
+              </w:rPr>
+              <w:drawing>
+                <wp:inline distT="0" distB="0" distL="0" distR="0" wp14:anchorId="675E006D" wp14:editId="703A4B28">
+                  <wp:extent cx="1994438" cy="1076325"/>
+                  <wp:effectExtent l="0" t="0" r="6350" b="0"/>
+                  <wp:docPr id="1898257771" name="Picture 1" descr="A screenshot of a computer&#10;&#10;Description automatically generated"/>
+                  <wp:cNvGraphicFramePr>
+                    <a:graphicFrameLocks xmlns:a="http://schemas.openxmlformats.org/drawingml/2006/main" noChangeAspect="1"/>
+                  </wp:cNvGraphicFramePr>
+                  <a:graphic xmlns:a="http://schemas.openxmlformats.org/drawingml/2006/main">
+                    <a:graphicData uri="http://schemas.openxmlformats.org/drawingml/2006/picture">
+                      <pic:pic xmlns:pic="http://schemas.openxmlformats.org/drawingml/2006/picture">
+                        <pic:nvPicPr>
+                          <pic:cNvPr id="1898257771" name="Picture 1" descr="A screenshot of a computer&#10;&#10;Description automatically generated"/>
+                          <pic:cNvPicPr/>
+                        </pic:nvPicPr>
+                        <pic:blipFill>
+                          <a:blip r:embed="rId43"/>
+                          <a:stretch>
+                            <a:fillRect/>
+                          </a:stretch>
+                        </pic:blipFill>
+                        <pic:spPr>
+                          <a:xfrm>
+                            <a:off x="0" y="0"/>
+                            <a:ext cx="2002452" cy="1080650"/>
+                          </a:xfrm>
+                          <a:prstGeom prst="rect">
+                            <a:avLst/>
+                          </a:prstGeom>
+                        </pic:spPr>
+                      </pic:pic>
+                    </a:graphicData>
+                  </a:graphic>
+                </wp:inline>
+              </w:drawing>
+            </w:r>
+          </w:p>
+        </w:tc>
+        <w:tc>
+          <w:tcPr>
+            <w:tcW w:w="1753" w:type="dxa"/>
+          </w:tcPr>
+          <w:p>
+            <w:r>
+              <w:t xml:space="preserve">In this large UI, the text is quite </w:t>
+            </w:r>
+            <w:proofErr w:type="gramStart"/>
+            <w:r>
+              <w:t>small</w:t>
+            </w:r>
+            <w:proofErr w:type="gramEnd"/>
+            <w:r>
+              <w:t xml:space="preserve"> and the buttons don’t take up enough space. The icon in the bottom lef</w:t>
+            </w:r>
+            <w:r>
+              <w:t xml:space="preserve">t </w:t>
+            </w:r>
+            <w:r>
+              <w:t xml:space="preserve">is </w:t>
+            </w:r>
+            <w:r>
+              <w:t>stretched.</w:t>
+            </w:r>
+          </w:p>
+          <w:p>
+            <w:r>
+              <w:t>FAIL</w:t>
+            </w:r>
+          </w:p>
+        </w:tc>
+      </w:tr>
+      <w:tr>
+        <w:tc>
+          <w:tcPr>
+            <w:tcW w:w="1791" w:type="dxa"/>
+          </w:tcPr>
+          <w:p>
+            <w:r>
+              <w:t>F4.2a</w:t>
+            </w:r>
+          </w:p>
+        </w:tc>
+        <w:tc>
+          <w:tcPr>
+            <w:tcW w:w="1792" w:type="dxa"/>
+          </w:tcPr>
+          <w:p>
+            <w:r>
+              <w:rPr>
+                <w:sz w:val="24"/>
+                <w:szCs w:val="24"/>
+              </w:rPr>
+              <w:t>When a user gets more than three right in a row, a streak count should be present.</w:t>
+            </w:r>
+          </w:p>
+        </w:tc>
+        <w:tc>
+          <w:tcPr>
+            <w:tcW w:w="3680" w:type="dxa"/>
+          </w:tcPr>
+          <w:p>
+            <w:pPr>
+              <w:rPr>
+                <w:noProof/>
+              </w:rPr>
+            </w:pPr>
+            <w:r>
+              <w:rPr>
+                <w:noProof/>
+              </w:rPr>
+              <w:drawing>
+                <wp:inline distT="0" distB="0" distL="0" distR="0" wp14:anchorId="3445B3E9" wp14:editId="7113C5DC">
+                  <wp:extent cx="2199823" cy="1400175"/>
+                  <wp:effectExtent l="0" t="0" r="0" b="0"/>
+                  <wp:docPr id="476342825" name="Picture 476342825" descr="A screenshot of a computer&#10;&#10;Description automatically generated"/>
+                  <wp:cNvGraphicFramePr>
+                    <a:graphicFrameLocks xmlns:a="http://schemas.openxmlformats.org/drawingml/2006/main" noChangeAspect="1"/>
+                  </wp:cNvGraphicFramePr>
+                  <a:graphic xmlns:a="http://schemas.openxmlformats.org/drawingml/2006/main">
+                    <a:graphicData uri="http://schemas.openxmlformats.org/drawingml/2006/picture">
+                      <pic:pic xmlns:pic="http://schemas.openxmlformats.org/drawingml/2006/picture">
+                        <pic:nvPicPr>
+                          <pic:cNvPr id="119194937" name="Picture 1" descr="A screenshot of a computer&#10;&#10;Description automatically generated"/>
+                          <pic:cNvPicPr/>
+                        </pic:nvPicPr>
+                        <pic:blipFill>
+                          <a:blip r:embed="rId42"/>
+                          <a:stretch>
+                            <a:fillRect/>
+                          </a:stretch>
+                        </pic:blipFill>
+                        <pic:spPr>
+                          <a:xfrm>
+                            <a:off x="0" y="0"/>
+                            <a:ext cx="2210140" cy="1406742"/>
+                          </a:xfrm>
+                          <a:prstGeom prst="rect">
+                            <a:avLst/>
+                          </a:prstGeom>
+                        </pic:spPr>
+                      </pic:pic>
+                    </a:graphicData>
+                  </a:graphic>
+                </wp:inline>
+              </w:drawing>
+            </w:r>
+          </w:p>
+        </w:tc>
+        <w:tc>
+          <w:tcPr>
+            <w:tcW w:w="1753" w:type="dxa"/>
+          </w:tcPr>
+          <w:p>
+            <w:r>
+              <w:t>FAIL – no streak indicator present</w:t>
+            </w:r>
+          </w:p>
+        </w:tc>
+      </w:tr>
+      <w:tr>
+        <w:tc>
+          <w:tcPr>
+            <w:tcW w:w="1791" w:type="dxa"/>
+          </w:tcPr>
+          <w:p>
+            <w:r>
+              <w:rPr>
+                <w:sz w:val="24"/>
+                <w:szCs w:val="24"/>
+              </w:rPr>
+              <w:t>F4.4a</w:t>
+            </w:r>
+          </w:p>
+        </w:tc>
+        <w:tc>
+          <w:tcPr>
+            <w:tcW w:w="1792" w:type="dxa"/>
+          </w:tcPr>
+          <w:p>
+            <w:pPr>
+              <w:rPr>
+                <w:sz w:val="24"/>
+                <w:szCs w:val="24"/>
+              </w:rPr>
+            </w:pPr>
+            <w:r>
+              <w:rPr>
+                <w:sz w:val="24"/>
+                <w:szCs w:val="24"/>
+              </w:rPr>
+              <w:t>The user should be able to see whether the chord is favourite or not whilst playing the game</w:t>
+            </w:r>
+          </w:p>
+        </w:tc>
+        <w:tc>
+          <w:tcPr>
+            <w:tcW w:w="3680" w:type="dxa"/>
+          </w:tcPr>
+          <w:p>
+            <w:pPr>
+              <w:rPr>
+                <w:noProof/>
+              </w:rPr>
+            </w:pPr>
+            <w:r>
+              <w:rPr>
+                <w:noProof/>
+              </w:rPr>
+              <w:drawing>
+                <wp:inline distT="0" distB="0" distL="0" distR="0" wp14:anchorId="0ABCED14" wp14:editId="0CDFDC61">
+                  <wp:extent cx="2199823" cy="1400175"/>
+                  <wp:effectExtent l="0" t="0" r="0" b="0"/>
+                  <wp:docPr id="1461665876" name="Picture 1461665876" descr="A screenshot of a computer&#10;&#10;Description automatically generated"/>
+                  <wp:cNvGraphicFramePr>
+                    <a:graphicFrameLocks xmlns:a="http://schemas.openxmlformats.org/drawingml/2006/main" noChangeAspect="1"/>
+                  </wp:cNvGraphicFramePr>
+                  <a:graphic xmlns:a="http://schemas.openxmlformats.org/drawingml/2006/main">
+                    <a:graphicData uri="http://schemas.openxmlformats.org/drawingml/2006/picture">
+                      <pic:pic xmlns:pic="http://schemas.openxmlformats.org/drawingml/2006/picture">
+                        <pic:nvPicPr>
+                          <pic:cNvPr id="119194937" name="Picture 1" descr="A screenshot of a computer&#10;&#10;Description automatically generated"/>
+                          <pic:cNvPicPr/>
+                        </pic:nvPicPr>
+                        <pic:blipFill>
+                          <a:blip r:embed="rId42"/>
+                          <a:stretch>
+                            <a:fillRect/>
+                          </a:stretch>
+                        </pic:blipFill>
+                        <pic:spPr>
+                          <a:xfrm>
+                            <a:off x="0" y="0"/>
+                            <a:ext cx="2210140" cy="1406742"/>
+                          </a:xfrm>
+                          <a:prstGeom prst="rect">
+                            <a:avLst/>
+                          </a:prstGeom>
+                        </pic:spPr>
+                      </pic:pic>
+                    </a:graphicData>
+                  </a:graphic>
+                </wp:inline>
+              </w:drawing>
+            </w:r>
+          </w:p>
+        </w:tc>
+        <w:tc>
+          <w:tcPr>
+            <w:tcW w:w="1753" w:type="dxa"/>
+          </w:tcPr>
+          <w:p>
+            <w:r>
+              <w:t xml:space="preserve">FAIL – no </w:t>
+            </w:r>
+            <w:r>
+              <w:t>favourite</w:t>
+            </w:r>
+            <w:r>
+              <w:t xml:space="preserve"> indicator present</w:t>
+            </w:r>
+          </w:p>
+        </w:tc>
+      </w:tr>
+    </w:tbl>
     <w:p>
-      <w:r>
-        <w:rPr>
-          <w:noProof/>
-        </w:rPr>
-        <w:drawing>
-          <wp:inline distT="0" distB="0" distL="0" distR="0" wp14:anchorId="11779203" wp14:editId="332944A6">
-            <wp:extent cx="4315427" cy="4582164"/>
-            <wp:effectExtent l="0" t="0" r="9525" b="8890"/>
-            <wp:docPr id="1569174746" name="Picture 1" descr="A screenshot of a computer&#10;&#10;Description automatically generated"/>
-            <wp:cNvGraphicFramePr>
-              <a:graphicFrameLocks xmlns:a="http://schemas.openxmlformats.org/drawingml/2006/main" noChangeAspect="1"/>
-            </wp:cNvGraphicFramePr>
-            <a:graphic xmlns:a="http://schemas.openxmlformats.org/drawingml/2006/main">
-              <a:graphicData uri="http://schemas.openxmlformats.org/drawingml/2006/picture">
-                <pic:pic xmlns:pic="http://schemas.openxmlformats.org/drawingml/2006/picture">
-                  <pic:nvPicPr>
-                    <pic:cNvPr id="1569174746" name="Picture 1" descr="A screenshot of a computer&#10;&#10;Description automatically generated"/>
-                    <pic:cNvPicPr/>
-                  </pic:nvPicPr>
-                  <pic:blipFill>
-                    <a:blip r:embed="rId41"/>
-                    <a:stretch>
-                      <a:fillRect/>
-                    </a:stretch>
-                  </pic:blipFill>
-                  <pic:spPr>
-                    <a:xfrm>
-                      <a:off x="0" y="0"/>
-                      <a:ext cx="4315427" cy="4582164"/>
-                    </a:xfrm>
-                    <a:prstGeom prst="rect">
-                      <a:avLst/>
-                    </a:prstGeom>
-                  </pic:spPr>
-                </pic:pic>
-              </a:graphicData>
-            </a:graphic>
-          </wp:inline>
-        </w:drawing>
-      </w:r>
-    </w:p>
-    <w:p>
-      <w:r>
-        <w:lastRenderedPageBreak/>
-        <w:t xml:space="preserve">This passes the test because in this small window, </w:t>
-      </w:r>
-      <w:r>
-        <w:t>all</w:t>
-      </w:r>
-      <w:r>
-        <w:t xml:space="preserve"> the controls are legible and clickable.</w:t>
-      </w:r>
-    </w:p>
-    <w:p>
-      <w:pPr>
-        <w:pStyle w:val="Heading3"/>
-      </w:pPr>
-      <w:r>
-        <w:t>Test F4.1b:</w:t>
-      </w:r>
-    </w:p>
-    <w:p>
-      <w:r>
-        <w:rPr>
-          <w:noProof/>
-        </w:rPr>
-        <w:drawing>
-          <wp:inline distT="0" distB="0" distL="0" distR="0" wp14:anchorId="1E395CD6" wp14:editId="7ED27D0C">
-            <wp:extent cx="5731510" cy="3648075"/>
-            <wp:effectExtent l="0" t="0" r="2540" b="9525"/>
-            <wp:docPr id="119194937" name="Picture 1" descr="A screenshot of a computer&#10;&#10;Description automatically generated"/>
-            <wp:cNvGraphicFramePr>
-              <a:graphicFrameLocks xmlns:a="http://schemas.openxmlformats.org/drawingml/2006/main" noChangeAspect="1"/>
-            </wp:cNvGraphicFramePr>
-            <a:graphic xmlns:a="http://schemas.openxmlformats.org/drawingml/2006/main">
-              <a:graphicData uri="http://schemas.openxmlformats.org/drawingml/2006/picture">
-                <pic:pic xmlns:pic="http://schemas.openxmlformats.org/drawingml/2006/picture">
-                  <pic:nvPicPr>
-                    <pic:cNvPr id="119194937" name="Picture 1" descr="A screenshot of a computer&#10;&#10;Description automatically generated"/>
-                    <pic:cNvPicPr/>
-                  </pic:nvPicPr>
-                  <pic:blipFill>
-                    <a:blip r:embed="rId42"/>
-                    <a:stretch>
-                      <a:fillRect/>
-                    </a:stretch>
-                  </pic:blipFill>
-                  <pic:spPr>
-                    <a:xfrm>
-                      <a:off x="0" y="0"/>
-                      <a:ext cx="5731510" cy="3648075"/>
-                    </a:xfrm>
-                    <a:prstGeom prst="rect">
-                      <a:avLst/>
-                    </a:prstGeom>
-                  </pic:spPr>
-                </pic:pic>
-              </a:graphicData>
-            </a:graphic>
-          </wp:inline>
-        </w:drawing>
-      </w:r>
-    </w:p>
-    <w:p>
-      <w:r>
-        <w:t>This passes the test because in this normal sized window, all the controls are legible and clickable.</w:t>
-      </w:r>
-    </w:p>
-    <w:p>
-      <w:pPr>
-        <w:pStyle w:val="Heading3"/>
-      </w:pPr>
-      <w:r>
-        <w:t>Test F4.1c:</w:t>
-      </w:r>
-    </w:p>
-    <w:p>
-      <w:r>
-        <w:rPr>
-          <w:noProof/>
-        </w:rPr>
-        <w:drawing>
-          <wp:inline distT="0" distB="0" distL="0" distR="0" wp14:anchorId="62B50BED" wp14:editId="5D8B67D8">
-            <wp:extent cx="5731510" cy="3093085"/>
-            <wp:effectExtent l="0" t="0" r="2540" b="0"/>
-            <wp:docPr id="1898257771" name="Picture 1" descr="A screenshot of a computer&#10;&#10;Description automatically generated"/>
-            <wp:cNvGraphicFramePr>
-              <a:graphicFrameLocks xmlns:a="http://schemas.openxmlformats.org/drawingml/2006/main" noChangeAspect="1"/>
-            </wp:cNvGraphicFramePr>
-            <a:graphic xmlns:a="http://schemas.openxmlformats.org/drawingml/2006/main">
-              <a:graphicData uri="http://schemas.openxmlformats.org/drawingml/2006/picture">
-                <pic:pic xmlns:pic="http://schemas.openxmlformats.org/drawingml/2006/picture">
-                  <pic:nvPicPr>
-                    <pic:cNvPr id="1898257771" name="Picture 1" descr="A screenshot of a computer&#10;&#10;Description automatically generated"/>
-                    <pic:cNvPicPr/>
-                  </pic:nvPicPr>
-                  <pic:blipFill>
-                    <a:blip r:embed="rId43"/>
-                    <a:stretch>
-                      <a:fillRect/>
-                    </a:stretch>
-                  </pic:blipFill>
-                  <pic:spPr>
-                    <a:xfrm>
-                      <a:off x="0" y="0"/>
-                      <a:ext cx="5731510" cy="3093085"/>
-                    </a:xfrm>
-                    <a:prstGeom prst="rect">
-                      <a:avLst/>
-                    </a:prstGeom>
-                  </pic:spPr>
-                </pic:pic>
-              </a:graphicData>
-            </a:graphic>
-          </wp:inline>
-        </w:drawing>
-      </w:r>
-    </w:p>
-    <w:p>
-      <w:r>
-        <w:t xml:space="preserve">This passes the test because in this </w:t>
-      </w:r>
-      <w:r>
-        <w:t xml:space="preserve">large </w:t>
-      </w:r>
-      <w:r>
-        <w:t>window, all the controls are legible and clickable.</w:t>
+      <w:pPr>
+        <w:pStyle w:val="Heading4"/>
+      </w:pPr>
+      <w:r>
+        <w:t>Iteration 2</w:t>
       </w:r>
     </w:p>
     <w:p/>
     <w:p>
-      <w:pPr>
-        <w:pStyle w:val="Heading2"/>
-      </w:pPr>
-      <w:r>
-        <w:lastRenderedPageBreak/>
-        <w:t>ChordPack Structure</w:t>
-      </w:r>
-      <w:r>
-        <w:t xml:space="preserve"> &amp; Revision Engine</w:t>
+      <w:r>
+        <w:t>This passes the test because in this normal sized window, all the controls are legible and clickable.</w:t>
       </w:r>
     </w:p>
     <w:p>
       <w:pPr>
-        <w:rPr>
-          <w:noProof/>
-        </w:rPr>
-      </w:pPr>
-      <w:r>
-        <w:t xml:space="preserve">I then created the </w:t>
-      </w:r>
-      <w:r>
-        <w:t>class</w:t>
-      </w:r>
-      <w:r>
-        <w:t xml:space="preserve"> “Chord”</w:t>
-      </w:r>
-      <w:r>
-        <w:rPr>
-          <w:noProof/>
-        </w:rPr>
-        <w:t>, and “ChordPack”.</w:t>
+        <w:pStyle w:val="Heading3"/>
+      </w:pPr>
+      <w:r>
+        <w:t>Test F4.1c:</w:t>
+      </w:r>
+    </w:p>
+    <w:p/>
+    <w:p>
+      <w:r>
+        <w:t xml:space="preserve">This passes the test because in this </w:t>
+      </w:r>
+      <w:r>
+        <w:t xml:space="preserve">large </w:t>
+      </w:r>
+      <w:r>
+        <w:t>window, all the controls are legible and clickable.</w:t>
+      </w:r>
+    </w:p>
+    <w:p/>
+    <w:p>
+      <w:pPr>
+        <w:pStyle w:val="Heading2"/>
+      </w:pPr>
+      <w:proofErr w:type="spellStart"/>
+      <w:r>
+        <w:t>ChordPack</w:t>
+      </w:r>
+      <w:proofErr w:type="spellEnd"/>
+      <w:r>
+        <w:t xml:space="preserve"> Structure</w:t>
+      </w:r>
+      <w:r>
+        <w:t xml:space="preserve"> &amp; Revision Engine</w:t>
       </w:r>
     </w:p>
     <w:p>
@@ -21710,11 +22641,34 @@
         </w:rPr>
       </w:pPr>
       <w:r>
+        <w:t xml:space="preserve">I then created the </w:t>
+      </w:r>
+      <w:r>
+        <w:t>class</w:t>
+      </w:r>
+      <w:r>
+        <w:t xml:space="preserve"> “Chord”</w:t>
+      </w:r>
+      <w:r>
         <w:rPr>
           <w:noProof/>
         </w:rPr>
+        <w:t>, and “ChordPack”.</w:t>
+      </w:r>
+    </w:p>
+    <w:p>
+      <w:pPr>
+        <w:rPr>
+          <w:noProof/>
+        </w:rPr>
+      </w:pPr>
+      <w:r>
+        <w:rPr>
+          <w:noProof/>
+        </w:rPr>
+        <w:lastRenderedPageBreak/>
         <w:drawing>
-          <wp:anchor distT="0" distB="0" distL="114300" distR="114300" simplePos="0" relativeHeight="251663360" behindDoc="0" locked="0" layoutInCell="1" allowOverlap="1" wp14:anchorId="5213F0D0" wp14:editId="241249DF">
+          <wp:anchor distT="0" distB="0" distL="114300" distR="114300" simplePos="0" relativeHeight="251663360" behindDoc="0" locked="0" layoutInCell="1" allowOverlap="1" wp14:anchorId="5213F0D0" wp14:editId="607E9DE7">
             <wp:simplePos x="0" y="0"/>
             <wp:positionH relativeFrom="column">
               <wp:posOffset>0</wp:posOffset>
@@ -21806,7 +22760,6 @@
         <w:rPr>
           <w:noProof/>
         </w:rPr>
-        <w:lastRenderedPageBreak/>
         <w:drawing>
           <wp:inline distT="0" distB="0" distL="0" distR="0" wp14:anchorId="796D76A5" wp14:editId="17BFB237">
             <wp:extent cx="5731510" cy="4017010"/>
@@ -21849,18 +22802,35 @@
         <w:pStyle w:val="Heading2"/>
       </w:pPr>
       <w:r>
+        <w:lastRenderedPageBreak/>
         <w:t>Chord Loading</w:t>
       </w:r>
     </w:p>
     <w:p>
       <w:r>
-        <w:t>Next, I implemented loading chord packs from txt files. This involved the class “Revision Engine” having a function “loadChords” which creat</w:t>
+        <w:t>Next, I implemented loading chord packs from txt files. This involved the class “Revision Engine” having a function “</w:t>
+      </w:r>
+      <w:proofErr w:type="spellStart"/>
+      <w:r>
+        <w:t>loadChords</w:t>
+      </w:r>
+      <w:proofErr w:type="spellEnd"/>
+      <w:r>
+        <w:t>” which creat</w:t>
       </w:r>
       <w:r>
         <w:t>es</w:t>
       </w:r>
       <w:r>
-        <w:t xml:space="preserve"> a “ChordPack” object from a txt file by using Regex to match each “Chord”. </w:t>
+        <w:t xml:space="preserve"> a “</w:t>
+      </w:r>
+      <w:proofErr w:type="spellStart"/>
+      <w:r>
+        <w:t>ChordPack</w:t>
+      </w:r>
+      <w:proofErr w:type="spellEnd"/>
+      <w:r>
+        <w:t xml:space="preserve">” object from a txt file by using Regex to match each “Chord”. </w:t>
       </w:r>
     </w:p>
     <w:p>
@@ -21915,7 +22885,6 @@
         <w:rPr>
           <w:noProof/>
         </w:rPr>
-        <w:lastRenderedPageBreak/>
         <w:drawing>
           <wp:inline distT="0" distB="0" distL="0" distR="0" wp14:anchorId="0638FDF8" wp14:editId="0E0E8725">
             <wp:extent cx="5731510" cy="2647315"/>
@@ -22030,6 +22999,7 @@
         <w:rPr>
           <w:noProof/>
         </w:rPr>
+        <w:lastRenderedPageBreak/>
         <w:drawing>
           <wp:inline distT="0" distB="0" distL="0" distR="0" wp14:anchorId="752EF861" wp14:editId="25FB9647">
             <wp:extent cx="1371791" cy="905001"/>
@@ -22169,7 +23139,6 @@
         <w:pStyle w:val="Heading3"/>
       </w:pPr>
       <w:r>
-        <w:lastRenderedPageBreak/>
         <w:t>Test F2.2a</w:t>
       </w:r>
     </w:p>
@@ -22236,6 +23205,7 @@
         <w:pStyle w:val="Heading3"/>
       </w:pPr>
       <w:r>
+        <w:lastRenderedPageBreak/>
         <w:t>F2.2.2a</w:t>
       </w:r>
     </w:p>
@@ -22298,9 +23268,11 @@
       <w:pPr>
         <w:pStyle w:val="Heading3"/>
       </w:pPr>
+      <w:proofErr w:type="spellStart"/>
       <w:r>
         <w:t>NextChord</w:t>
       </w:r>
+      <w:proofErr w:type="spellEnd"/>
     </w:p>
     <w:p>
       <w:r>
@@ -22315,6 +23287,9 @@
     </w:p>
     <w:p>
       <w:r>
+        <w:rPr>
+          <w:noProof/>
+        </w:rPr>
         <w:drawing>
           <wp:inline distT="0" distB="0" distL="0" distR="0" wp14:anchorId="4EBE664C" wp14:editId="7D25855B">
             <wp:extent cx="3101670" cy="2876550"/>
@@ -22359,6 +23334,7 @@
         </w:rPr>
       </w:pPr>
       <w:r>
+        <w:lastRenderedPageBreak/>
         <w:t>The code then passed the test as all the Chords displayed were different.</w:t>
       </w:r>
       <w:r>
@@ -22453,7 +23429,6 @@
         <w:pStyle w:val="Heading2"/>
       </w:pPr>
       <w:r>
-        <w:lastRenderedPageBreak/>
         <w:t>Listener</w:t>
       </w:r>
     </w:p>
@@ -22505,6 +23480,7 @@
         <w:rPr>
           <w:noProof/>
         </w:rPr>
+        <w:lastRenderedPageBreak/>
         <w:drawing>
           <wp:inline distT="0" distB="0" distL="0" distR="0" wp14:anchorId="01C78096" wp14:editId="092380A3">
             <wp:extent cx="5731510" cy="2007235"/>
@@ -22545,7 +23521,6 @@
         <w:rPr>
           <w:noProof/>
         </w:rPr>
-        <w:lastRenderedPageBreak/>
         <w:drawing>
           <wp:inline distT="0" distB="0" distL="0" distR="0" wp14:anchorId="47DE33DF" wp14:editId="16D8B9DD">
             <wp:extent cx="5731510" cy="3313430"/>
@@ -22586,6 +23561,7 @@
         <w:rPr>
           <w:noProof/>
         </w:rPr>
+        <w:lastRenderedPageBreak/>
         <w:drawing>
           <wp:inline distT="0" distB="0" distL="0" distR="0" wp14:anchorId="54271ED3" wp14:editId="5CAD3100">
             <wp:extent cx="5731510" cy="4303395"/>
@@ -22626,7 +23602,6 @@
         <w:rPr>
           <w:noProof/>
         </w:rPr>
-        <w:lastRenderedPageBreak/>
         <w:drawing>
           <wp:inline distT="0" distB="0" distL="0" distR="0" wp14:anchorId="06D559C8" wp14:editId="69C3F4E0">
             <wp:extent cx="5731510" cy="3082290"/>
@@ -22667,6 +23642,7 @@
         <w:rPr>
           <w:noProof/>
         </w:rPr>
+        <w:lastRenderedPageBreak/>
         <w:drawing>
           <wp:inline distT="0" distB="0" distL="0" distR="0" wp14:anchorId="36AAAC27" wp14:editId="4C9B37AC">
             <wp:extent cx="5239481" cy="3096057"/>
@@ -22706,7 +23682,23 @@
     </w:p>
     <w:p>
       <w:r>
-        <w:t>For the PullNotes method, I changed it slightly from what I suggested in the design. These changes made the notes more accurate. For example, discarding any notes that are too far away from an actual note in the WhatNoteAmI method, and instead returning null, meant that I had to add a statement to check if the note returned was null</w:t>
+        <w:t xml:space="preserve">For the </w:t>
+      </w:r>
+      <w:proofErr w:type="spellStart"/>
+      <w:r>
+        <w:t>PullNotes</w:t>
+      </w:r>
+      <w:proofErr w:type="spellEnd"/>
+      <w:r>
+        <w:t xml:space="preserve"> method, I changed it slightly from what I suggested in the design. These changes made the notes more accurate. For example, discarding any notes that are too far away from an actual note in the </w:t>
+      </w:r>
+      <w:proofErr w:type="spellStart"/>
+      <w:r>
+        <w:t>WhatNoteAmI</w:t>
+      </w:r>
+      <w:proofErr w:type="spellEnd"/>
+      <w:r>
+        <w:t xml:space="preserve"> method, and instead returning null, meant that I had to add a statement to check if the note returned was null</w:t>
       </w:r>
       <w:r>
         <w:t>.</w:t>
@@ -22720,25 +23712,35 @@
         <w:t xml:space="preserve"> </w:t>
       </w:r>
       <w:r>
-        <w:t xml:space="preserve">I was </w:t>
-      </w:r>
-      <w:r>
-        <w:t xml:space="preserve">also </w:t>
-      </w:r>
-      <w:r>
-        <w:t>then met with a problem where the listener would detect not just the base note but also all of the harmonics underneath it</w:t>
-      </w:r>
-      <w:r>
-        <w:t>, as for this test I was using a real piano, not just frequency generators.</w:t>
+        <w:t xml:space="preserve">I was also then met with a problem where the listener would detect not just the base note but also </w:t>
+      </w:r>
+      <w:proofErr w:type="gramStart"/>
+      <w:r>
+        <w:t>all of</w:t>
+      </w:r>
+      <w:proofErr w:type="gramEnd"/>
+      <w:r>
+        <w:t xml:space="preserve"> the harmonics underneath it, as for this test I was using a real piano, not just frequency generators.</w:t>
       </w:r>
     </w:p>
     <w:p>
       <w:r>
-        <w:t xml:space="preserve"> To fix this, I added a dynamic threshold to the PullNotes method:</w:t>
+        <w:t xml:space="preserve"> To fix this, I added a dynamic threshold to the </w:t>
+      </w:r>
+      <w:proofErr w:type="spellStart"/>
+      <w:r>
+        <w:t>PullNotes</w:t>
+      </w:r>
+      <w:proofErr w:type="spellEnd"/>
+      <w:r>
+        <w:t xml:space="preserve"> method:</w:t>
       </w:r>
     </w:p>
     <w:p>
       <w:r>
+        <w:rPr>
+          <w:noProof/>
+        </w:rPr>
         <w:lastRenderedPageBreak/>
         <w:drawing>
           <wp:inline distT="0" distB="0" distL="0" distR="0" wp14:anchorId="27ADAE71" wp14:editId="4D09FE11">
@@ -22784,6 +23786,9 @@
     </w:p>
     <w:p>
       <w:r>
+        <w:rPr>
+          <w:noProof/>
+        </w:rPr>
         <w:drawing>
           <wp:inline distT="0" distB="0" distL="0" distR="0" wp14:anchorId="4CDCC6AB" wp14:editId="4CBE6530">
             <wp:extent cx="4115374" cy="2314898"/>
@@ -23175,6 +24180,9 @@
     </w:p>
     <w:p>
       <w:r>
+        <w:rPr>
+          <w:noProof/>
+        </w:rPr>
         <w:drawing>
           <wp:inline distT="0" distB="0" distL="0" distR="0" wp14:anchorId="304A05F4" wp14:editId="22D33E8E">
             <wp:extent cx="3781953" cy="1305107"/>
@@ -23219,6 +24227,9 @@
     </w:p>
     <w:p>
       <w:r>
+        <w:rPr>
+          <w:noProof/>
+        </w:rPr>
         <w:drawing>
           <wp:inline distT="0" distB="0" distL="0" distR="0" wp14:anchorId="58D22C66" wp14:editId="11FE385F">
             <wp:extent cx="5153744" cy="2219635"/>
@@ -23266,6 +24277,9 @@
     </w:p>
     <w:p>
       <w:r>
+        <w:rPr>
+          <w:noProof/>
+        </w:rPr>
         <w:lastRenderedPageBreak/>
         <w:drawing>
           <wp:inline distT="0" distB="0" distL="0" distR="0" wp14:anchorId="0731FCB2" wp14:editId="502F8C90">
@@ -23311,6 +24325,9 @@
     </w:p>
     <w:p>
       <w:r>
+        <w:rPr>
+          <w:noProof/>
+        </w:rPr>
         <w:drawing>
           <wp:inline distT="0" distB="0" distL="0" distR="0" wp14:anchorId="01C31220" wp14:editId="339B189D">
             <wp:extent cx="4334480" cy="1228896"/>
@@ -23365,6 +24382,9 @@
     </w:p>
     <w:p>
       <w:r>
+        <w:rPr>
+          <w:noProof/>
+        </w:rPr>
         <w:drawing>
           <wp:inline distT="0" distB="0" distL="0" distR="0" wp14:anchorId="21C36958" wp14:editId="60AD25E4">
             <wp:extent cx="4448796" cy="1448002"/>
@@ -23933,6 +24953,9 @@
         </mc:AlternateContent>
       </w:r>
       <w:r>
+        <w:rPr>
+          <w:noProof/>
+        </w:rPr>
         <w:drawing>
           <wp:inline distT="0" distB="0" distL="0" distR="0" wp14:anchorId="6847F6C2" wp14:editId="7B66D1FA">
             <wp:extent cx="5229955" cy="6306430"/>
@@ -23978,11 +25001,22 @@
     </w:p>
     <w:p>
       <w:r>
-        <w:t>I could then implement the two timers that I need: Countdown timer, for the clock; and listenTick timer, so the listener knows when to listen.</w:t>
+        <w:t xml:space="preserve">I could then implement the two timers that I need: Countdown timer, for the clock; and </w:t>
+      </w:r>
+      <w:proofErr w:type="spellStart"/>
+      <w:r>
+        <w:t>listenTick</w:t>
+      </w:r>
+      <w:proofErr w:type="spellEnd"/>
+      <w:r>
+        <w:t xml:space="preserve"> timer, so the listener knows when to listen.</w:t>
       </w:r>
     </w:p>
     <w:p>
       <w:r>
+        <w:rPr>
+          <w:noProof/>
+        </w:rPr>
         <w:drawing>
           <wp:inline distT="0" distB="0" distL="0" distR="0" wp14:anchorId="129E485A" wp14:editId="5D4A6A61">
             <wp:extent cx="2648320" cy="314369"/>
@@ -24022,6 +25056,9 @@
     </w:p>
     <w:p>
       <w:r>
+        <w:rPr>
+          <w:noProof/>
+        </w:rPr>
         <w:drawing>
           <wp:inline distT="0" distB="0" distL="0" distR="0" wp14:anchorId="58928F9E" wp14:editId="099C8089">
             <wp:extent cx="2819794" cy="1381318"/>
@@ -24061,6 +25098,9 @@
     </w:p>
     <w:p>
       <w:r>
+        <w:rPr>
+          <w:noProof/>
+        </w:rPr>
         <w:lastRenderedPageBreak/>
         <w:drawing>
           <wp:inline distT="0" distB="0" distL="0" distR="0" wp14:anchorId="715592FE" wp14:editId="7AF51321">
@@ -24101,6 +25141,9 @@
     </w:p>
     <w:p>
       <w:r>
+        <w:rPr>
+          <w:noProof/>
+        </w:rPr>
         <w:drawing>
           <wp:inline distT="0" distB="0" distL="0" distR="0" wp14:anchorId="33450CD8" wp14:editId="7B0A9C66">
             <wp:extent cx="5010849" cy="2476846"/>
@@ -24140,11 +25183,19 @@
     </w:p>
     <w:p>
       <w:r>
-        <w:t>This countdown timer should decrease the clock on tick and if the clock is less than 0, it should trigger an incorrect question</w:t>
-      </w:r>
+        <w:t xml:space="preserve">This countdown timer should decrease the clock on tick and if the clock is less than 0, it should trigger an incorrect </w:t>
+      </w:r>
+      <w:proofErr w:type="gramStart"/>
+      <w:r>
+        <w:t>question</w:t>
+      </w:r>
+      <w:proofErr w:type="gramEnd"/>
     </w:p>
     <w:p>
       <w:r>
+        <w:rPr>
+          <w:noProof/>
+        </w:rPr>
         <w:lastRenderedPageBreak/>
         <w:drawing>
           <wp:inline distT="0" distB="0" distL="0" distR="0" wp14:anchorId="6CC2A050" wp14:editId="635EB14C">
@@ -24197,8 +25248,13 @@
         </w:numPr>
       </w:pPr>
       <w:r>
-        <w:t>Disable the timer whilst any calculations happen</w:t>
-      </w:r>
+        <w:t xml:space="preserve">Disable the timer whilst any calculations </w:t>
+      </w:r>
+      <w:proofErr w:type="gramStart"/>
+      <w:r>
+        <w:t>happen</w:t>
+      </w:r>
+      <w:proofErr w:type="gramEnd"/>
     </w:p>
     <w:p>
       <w:pPr>
@@ -24209,8 +25265,13 @@
         </w:numPr>
       </w:pPr>
       <w:r>
-        <w:t>Create a list of notes played from the microphone</w:t>
-      </w:r>
+        <w:t xml:space="preserve">Create a list of notes played from the </w:t>
+      </w:r>
+      <w:proofErr w:type="gramStart"/>
+      <w:r>
+        <w:t>microphone</w:t>
+      </w:r>
+      <w:proofErr w:type="gramEnd"/>
     </w:p>
     <w:p>
       <w:pPr>
@@ -24221,8 +25282,13 @@
         </w:numPr>
       </w:pPr>
       <w:r>
-        <w:t>Check that there are notes</w:t>
-      </w:r>
+        <w:t xml:space="preserve">Check that there are </w:t>
+      </w:r>
+      <w:proofErr w:type="gramStart"/>
+      <w:r>
+        <w:t>notes</w:t>
+      </w:r>
+      <w:proofErr w:type="gramEnd"/>
     </w:p>
     <w:p>
       <w:pPr>
@@ -24233,8 +25299,13 @@
         </w:numPr>
       </w:pPr>
       <w:r>
-        <w:t>Check if the notes are correct for the current chord</w:t>
-      </w:r>
+        <w:t xml:space="preserve">Check if the notes are correct for the current </w:t>
+      </w:r>
+      <w:proofErr w:type="gramStart"/>
+      <w:r>
+        <w:t>chord</w:t>
+      </w:r>
+      <w:proofErr w:type="gramEnd"/>
     </w:p>
     <w:p>
       <w:pPr>
@@ -24257,8 +25328,13 @@
         </w:numPr>
       </w:pPr>
       <w:r>
-        <w:t>Re-enable the timer</w:t>
-      </w:r>
+        <w:t xml:space="preserve">Re-enable the </w:t>
+      </w:r>
+      <w:proofErr w:type="gramStart"/>
+      <w:r>
+        <w:t>timer</w:t>
+      </w:r>
+      <w:proofErr w:type="gramEnd"/>
     </w:p>
     <w:p>
       <w:pPr>
@@ -24564,7 +25640,7 @@
 <w:numbering xmlns:wpc="http://schemas.microsoft.com/office/word/2010/wordprocessingCanvas" xmlns:cx="http://schemas.microsoft.com/office/drawing/2014/chartex" xmlns:cx1="http://schemas.microsoft.com/office/drawing/2015/9/8/chartex" xmlns:cx2="http://schemas.microsoft.com/office/drawing/2015/10/21/chartex" xmlns:cx3="http://schemas.microsoft.com/office/drawing/2016/5/9/chartex" xmlns:cx4="http://schemas.microsoft.com/office/drawing/2016/5/10/chartex" xmlns:cx5="http://schemas.microsoft.com/office/drawing/2016/5/11/chartex" xmlns:cx6="http://schemas.microsoft.com/office/drawing/2016/5/12/chartex" xmlns:cx7="http://schemas.microsoft.com/office/drawing/2016/5/13/chartex" xmlns:cx8="http://schemas.microsoft.com/office/drawing/2016/5/14/chartex" xmlns:mc="http://schemas.openxmlformats.org/markup-compatibility/2006" xmlns:aink="http://schemas.microsoft.com/office/drawing/2016/ink" xmlns:am3d="http://schemas.microsoft.com/office/drawing/2017/model3d" xmlns:o="urn:schemas-microsoft-com:office:office" xmlns:oel="http://schemas.microsoft.com/office/2019/extlst" xmlns:r="http://schemas.openxmlformats.org/officeDocument/2006/relationships" xmlns:m="http://schemas.openxmlformats.org/officeDocument/2006/math" xmlns:v="urn:schemas-microsoft-com:vml" xmlns:wp14="http://schemas.microsoft.com/office/word/2010/wordprocessingDrawing" xmlns:wp="http://schemas.openxmlformats.org/drawingml/2006/wordprocessingDrawing" xmlns:w10="urn:schemas-microsoft-com:office:word" xmlns:w="http://schemas.openxmlformats.org/wordprocessingml/2006/main" xmlns:w14="http://schemas.microsoft.com/office/word/2010/wordml" xmlns:w15="http://schemas.microsoft.com/office/word/2012/wordml" xmlns:w16cex="http://schemas.microsoft.com/office/word/2018/wordml/cex" xmlns:w16cid="http://schemas.microsoft.com/office/word/2016/wordml/cid" xmlns:w16="http://schemas.microsoft.com/office/word/2018/wordml" xmlns:w16sdtdh="http://schemas.microsoft.com/office/word/2020/wordml/sdtdatahash" xmlns:w16se="http://schemas.microsoft.com/office/word/2015/wordml/symex" xmlns:wpg="http://schemas.microsoft.com/office/word/2010/wordprocessingGroup" xmlns:wpi="http://schemas.microsoft.com/office/word/2010/wordprocessingInk" xmlns:wne="http://schemas.microsoft.com/office/word/2006/wordml" xmlns:wps="http://schemas.microsoft.com/office/word/2010/wordprocessingShape" mc:Ignorable="w14 w15 w16se w16cid w16 w16cex w16sdtdh wp14">
   <w:numPicBullet w:numPicBulletId="0">
     <w:pict>
-      <v:shapetype w14:anchorId="32BA426E" id="_x0000_t75" coordsize="21600,21600" o:spt="75" o:preferrelative="t" path="m@4@5l@4@11@9@11@9@5xe" filled="f" stroked="f">
+      <v:shapetype w14:anchorId="7BA4D1B9" id="_x0000_t75" coordsize="21600,21600" o:spt="75" o:preferrelative="t" path="m@4@5l@4@11@9@11@9@5xe" filled="f" stroked="f">
         <v:stroke joinstyle="miter"/>
         <v:formulas>
           <v:f eqn="if lineDrawn pixelLineWidth 0"/>
@@ -36526,6 +37602,7 @@
     <w:rsid w:val="004F062E"/>
     <w:rsid w:val="0053299D"/>
     <w:rsid w:val="00554E74"/>
+    <w:rsid w:val="00555BD8"/>
     <w:rsid w:val="005C1F29"/>
     <w:rsid w:val="005E5E5C"/>
     <w:rsid w:val="005F0164"/>
@@ -36550,6 +37627,7 @@
     <w:rsid w:val="00B93CF7"/>
     <w:rsid w:val="00C12233"/>
     <w:rsid w:val="00C54E51"/>
+    <w:rsid w:val="00C95115"/>
     <w:rsid w:val="00D02F66"/>
     <w:rsid w:val="00D21693"/>
     <w:rsid w:val="00D23948"/>
@@ -37390,6 +38468,27 @@
 </file>
 
 <file path=customXml/item2.xml><?xml version="1.0" encoding="utf-8"?>
+<b:Sources xmlns:b="http://schemas.openxmlformats.org/officeDocument/2006/bibliography" xmlns="http://schemas.openxmlformats.org/officeDocument/2006/bibliography" SelectedStyle="\APASixthEditionOfficeOnline.xsl" StyleName="APA" Version="6"/>
+</file>
+
+<file path=customXml/item3.xml><?xml version="1.0" encoding="utf-8"?>
+<p:properties xmlns:p="http://schemas.microsoft.com/office/2006/metadata/properties" xmlns:xsi="http://www.w3.org/2001/XMLSchema-instance" xmlns:pc="http://schemas.microsoft.com/office/infopath/2007/PartnerControls">
+  <documentManagement>
+    <_activity xmlns="cd8873aa-f4c7-47e3-90f8-cead8dfea2e1" xsi:nil="true"/>
+  </documentManagement>
+</p:properties>
+</file>
+
+<file path=customXml/item4.xml><?xml version="1.0" encoding="utf-8"?>
+<?mso-contentType ?>
+<FormTemplates xmlns="http://schemas.microsoft.com/sharepoint/v3/contenttype/forms">
+  <Display>DocumentLibraryForm</Display>
+  <Edit>DocumentLibraryForm</Edit>
+  <New>DocumentLibraryForm</New>
+</FormTemplates>
+</file>
+
+<file path=customXml/item5.xml><?xml version="1.0" encoding="utf-8"?>
 <ct:contentTypeSchema xmlns:ct="http://schemas.microsoft.com/office/2006/metadata/contentType" xmlns:ma="http://schemas.microsoft.com/office/2006/metadata/properties/metaAttributes" ct:_="" ma:_="" ma:contentTypeName="Document" ma:contentTypeID="0x010100CF2BEC23712FBA4AA9D57A8396C9A970" ma:contentTypeVersion="15" ma:contentTypeDescription="Create a new document." ma:contentTypeScope="" ma:versionID="b97868e2e57c291a59ce76c9323a4d88">
   <xsd:schema xmlns:xsd="http://www.w3.org/2001/XMLSchema" xmlns:xs="http://www.w3.org/2001/XMLSchema" xmlns:p="http://schemas.microsoft.com/office/2006/metadata/properties" xmlns:ns3="cd8873aa-f4c7-47e3-90f8-cead8dfea2e1" xmlns:ns4="daf00e7f-80c6-458c-98d2-8d5373358a35" targetNamespace="http://schemas.microsoft.com/office/2006/metadata/properties" ma:root="true" ma:fieldsID="9978515167fe46f2a9b64a6757fff00e" ns3:_="" ns4:_="">
     <xsd:import namespace="cd8873aa-f4c7-47e3-90f8-cead8dfea2e1"/>
@@ -37624,27 +38723,6 @@
 </ct:contentTypeSchema>
 </file>
 
-<file path=customXml/item3.xml><?xml version="1.0" encoding="utf-8"?>
-<p:properties xmlns:p="http://schemas.microsoft.com/office/2006/metadata/properties" xmlns:xsi="http://www.w3.org/2001/XMLSchema-instance" xmlns:pc="http://schemas.microsoft.com/office/infopath/2007/PartnerControls">
-  <documentManagement>
-    <_activity xmlns="cd8873aa-f4c7-47e3-90f8-cead8dfea2e1" xsi:nil="true"/>
-  </documentManagement>
-</p:properties>
-</file>
-
-<file path=customXml/item4.xml><?xml version="1.0" encoding="utf-8"?>
-<?mso-contentType ?>
-<FormTemplates xmlns="http://schemas.microsoft.com/sharepoint/v3/contenttype/forms">
-  <Display>DocumentLibraryForm</Display>
-  <Edit>DocumentLibraryForm</Edit>
-  <New>DocumentLibraryForm</New>
-</FormTemplates>
-</file>
-
-<file path=customXml/item5.xml><?xml version="1.0" encoding="utf-8"?>
-<b:Sources xmlns:b="http://schemas.openxmlformats.org/officeDocument/2006/bibliography" xmlns="http://schemas.openxmlformats.org/officeDocument/2006/bibliography" SelectedStyle="\APASixthEditionOfficeOnline.xsl" StyleName="APA" Version="6"/>
-</file>
-
 <file path=customXml/itemProps1.xml><?xml version="1.0" encoding="utf-8"?>
 <ds:datastoreItem xmlns:ds="http://schemas.openxmlformats.org/officeDocument/2006/customXml" ds:itemID="{55AF091B-3C7A-41E3-B477-F2FDAA23CFDA}">
   <ds:schemaRefs>
@@ -37654,20 +38732,9 @@
 </file>
 
 <file path=customXml/itemProps2.xml><?xml version="1.0" encoding="utf-8"?>
-<ds:datastoreItem xmlns:ds="http://schemas.openxmlformats.org/officeDocument/2006/customXml" ds:itemID="{AB792465-D9D6-4752-8F08-E1B9B1664194}">
+<ds:datastoreItem xmlns:ds="http://schemas.openxmlformats.org/officeDocument/2006/customXml" ds:itemID="{19C253B9-0532-4D5D-8261-B199859B155F}">
   <ds:schemaRefs>
-    <ds:schemaRef ds:uri="http://schemas.microsoft.com/office/2006/metadata/contentType"/>
-    <ds:schemaRef ds:uri="http://schemas.microsoft.com/office/2006/metadata/properties/metaAttributes"/>
-    <ds:schemaRef ds:uri="http://www.w3.org/2001/XMLSchema"/>
-    <ds:schemaRef ds:uri="http://schemas.microsoft.com/office/2006/metadata/properties"/>
-    <ds:schemaRef ds:uri="cd8873aa-f4c7-47e3-90f8-cead8dfea2e1"/>
-    <ds:schemaRef ds:uri="daf00e7f-80c6-458c-98d2-8d5373358a35"/>
-    <ds:schemaRef ds:uri="http://schemas.microsoft.com/office/2006/documentManagement/types"/>
-    <ds:schemaRef ds:uri="http://schemas.microsoft.com/office/infopath/2007/PartnerControls"/>
-    <ds:schemaRef ds:uri="http://schemas.openxmlformats.org/package/2006/metadata/core-properties"/>
-    <ds:schemaRef ds:uri="http://purl.org/dc/elements/1.1/"/>
-    <ds:schemaRef ds:uri="http://purl.org/dc/terms/"/>
-    <ds:schemaRef ds:uri="http://schemas.microsoft.com/internal/obd"/>
+    <ds:schemaRef ds:uri="http://schemas.openxmlformats.org/officeDocument/2006/bibliography"/>
   </ds:schemaRefs>
 </ds:datastoreItem>
 </file>
@@ -37691,9 +38758,20 @@
 </file>
 
 <file path=customXml/itemProps5.xml><?xml version="1.0" encoding="utf-8"?>
-<ds:datastoreItem xmlns:ds="http://schemas.openxmlformats.org/officeDocument/2006/customXml" ds:itemID="{19C253B9-0532-4D5D-8261-B199859B155F}">
+<ds:datastoreItem xmlns:ds="http://schemas.openxmlformats.org/officeDocument/2006/customXml" ds:itemID="{AB792465-D9D6-4752-8F08-E1B9B1664194}">
   <ds:schemaRefs>
-    <ds:schemaRef ds:uri="http://schemas.openxmlformats.org/officeDocument/2006/bibliography"/>
+    <ds:schemaRef ds:uri="http://schemas.microsoft.com/office/2006/metadata/contentType"/>
+    <ds:schemaRef ds:uri="http://schemas.microsoft.com/office/2006/metadata/properties/metaAttributes"/>
+    <ds:schemaRef ds:uri="http://www.w3.org/2001/XMLSchema"/>
+    <ds:schemaRef ds:uri="http://schemas.microsoft.com/office/2006/metadata/properties"/>
+    <ds:schemaRef ds:uri="cd8873aa-f4c7-47e3-90f8-cead8dfea2e1"/>
+    <ds:schemaRef ds:uri="daf00e7f-80c6-458c-98d2-8d5373358a35"/>
+    <ds:schemaRef ds:uri="http://schemas.microsoft.com/office/2006/documentManagement/types"/>
+    <ds:schemaRef ds:uri="http://schemas.microsoft.com/office/infopath/2007/PartnerControls"/>
+    <ds:schemaRef ds:uri="http://schemas.openxmlformats.org/package/2006/metadata/core-properties"/>
+    <ds:schemaRef ds:uri="http://purl.org/dc/elements/1.1/"/>
+    <ds:schemaRef ds:uri="http://purl.org/dc/terms/"/>
+    <ds:schemaRef ds:uri="http://schemas.microsoft.com/internal/obd"/>
   </ds:schemaRefs>
 </ds:datastoreItem>
 </file>
</xml_diff>